<commit_message>
updating Abstract in Research Proposal
</commit_message>
<xml_diff>
--- a/Delieverables/CSCW project proposal.docx
+++ b/Delieverables/CSCW project proposal.docx
@@ -4,17 +4,12 @@
   <w:body>
     <w:p>
       <w:pPr>
-        <w:pStyle w:val="Puesto"/>
+        <w:pStyle w:val="Title"/>
         <w:spacing w:before="0" w:beforeAutospacing="0" w:after="180"/>
       </w:pPr>
       <w:r>
-        <w:t xml:space="preserve">Extending </w:t>
-      </w:r>
-      <w:proofErr w:type="spellStart"/>
-      <w:r>
-        <w:t>StackOverflow</w:t>
-      </w:r>
-      <w:proofErr w:type="spellEnd"/>
+        <w:t>Extending StackOverflow</w:t>
+      </w:r>
       <w:r>
         <w:rPr>
           <w:rFonts w:cs="Arial"/>
@@ -218,8 +213,6 @@
             <w:pPr>
               <w:pStyle w:val="AuthorName"/>
             </w:pPr>
-            <w:bookmarkStart w:id="0" w:name="_GoBack"/>
-            <w:bookmarkEnd w:id="0"/>
           </w:p>
         </w:tc>
         <w:tc>
@@ -313,7 +306,7 @@
     </w:p>
     <w:p>
       <w:pPr>
-        <w:pStyle w:val="Ttulo1"/>
+        <w:pStyle w:val="Heading1"/>
         <w:spacing w:before="0" w:line="360" w:lineRule="auto"/>
       </w:pPr>
       <w:r>
@@ -322,40 +315,63 @@
       </w:r>
     </w:p>
     <w:p>
-      <w:proofErr w:type="spellStart"/>
-      <w:r>
-        <w:t>StackOverflow</w:t>
-      </w:r>
-      <w:proofErr w:type="spellEnd"/>
-      <w:r>
-        <w:t xml:space="preserve"> is</w:t>
+      <w:r>
+        <w:t>StackOverflow is</w:t>
       </w:r>
       <w:r>
         <w:t xml:space="preserve"> a</w:t>
       </w:r>
       <w:r>
-        <w:t xml:space="preserve"> popular Q&amp;A community, with thousands of users solving and answering questions. The current gamification of badges and reputation does not seem to be effective and sufficient enough that could increase user’s motivation. This project will address the issues and recommendation from various users to provide a better design of </w:t>
-      </w:r>
-      <w:proofErr w:type="spellStart"/>
-      <w:r>
-        <w:t>StackOverflow</w:t>
-      </w:r>
-      <w:proofErr w:type="spellEnd"/>
-      <w:r>
-        <w:t xml:space="preserve"> gamification by integrating Social media on it. There is a definite need of improving gamification in </w:t>
-      </w:r>
-      <w:proofErr w:type="spellStart"/>
-      <w:r>
-        <w:t>StackOverflow</w:t>
-      </w:r>
-      <w:proofErr w:type="spellEnd"/>
-      <w:r>
-        <w:t xml:space="preserve">.  </w:t>
-      </w:r>
-    </w:p>
-    <w:p>
-      <w:pPr>
-        <w:pStyle w:val="Ttulo2"/>
+        <w:t xml:space="preserve"> popular Q&amp;A community, with thousands of users solving and answering questions.</w:t>
+      </w:r>
+      <w:r>
+        <w:t xml:space="preserve"> SO</w:t>
+      </w:r>
+      <w:r>
+        <w:t xml:space="preserve"> </w:t>
+      </w:r>
+      <w:r>
+        <w:t xml:space="preserve">community uses elements of </w:t>
+      </w:r>
+      <w:r>
+        <w:t>badges and reputation</w:t>
+      </w:r>
+      <w:r>
+        <w:t xml:space="preserve"> to practice gamification. </w:t>
+      </w:r>
+      <w:r>
+        <w:t>Our motivation for this project is to identify the effectiveness of gamification and how it can be improved further</w:t>
+      </w:r>
+      <w:r>
+        <w:t xml:space="preserve">. This project will </w:t>
+      </w:r>
+      <w:r>
+        <w:t>address</w:t>
+      </w:r>
+      <w:r>
+        <w:t xml:space="preserve"> the issues and reco</w:t>
+      </w:r>
+      <w:r>
+        <w:t>mmendation from selected SO</w:t>
+      </w:r>
+      <w:r>
+        <w:t xml:space="preserve"> users</w:t>
+      </w:r>
+      <w:r>
+        <w:t xml:space="preserve"> to improve/extend gamification elements. First group of users will be selected from SO community based on reputation levels and the second group will be UVic StackOverflow users.</w:t>
+      </w:r>
+      <w:r>
+        <w:t xml:space="preserve"> </w:t>
+      </w:r>
+      <w:bookmarkStart w:id="0" w:name="_GoBack"/>
+      <w:bookmarkEnd w:id="0"/>
+      <w:r>
+        <w:t xml:space="preserve">There is a definite need of improving gamification in StackOverflow.  </w:t>
+      </w:r>
+    </w:p>
+    <w:p>
+      <w:pPr>
+        <w:pStyle w:val="Heading2"/>
         <w:spacing w:line="360" w:lineRule="auto"/>
       </w:pPr>
       <w:r>
@@ -363,18 +379,13 @@
       </w:r>
     </w:p>
     <w:p>
-      <w:proofErr w:type="spellStart"/>
-      <w:r>
-        <w:t>StackOverflow</w:t>
-      </w:r>
-      <w:proofErr w:type="spellEnd"/>
-      <w:r>
-        <w:t xml:space="preserve"> (SO). </w:t>
-      </w:r>
-    </w:p>
-    <w:p>
-      <w:pPr>
-        <w:pStyle w:val="Ttulo1"/>
+      <w:r>
+        <w:t xml:space="preserve">StackOverflow (SO). </w:t>
+      </w:r>
+    </w:p>
+    <w:p>
+      <w:pPr>
+        <w:pStyle w:val="Heading1"/>
         <w:spacing w:line="360" w:lineRule="auto"/>
       </w:pPr>
       <w:r>
@@ -383,7 +394,7 @@
     </w:p>
     <w:p>
       <w:pPr>
-        <w:pStyle w:val="Ttulo1"/>
+        <w:pStyle w:val="Heading1"/>
         <w:spacing w:before="0"/>
         <w:rPr>
           <w:rFonts w:ascii="Times New Roman" w:hAnsi="Times New Roman"/>
@@ -393,7 +404,6 @@
           <w:sz w:val="20"/>
         </w:rPr>
       </w:pPr>
-      <w:proofErr w:type="spellStart"/>
       <w:r>
         <w:rPr>
           <w:rFonts w:ascii="Times New Roman" w:hAnsi="Times New Roman"/>
@@ -412,9 +422,8 @@
           <w:kern w:val="0"/>
           <w:sz w:val="20"/>
         </w:rPr>
-        <w:t>Overflow</w:t>
-      </w:r>
-      <w:proofErr w:type="spellEnd"/>
+        <w:t>Overflow is a popular Q&amp;A website for an ever-increasing range of computer programming topics. S</w:t>
+      </w:r>
       <w:r>
         <w:rPr>
           <w:rFonts w:ascii="Times New Roman" w:hAnsi="Times New Roman"/>
@@ -423,7 +432,7 @@
           <w:kern w:val="0"/>
           <w:sz w:val="20"/>
         </w:rPr>
-        <w:t xml:space="preserve"> is a popular Q&amp;A website for an ever-increasing range of computer programming topics. S</w:t>
+        <w:t>O</w:t>
       </w:r>
       <w:r>
         <w:rPr>
@@ -433,16 +442,6 @@
           <w:kern w:val="0"/>
           <w:sz w:val="20"/>
         </w:rPr>
-        <w:t>O</w:t>
-      </w:r>
-      <w:r>
-        <w:rPr>
-          <w:rFonts w:ascii="Times New Roman" w:hAnsi="Times New Roman"/>
-          <w:b w:val="0"/>
-          <w:caps w:val="0"/>
-          <w:kern w:val="0"/>
-          <w:sz w:val="20"/>
-        </w:rPr>
         <w:t xml:space="preserve"> is likely to be the most popular website in the computer programming world with over 4,000,000 registered users [1] and with more than 11,000,000 questions [2]. The website serves as a platform for users to both ask questions related to programming and to answer the questions of other users. These contributions by the users are the heart of the content and are met with reputation points and “badges” for the user. What we hope to uncover is whether this use of gamification is the primary motivating factor for the user’s collaboration and if so, is it possible to improve the current system in order to foster an increase in collaboration by users that wouldn’t normally contribute? </w:t>
       </w:r>
     </w:p>
@@ -459,7 +458,7 @@
     </w:p>
     <w:p>
       <w:pPr>
-        <w:pStyle w:val="Prrafodelista"/>
+        <w:pStyle w:val="ListParagraph"/>
         <w:numPr>
           <w:ilvl w:val="0"/>
           <w:numId w:val="15"/>
@@ -471,40 +470,32 @@
     </w:p>
     <w:p>
       <w:pPr>
-        <w:pStyle w:val="Prrafodelista"/>
+        <w:pStyle w:val="ListParagraph"/>
         <w:numPr>
           <w:ilvl w:val="0"/>
           <w:numId w:val="15"/>
         </w:numPr>
       </w:pPr>
       <w:r>
+        <w:lastRenderedPageBreak/>
         <w:t>Is the cur</w:t>
       </w:r>
       <w:r>
-        <w:t xml:space="preserve">rent gamification used by </w:t>
-      </w:r>
-      <w:proofErr w:type="spellStart"/>
-      <w:r>
-        <w:t>Stack</w:t>
-      </w:r>
-      <w:r>
-        <w:t>Overflow</w:t>
-      </w:r>
-      <w:proofErr w:type="spellEnd"/>
-      <w:r>
-        <w:t xml:space="preserve"> meeting the member’s necessities?</w:t>
-      </w:r>
-    </w:p>
-    <w:p>
-      <w:pPr>
-        <w:pStyle w:val="Prrafodelista"/>
+        <w:t>rent gamification used by Stack</w:t>
+      </w:r>
+      <w:r>
+        <w:t>Overflow meeting the member’s necessities?</w:t>
+      </w:r>
+    </w:p>
+    <w:p>
+      <w:pPr>
+        <w:pStyle w:val="ListParagraph"/>
         <w:numPr>
           <w:ilvl w:val="0"/>
           <w:numId w:val="15"/>
         </w:numPr>
       </w:pPr>
       <w:r>
-        <w:lastRenderedPageBreak/>
         <w:t>How would the users like to include their reputation and badges on social media?</w:t>
       </w:r>
     </w:p>
@@ -524,272 +515,173 @@
           <w:sz w:val="20"/>
           <w:szCs w:val="20"/>
         </w:rPr>
-        <w:t xml:space="preserve">Throughout the course of this research, we will present an overview of relevant, related work, examine what the primary motivating factors are for user collaboration, discuss the merits and shortcomings of the current system, and provide our recommendations of how </w:t>
-      </w:r>
-      <w:proofErr w:type="spellStart"/>
-      <w:r>
-        <w:rPr>
-          <w:color w:val="000000"/>
-          <w:sz w:val="20"/>
-          <w:szCs w:val="20"/>
-        </w:rPr>
+        <w:t xml:space="preserve">Throughout the course of this research, we will present an overview of relevant, related work, examine what the primary motivating factors are for user collaboration, discuss the merits and shortcomings of the current system, and provide our recommendations of how StackOverflow may be improved to encourage more active participation from a wider range of its users. </w:t>
+      </w:r>
+    </w:p>
+    <w:p/>
+    <w:p>
+      <w:pPr>
+        <w:pStyle w:val="Heading1"/>
+        <w:spacing w:line="360" w:lineRule="auto"/>
+      </w:pPr>
+      <w:r>
+        <w:t>Related work</w:t>
+      </w:r>
+    </w:p>
+    <w:p>
+      <w:r>
+        <w:t>StackOverflow has been h</w:t>
+      </w:r>
+      <w:r>
+        <w:t xml:space="preserve">eavily studied in recent years. The following papers are the most representative </w:t>
+      </w:r>
+    </w:p>
+    <w:p>
+      <w:r>
+        <w:rPr>
+          <w:b/>
+        </w:rPr>
+        <w:t>StackOverflow and GitHub</w:t>
+      </w:r>
+      <w:r>
+        <w:t>: Associations b</w:t>
+      </w:r>
+      <w:r>
+        <w:t>etween Software Development and Crowdsourced Knowledge which successfully linked users from the two platforms and determined that “for active committers, asking questions on StackOverflow catalyzes committing on GitHub and similarly, for active committers, answering questions on StackOverflow catalyzes committing on GitHub.”</w:t>
+      </w:r>
+    </w:p>
+    <w:p>
+      <w:r>
+        <w:rPr>
+          <w:b/>
+        </w:rPr>
+        <w:t>One-day flies on StackOverflow</w:t>
+      </w:r>
+      <w:r>
+        <w:t xml:space="preserve">: Why the vast majority of StackOverflow users only posts once which found that “less active users” are more likely to not have questions answered, get negative feedback (or answers that can be interpreted that way), self-answer their own question and less likely to have questions not already answered. </w:t>
+      </w:r>
+    </w:p>
+    <w:p>
+      <w:r>
+        <w:rPr>
+          <w:b/>
+        </w:rPr>
+        <w:t>Can Gamification Motivate Voluntary Contributions?</w:t>
+      </w:r>
+      <w:r>
+        <w:t xml:space="preserve"> </w:t>
+      </w:r>
+      <w:r>
+        <w:rPr>
+          <w:b/>
+        </w:rPr>
+        <w:t>The case of StackOverflow Q&amp;A Community</w:t>
+      </w:r>
+      <w:r>
+        <w:t xml:space="preserve">: This research was focused on answering activity considering a dataset with 46,571 </w:t>
+      </w:r>
+      <w:r>
         <w:t>StackOverflow</w:t>
       </w:r>
-      <w:proofErr w:type="spellEnd"/>
-      <w:r>
-        <w:rPr>
-          <w:color w:val="000000"/>
-          <w:sz w:val="20"/>
-          <w:szCs w:val="20"/>
-        </w:rPr>
-        <w:t xml:space="preserve"> may be improved to encourage more active participation from a wider range of its users. </w:t>
+      <w:r>
+        <w:t xml:space="preserve"> users. The analysis was focused on comparing the answering activity 7 days before getting the badge and 7 days after the awarding date. The results suggested a positive impact on increasing the number of answers due to badges. For example, those users </w:t>
+      </w:r>
+      <w:r>
+        <w:lastRenderedPageBreak/>
+        <w:t xml:space="preserve">increasing reputation when answering questions are more likely to answer more questions as a result of the gamification. The analysis was more focused on the behavior of members after receiving a badge. </w:t>
+      </w:r>
+      <w:r>
+        <w:t xml:space="preserve">In general, the researches have shown that badges motivate the participation of the user. </w:t>
+      </w:r>
+      <w:r>
+        <w:t xml:space="preserve">However, </w:t>
+      </w:r>
+      <w:r>
+        <w:t>we argue that a change in the current classification of badges besides the inclusion of social media could boost the inc</w:t>
+      </w:r>
+      <w:r>
+        <w:t>rease of participation in Stack</w:t>
+      </w:r>
+      <w:r>
+        <w:t>Overflow.</w:t>
+      </w:r>
+    </w:p>
+    <w:p>
+      <w:r>
+        <w:rPr>
+          <w:b/>
+        </w:rPr>
+        <w:t>Does Gamification Work?</w:t>
+      </w:r>
+      <w:r>
+        <w:t xml:space="preserve">: </w:t>
+      </w:r>
+      <w:r>
+        <w:t xml:space="preserve">This </w:t>
+      </w:r>
+      <w:r>
+        <w:t>research</w:t>
+      </w:r>
+      <w:r>
+        <w:t xml:space="preserve"> indicates that gamification provides positive effects, however, the effects are greatly dependent on the context in which the gamification is being implemented, as well as on the users using it. Most of the reviewed papers reviewed positive results for the same of the motivational affordances of the gamifications implementations studied.</w:t>
+      </w:r>
+    </w:p>
+    <w:p>
+      <w:r>
+        <w:rPr>
+          <w:b/>
+        </w:rPr>
+        <w:t xml:space="preserve">Building Reputation in </w:t>
+      </w:r>
+      <w:r>
+        <w:rPr>
+          <w:b/>
+        </w:rPr>
+        <w:t>Stack</w:t>
+      </w:r>
+      <w:r>
+        <w:rPr>
+          <w:b/>
+        </w:rPr>
+        <w:t>Overflow</w:t>
+      </w:r>
+      <w:r>
+        <w:t xml:space="preserve">:  </w:t>
+      </w:r>
+      <w:r>
+        <w:t>The authors</w:t>
+      </w:r>
+      <w:r>
+        <w:t xml:space="preserve"> analyzed the </w:t>
+      </w:r>
+      <w:r>
+        <w:t>StackOverflow</w:t>
+      </w:r>
+      <w:r>
+        <w:t xml:space="preserve"> (SO) data from four perspectives to understand the dynamics of reputation building on SO. They found that a large number of questions are related to .NET technologies, OOP languages and web development. Therefore contributors with expertise in those topics will have greater chance building reputation quickly. A contributor should participate regularly and answer as many questions as possible. These actions will improve the contributor’s influence and chances of getting up-votes.</w:t>
+      </w:r>
+    </w:p>
+    <w:p>
+      <w:r>
+        <w:rPr>
+          <w:b/>
+        </w:rPr>
+        <w:t>StackOverflow Badges and User Behavior:</w:t>
+      </w:r>
+      <w:r>
+        <w:t xml:space="preserve"> An Econometric Approach: The authors included the different actions to increase reputation, such as editing posts, asking questions and answering questions. They discovered that the </w:t>
+      </w:r>
+      <w:r>
+        <w:t>behavior</w:t>
+      </w:r>
+      <w:r>
+        <w:t xml:space="preserve"> changes according to the action to obtain the badge. For example, users earning a badge for editing tend to make more edits in the prior days to receiving a badge compared to days after. In addition, the users who receive a badge for asking questions are not motivated to obtain more badges. The authors proposed anonymous questions feature to increase the rate of posted questions. However, a system of anonymous questions can decrease the level of quality and increase the number of questions.  </w:t>
       </w:r>
     </w:p>
     <w:p/>
     <w:p>
       <w:pPr>
-        <w:pStyle w:val="Ttulo1"/>
-        <w:spacing w:line="360" w:lineRule="auto"/>
-      </w:pPr>
-      <w:r>
-        <w:t>Related work</w:t>
-      </w:r>
-    </w:p>
-    <w:p>
-      <w:proofErr w:type="spellStart"/>
-      <w:r>
-        <w:t>StackOverflow</w:t>
-      </w:r>
-      <w:proofErr w:type="spellEnd"/>
-      <w:r>
-        <w:t xml:space="preserve"> has been h</w:t>
-      </w:r>
-      <w:r>
-        <w:t xml:space="preserve">eavily studied in recent years. The following papers are the most representative </w:t>
-      </w:r>
-    </w:p>
-    <w:p>
-      <w:proofErr w:type="spellStart"/>
-      <w:r>
-        <w:rPr>
-          <w:b/>
-        </w:rPr>
-        <w:t>StackOverflow</w:t>
-      </w:r>
-      <w:proofErr w:type="spellEnd"/>
-      <w:r>
-        <w:rPr>
-          <w:b/>
-        </w:rPr>
-        <w:t xml:space="preserve"> and GitHub</w:t>
-      </w:r>
-      <w:r>
-        <w:t>: Associations b</w:t>
-      </w:r>
-      <w:r>
-        <w:t xml:space="preserve">etween Software Development and Crowdsourced Knowledge which successfully linked users from the two platforms and determined that “for active committers, asking questions on </w:t>
-      </w:r>
-      <w:proofErr w:type="spellStart"/>
-      <w:r>
-        <w:t>StackOverflow</w:t>
-      </w:r>
-      <w:proofErr w:type="spellEnd"/>
-      <w:r>
-        <w:t xml:space="preserve"> catalyzes committing on GitHub and similarly, for active committers, answering questions on </w:t>
-      </w:r>
-      <w:proofErr w:type="spellStart"/>
-      <w:r>
-        <w:t>StackOverflow</w:t>
-      </w:r>
-      <w:proofErr w:type="spellEnd"/>
-      <w:r>
-        <w:t xml:space="preserve"> catalyzes committing on GitHub.”</w:t>
-      </w:r>
-    </w:p>
-    <w:p>
-      <w:r>
-        <w:rPr>
-          <w:b/>
-        </w:rPr>
-        <w:t xml:space="preserve">One-day flies on </w:t>
-      </w:r>
-      <w:proofErr w:type="spellStart"/>
-      <w:r>
-        <w:rPr>
-          <w:b/>
-        </w:rPr>
-        <w:t>StackOverflow</w:t>
-      </w:r>
-      <w:proofErr w:type="spellEnd"/>
-      <w:r>
-        <w:t xml:space="preserve">: Why the vast majority of </w:t>
-      </w:r>
-      <w:proofErr w:type="spellStart"/>
-      <w:r>
-        <w:t>StackOverflow</w:t>
-      </w:r>
-      <w:proofErr w:type="spellEnd"/>
-      <w:r>
-        <w:t xml:space="preserve"> users only posts once which found that “less active users” are more likely to not have questions answered, get negative feedback (or answers that can be interpreted that way), self-answer their own question and less likely to have questions not already answered. </w:t>
-      </w:r>
-    </w:p>
-    <w:p>
-      <w:r>
-        <w:rPr>
-          <w:b/>
-        </w:rPr>
-        <w:t>Can Gamification Motivate Voluntary Contributions?</w:t>
-      </w:r>
-      <w:r>
-        <w:t xml:space="preserve"> </w:t>
-      </w:r>
-      <w:r>
-        <w:rPr>
-          <w:b/>
-        </w:rPr>
-        <w:t xml:space="preserve">The case of </w:t>
-      </w:r>
-      <w:proofErr w:type="spellStart"/>
-      <w:r>
-        <w:rPr>
-          <w:b/>
-        </w:rPr>
-        <w:t>StackOverflow</w:t>
-      </w:r>
-      <w:proofErr w:type="spellEnd"/>
-      <w:r>
-        <w:rPr>
-          <w:b/>
-        </w:rPr>
-        <w:t xml:space="preserve"> Q&amp;A Community</w:t>
-      </w:r>
-      <w:r>
-        <w:t xml:space="preserve">: This research was focused on answering activity considering a dataset with 46,571 </w:t>
-      </w:r>
-      <w:proofErr w:type="spellStart"/>
-      <w:r>
-        <w:t>StackOverflow</w:t>
-      </w:r>
-      <w:proofErr w:type="spellEnd"/>
-      <w:r>
-        <w:t xml:space="preserve"> users. The analysis was focused on comparing the answering activity 7 days before getting the badge and 7 days after the awarding date. The results suggested a positive impact on increasing the number of answers due to badges. For example, those users increasing reputation when answering questions are more likely to answer more questions as a result of the </w:t>
-      </w:r>
-      <w:r>
-        <w:lastRenderedPageBreak/>
-        <w:t xml:space="preserve">gamification. The analysis was more focused on the behavior of members after receiving a badge. </w:t>
-      </w:r>
-      <w:r>
-        <w:t xml:space="preserve">In general, the researches have shown that badges motivate the participation of the user. </w:t>
-      </w:r>
-      <w:r>
-        <w:t xml:space="preserve">However, </w:t>
-      </w:r>
-      <w:r>
-        <w:t>we argue that a change in the current classification of badges besides the inclusion of social media could boost the inc</w:t>
-      </w:r>
-      <w:r>
-        <w:t xml:space="preserve">rease of participation in </w:t>
-      </w:r>
-      <w:proofErr w:type="spellStart"/>
-      <w:r>
-        <w:t>Stack</w:t>
-      </w:r>
-      <w:r>
-        <w:t>Overflow</w:t>
-      </w:r>
-      <w:proofErr w:type="spellEnd"/>
-      <w:r>
-        <w:t>.</w:t>
-      </w:r>
-    </w:p>
-    <w:p>
-      <w:r>
-        <w:rPr>
-          <w:b/>
-        </w:rPr>
-        <w:t>Does Gamification Work?</w:t>
-      </w:r>
-      <w:r>
-        <w:t xml:space="preserve">: </w:t>
-      </w:r>
-      <w:r>
-        <w:t xml:space="preserve">This </w:t>
-      </w:r>
-      <w:r>
-        <w:t>research</w:t>
-      </w:r>
-      <w:r>
-        <w:t xml:space="preserve"> indicates that gamification provides positive effects, however, the effects are greatly dependent on the context in which the gamification is being implemented, as well as on the users using it. Most of the reviewed papers reviewed positive results for the same of the motivational affordances of the gamifications implementations studied.</w:t>
-      </w:r>
-    </w:p>
-    <w:p>
-      <w:r>
-        <w:rPr>
-          <w:b/>
-        </w:rPr>
-        <w:t xml:space="preserve">Building Reputation in </w:t>
-      </w:r>
-      <w:proofErr w:type="spellStart"/>
-      <w:r>
-        <w:rPr>
-          <w:b/>
-        </w:rPr>
-        <w:t>Stack</w:t>
-      </w:r>
-      <w:r>
-        <w:rPr>
-          <w:b/>
-        </w:rPr>
-        <w:t>Overflow</w:t>
-      </w:r>
-      <w:proofErr w:type="spellEnd"/>
-      <w:r>
-        <w:t xml:space="preserve">:  </w:t>
-      </w:r>
-      <w:r>
-        <w:t>The authors</w:t>
-      </w:r>
-      <w:r>
-        <w:t xml:space="preserve"> analyzed the </w:t>
-      </w:r>
-      <w:proofErr w:type="spellStart"/>
-      <w:r>
-        <w:t>StackOverflow</w:t>
-      </w:r>
-      <w:proofErr w:type="spellEnd"/>
-      <w:r>
-        <w:t xml:space="preserve"> (SO) data from four perspectives to understand the dynamics of reputation building on SO. They found that a large number of questions are related to .NET technologies, OOP languages and web development. Therefore contributors with expertise in those topics will have greater chance building reputation quickly. A contributor should participate regularly and answer as many questions as possible. These actions will improve the contributor’s influence and chances of getting up-votes.</w:t>
-      </w:r>
-    </w:p>
-    <w:p>
-      <w:proofErr w:type="spellStart"/>
-      <w:r>
-        <w:rPr>
-          <w:b/>
-        </w:rPr>
-        <w:t>StackOverflow</w:t>
-      </w:r>
-      <w:proofErr w:type="spellEnd"/>
-      <w:r>
-        <w:rPr>
-          <w:b/>
-        </w:rPr>
-        <w:t xml:space="preserve"> Badges and User Behavior:</w:t>
-      </w:r>
-      <w:r>
-        <w:t xml:space="preserve"> An Econometric Approach: The authors included the different actions to increase reputation, such as editing posts, asking questions and answering questions. They discovered that the </w:t>
-      </w:r>
-      <w:r>
-        <w:t>behavior</w:t>
-      </w:r>
-      <w:r>
-        <w:t xml:space="preserve"> changes according to the action to obtain the badge. For example, users earning a badge for editing tend to make more edits in the prior days to receiving a badge compared to days after. In addition, the users who receive a badge for asking questions are not motivated to obtain more badges. The authors proposed anonymous questions feature to increase the rate of posted questions. However, a system of anonymous questions can decrease the level of quality and increase the number of questions.  </w:t>
-      </w:r>
-    </w:p>
-    <w:p/>
-    <w:p>
-      <w:pPr>
-        <w:pStyle w:val="Ttulo1"/>
+        <w:pStyle w:val="Heading1"/>
       </w:pPr>
       <w:r>
         <w:lastRenderedPageBreak/>
@@ -801,7 +693,7 @@
     </w:p>
     <w:p>
       <w:pPr>
-        <w:pStyle w:val="Ttulo2"/>
+        <w:pStyle w:val="Heading2"/>
         <w:rPr>
           <w:rFonts w:ascii="Times New Roman" w:hAnsi="Times New Roman"/>
           <w:b w:val="0"/>
@@ -816,9 +708,8 @@
           <w:kern w:val="0"/>
           <w:sz w:val="20"/>
         </w:rPr>
-        <w:t xml:space="preserve">To study the collaboration in </w:t>
-      </w:r>
-      <w:proofErr w:type="spellStart"/>
+        <w:t xml:space="preserve">To study the collaboration in StackOverflow </w:t>
+      </w:r>
       <w:r>
         <w:rPr>
           <w:rFonts w:ascii="Times New Roman" w:hAnsi="Times New Roman"/>
@@ -826,9 +717,8 @@
           <w:kern w:val="0"/>
           <w:sz w:val="20"/>
         </w:rPr>
-        <w:t>StackOverflow</w:t>
-      </w:r>
-      <w:proofErr w:type="spellEnd"/>
+        <w:t>through answering questions</w:t>
+      </w:r>
       <w:r>
         <w:rPr>
           <w:rFonts w:ascii="Times New Roman" w:hAnsi="Times New Roman"/>
@@ -836,7 +726,7 @@
           <w:kern w:val="0"/>
           <w:sz w:val="20"/>
         </w:rPr>
-        <w:t xml:space="preserve"> </w:t>
+        <w:t>, qualitative research will allow us to address human aspects such as motivation to increase the contributions on the community. On StackOverflow, the contributions are composed of questions and answers. However, this research is focused on maximizing the contributions on questions through proposing a more detailed classification in the elements of gamifications and social media as an external factor to strengthen the current gamification. The next sections are dedicated to the research questions and study design to be followed</w:t>
       </w:r>
       <w:r>
         <w:rPr>
@@ -845,50 +735,12 @@
           <w:kern w:val="0"/>
           <w:sz w:val="20"/>
         </w:rPr>
-        <w:t>through answering questions</w:t>
-      </w:r>
-      <w:r>
-        <w:rPr>
-          <w:rFonts w:ascii="Times New Roman" w:hAnsi="Times New Roman"/>
-          <w:b w:val="0"/>
-          <w:kern w:val="0"/>
-          <w:sz w:val="20"/>
-        </w:rPr>
-        <w:t xml:space="preserve">, qualitative research will allow us to address human aspects such as motivation to increase the contributions on the community. On </w:t>
-      </w:r>
-      <w:proofErr w:type="spellStart"/>
-      <w:r>
-        <w:rPr>
-          <w:rFonts w:ascii="Times New Roman" w:hAnsi="Times New Roman"/>
-          <w:b w:val="0"/>
-          <w:kern w:val="0"/>
-          <w:sz w:val="20"/>
-        </w:rPr>
-        <w:t>StackOverflow</w:t>
-      </w:r>
-      <w:proofErr w:type="spellEnd"/>
-      <w:r>
-        <w:rPr>
-          <w:rFonts w:ascii="Times New Roman" w:hAnsi="Times New Roman"/>
-          <w:b w:val="0"/>
-          <w:kern w:val="0"/>
-          <w:sz w:val="20"/>
-        </w:rPr>
-        <w:t>, the contributions are composed of questions and answers. However, this research is focused on maximizing the contributions on questions through proposing a more detailed classification in the elements of gamifications and social media as an external factor to strengthen the current gamification. The next sections are dedicated to the research questions and study design to be followed</w:t>
-      </w:r>
-      <w:r>
-        <w:rPr>
-          <w:rFonts w:ascii="Times New Roman" w:hAnsi="Times New Roman"/>
-          <w:b w:val="0"/>
-          <w:kern w:val="0"/>
-          <w:sz w:val="20"/>
-        </w:rPr>
         <w:t>.</w:t>
       </w:r>
     </w:p>
     <w:p>
       <w:pPr>
-        <w:pStyle w:val="Ttulo2"/>
+        <w:pStyle w:val="Heading2"/>
         <w:spacing w:line="360" w:lineRule="auto"/>
       </w:pPr>
       <w:r>
@@ -995,9 +847,8 @@
           <w:i/>
           <w:iCs/>
         </w:rPr>
-        <w:t xml:space="preserve">Is the current gamification used by </w:t>
-      </w:r>
-      <w:proofErr w:type="spellStart"/>
+        <w:t xml:space="preserve">Is the current gamification used by StackOverflow </w:t>
+      </w:r>
       <w:r>
         <w:rPr>
           <w:b/>
@@ -1005,9 +856,8 @@
           <w:i/>
           <w:iCs/>
         </w:rPr>
-        <w:t>StackOverflow</w:t>
-      </w:r>
-      <w:proofErr w:type="spellEnd"/>
+        <w:t>meeting the</w:t>
+      </w:r>
       <w:r>
         <w:rPr>
           <w:b/>
@@ -1020,178 +870,144 @@
       <w:r>
         <w:rPr>
           <w:b/>
-          <w:bCs/>
           <w:i/>
-          <w:iCs/>
-        </w:rPr>
-        <w:t>meeting the</w:t>
-      </w:r>
-      <w:r>
-        <w:rPr>
-          <w:b/>
-          <w:bCs/>
-          <w:i/>
-          <w:iCs/>
-        </w:rPr>
-        <w:t xml:space="preserve"> </w:t>
+        </w:rPr>
+        <w:t>user requirements</w:t>
       </w:r>
       <w:r>
         <w:rPr>
           <w:b/>
           <w:i/>
         </w:rPr>
-        <w:t>user requirements</w:t>
-      </w:r>
+        <w:t>?</w:t>
+      </w:r>
+    </w:p>
+    <w:p>
+      <w:r>
+        <w:t xml:space="preserve">This </w:t>
+      </w:r>
+      <w:r>
+        <w:t>question</w:t>
+      </w:r>
+      <w:r>
+        <w:t xml:space="preserve"> will provide us the possible dissatisfaction in the user experience related to gamification and find the possible improvements on </w:t>
+      </w:r>
+      <w:r>
+        <w:t>current classification of</w:t>
+      </w:r>
+      <w:r>
+        <w:t xml:space="preserve"> badges.</w:t>
+      </w:r>
+      <w:r>
+        <w:t xml:space="preserve"> The result will involve a change on how the badges are being </w:t>
+      </w:r>
+      <w:r>
+        <w:t>classified</w:t>
+      </w:r>
+      <w:r>
+        <w:t xml:space="preserve"> to more suitable classification including more detail</w:t>
+      </w:r>
+      <w:r>
+        <w:t>ed</w:t>
+      </w:r>
+      <w:r>
+        <w:t xml:space="preserve"> </w:t>
+      </w:r>
+      <w:r>
+        <w:t>characteristics such as programming language</w:t>
+      </w:r>
+      <w:r>
+        <w:t>.</w:t>
+      </w:r>
+    </w:p>
+    <w:p>
       <w:r>
         <w:rPr>
           <w:b/>
           <w:i/>
         </w:rPr>
-        <w:t>?</w:t>
-      </w:r>
-    </w:p>
-    <w:p>
-      <w:r>
-        <w:t xml:space="preserve">This </w:t>
-      </w:r>
-      <w:r>
-        <w:t>question</w:t>
-      </w:r>
-      <w:r>
-        <w:t xml:space="preserve"> will provide us the possible dissatisfaction in the user experience related to gamification and find the possible improvements on </w:t>
-      </w:r>
-      <w:r>
-        <w:t>current classification of</w:t>
-      </w:r>
-      <w:r>
-        <w:t xml:space="preserve"> badges.</w:t>
-      </w:r>
-      <w:r>
-        <w:t xml:space="preserve"> The result will involve a change on how the badges are being </w:t>
-      </w:r>
-      <w:r>
-        <w:t>classified</w:t>
-      </w:r>
-      <w:r>
-        <w:t xml:space="preserve"> to more suitable classification including more detail</w:t>
-      </w:r>
-      <w:r>
-        <w:t>ed</w:t>
+        <w:t>How the users would like to include their reputation and badges on social media?</w:t>
       </w:r>
       <w:r>
         <w:t xml:space="preserve"> </w:t>
       </w:r>
-      <w:r>
-        <w:t>characteristics such as programming language</w:t>
-      </w:r>
-      <w:r>
-        <w:t>.</w:t>
-      </w:r>
-    </w:p>
-    <w:p>
-      <w:r>
-        <w:rPr>
-          <w:b/>
-          <w:i/>
-        </w:rPr>
-        <w:t>How the users would like to include their reputation and badges on social media?</w:t>
+    </w:p>
+    <w:p>
+      <w:r>
+        <w:t>This question will provide</w:t>
+      </w:r>
+      <w:r>
+        <w:t xml:space="preserve"> the user’s vision about the </w:t>
+      </w:r>
+      <w:r>
+        <w:t>specific information</w:t>
+      </w:r>
+      <w:r>
+        <w:t xml:space="preserve"> that they </w:t>
+      </w:r>
+      <w:r>
+        <w:t>would like</w:t>
+      </w:r>
+      <w:r>
+        <w:t xml:space="preserve"> to share on social media. Base on the second question, users</w:t>
+      </w:r>
+      <w:r>
+        <w:t xml:space="preserve"> can provide recommendation on </w:t>
+      </w:r>
+      <w:r>
+        <w:t>how they would like to export their achievements and which information they would consider important to be included and now it is discarded.</w:t>
+      </w:r>
+    </w:p>
+    <w:p>
+      <w:pPr>
+        <w:pStyle w:val="Heading2"/>
+        <w:spacing w:line="360" w:lineRule="auto"/>
+      </w:pPr>
+    </w:p>
+    <w:p>
+      <w:pPr>
+        <w:pStyle w:val="Heading2"/>
+        <w:spacing w:line="360" w:lineRule="auto"/>
+      </w:pPr>
+      <w:r>
+        <w:t>Study Design</w:t>
+      </w:r>
+    </w:p>
+    <w:p>
+      <w:r>
+        <w:t>Thi</w:t>
+      </w:r>
+      <w:r>
+        <w:t>s research will include</w:t>
+      </w:r>
+      <w:r>
+        <w:t xml:space="preserve"> two groups of StackOverflow with 30 participants each one. In the first group, the</w:t>
       </w:r>
       <w:r>
         <w:t xml:space="preserve"> </w:t>
       </w:r>
-    </w:p>
-    <w:p>
-      <w:r>
-        <w:t>This question will provide</w:t>
-      </w:r>
-      <w:r>
-        <w:t xml:space="preserve"> the user’s vision about the </w:t>
-      </w:r>
-      <w:r>
-        <w:t>specific information</w:t>
-      </w:r>
-      <w:r>
-        <w:t xml:space="preserve"> that they </w:t>
-      </w:r>
-      <w:r>
-        <w:t>would like</w:t>
-      </w:r>
-      <w:r>
-        <w:t xml:space="preserve"> to share on social media. Base on the second question, users</w:t>
-      </w:r>
-      <w:r>
-        <w:t xml:space="preserve"> can provide recommendation on </w:t>
-      </w:r>
-      <w:r>
-        <w:t>how they would like to export their achievements and which information they would consider important to be included and now it is discarded.</w:t>
-      </w:r>
-    </w:p>
-    <w:p>
-      <w:pPr>
-        <w:pStyle w:val="Ttulo2"/>
-        <w:spacing w:line="360" w:lineRule="auto"/>
-      </w:pPr>
-    </w:p>
-    <w:p>
-      <w:pPr>
-        <w:pStyle w:val="Ttulo2"/>
-        <w:spacing w:line="360" w:lineRule="auto"/>
-      </w:pPr>
-      <w:r>
-        <w:t>Study Design</w:t>
-      </w:r>
-    </w:p>
-    <w:p>
-      <w:r>
-        <w:t>Thi</w:t>
-      </w:r>
-      <w:r>
-        <w:t>s research will include</w:t>
-      </w:r>
-      <w:r>
-        <w:t xml:space="preserve"> two groups of </w:t>
-      </w:r>
-      <w:proofErr w:type="spellStart"/>
-      <w:r>
-        <w:t>StackOverflow</w:t>
-      </w:r>
-      <w:proofErr w:type="spellEnd"/>
-      <w:r>
-        <w:t xml:space="preserve"> with 30 participants each one. In the first group, the</w:t>
+      <w:r>
+        <w:t>members</w:t>
+      </w:r>
+      <w:r>
+        <w:t xml:space="preserve"> are</w:t>
+      </w:r>
+      <w:r>
+        <w:t xml:space="preserve"> retrieved by the data dump available</w:t>
+      </w:r>
+      <w:r>
+        <w:rPr>
+          <w:rStyle w:val="FootnoteReference"/>
+        </w:rPr>
+        <w:footnoteReference w:id="1"/>
+      </w:r>
+      <w:r>
+        <w:t xml:space="preserve"> in StackOverflow website</w:t>
       </w:r>
       <w:r>
         <w:t xml:space="preserve"> </w:t>
       </w:r>
       <w:r>
-        <w:t>members</w:t>
-      </w:r>
-      <w:r>
-        <w:t xml:space="preserve"> are</w:t>
-      </w:r>
-      <w:r>
-        <w:t xml:space="preserve"> retrieved by the data dump available</w:t>
-      </w:r>
-      <w:r>
-        <w:rPr>
-          <w:rStyle w:val="Refdenotaalpie"/>
-        </w:rPr>
-        <w:footnoteReference w:id="1"/>
-      </w:r>
-      <w:r>
-        <w:t xml:space="preserve"> in </w:t>
-      </w:r>
-      <w:proofErr w:type="spellStart"/>
-      <w:r>
-        <w:t>StackOverflow</w:t>
-      </w:r>
-      <w:proofErr w:type="spellEnd"/>
-      <w:r>
-        <w:t xml:space="preserve"> website</w:t>
-      </w:r>
-      <w:r>
-        <w:t xml:space="preserve"> </w:t>
-      </w:r>
-      <w:r>
         <w:t xml:space="preserve">and </w:t>
       </w:r>
       <w:r>
@@ -1212,11 +1028,9 @@
       <w:r>
         <w:t xml:space="preserve">of </w:t>
       </w:r>
-      <w:proofErr w:type="spellStart"/>
       <w:r>
         <w:t>UVic</w:t>
       </w:r>
-      <w:proofErr w:type="spellEnd"/>
       <w:r>
         <w:t xml:space="preserve"> students who are current</w:t>
       </w:r>
@@ -1233,15 +1047,7 @@
         <w:t xml:space="preserve"> and use</w:t>
       </w:r>
       <w:r>
-        <w:t xml:space="preserve"> </w:t>
-      </w:r>
-      <w:proofErr w:type="spellStart"/>
-      <w:r>
-        <w:t>StackOverflow</w:t>
-      </w:r>
-      <w:proofErr w:type="spellEnd"/>
-      <w:r>
-        <w:t xml:space="preserve">. In the first phase, we will </w:t>
+        <w:t xml:space="preserve"> StackOverflow. In the first phase, we will </w:t>
       </w:r>
       <w:r>
         <w:t>send Surveys to obtain information about the current gamification and possible impact of social media. In the second phase,</w:t>
@@ -1299,7 +1105,7 @@
     <w:p/>
     <w:p>
       <w:pPr>
-        <w:pStyle w:val="Ttulo1"/>
+        <w:pStyle w:val="Heading1"/>
         <w:spacing w:line="360" w:lineRule="auto"/>
       </w:pPr>
       <w:r>
@@ -1338,7 +1144,7 @@
     <w:p/>
     <w:p>
       <w:pPr>
-        <w:pStyle w:val="Ttulo1"/>
+        <w:pStyle w:val="Heading1"/>
         <w:spacing w:line="360" w:lineRule="auto"/>
       </w:pPr>
       <w:r>
@@ -1354,25 +1160,8 @@
         </w:numPr>
       </w:pPr>
       <w:r>
-        <w:t xml:space="preserve">After collecting all the data from our research we expect to have a better understanding of how gamification and social media affects </w:t>
-      </w:r>
-      <w:proofErr w:type="spellStart"/>
-      <w:r>
-        <w:t>StackOverflow</w:t>
-      </w:r>
-      <w:proofErr w:type="spellEnd"/>
-      <w:r>
-        <w:t xml:space="preserve"> and its users. To be more precise, we will look at how these game design elements such as badges and reputation points. We will also look to see if the current gamification is working to prompt users to be more active and engaging. Based on our findings we will hope to add contributions to this system of rewarding users by adding in our own gamification methods. These new techniques will attempt to add more efficiency to the users while interacting with </w:t>
-      </w:r>
-      <w:proofErr w:type="spellStart"/>
-      <w:r>
-        <w:t>StackOverflow</w:t>
-      </w:r>
-      <w:proofErr w:type="spellEnd"/>
-      <w:r>
-        <w:t xml:space="preserve">. We will also be looking at how social media is impacting the user experience. Our hypothetical contributions will be heavily based on the data we collect and the answers to our research questions. We are looking to end this extensive study with concrete improvements to </w:t>
-      </w:r>
-      <w:proofErr w:type="spellStart"/>
+        <w:t xml:space="preserve">After collecting all the data from our research we expect to have a better understanding of how gamification and social media affects StackOverflow and its users. To be more precise, we will look at how these game design elements such as badges and reputation points. We will also look to see if the current gamification is working to prompt users to be more active and engaging. Based on our findings we will hope to add contributions to this system of rewarding users by adding in our own gamification methods. These new techniques will attempt to add more efficiency to the users while interacting with StackOverflow. We will also be looking at how social media is impacting the user experience. Our hypothetical contributions will be heavily based on the data we collect and the answers to our research questions. We are looking to end this extensive study with concrete improvements to </w:t>
+      </w:r>
       <w:r>
         <w:t>S</w:t>
       </w:r>
@@ -1382,19 +1171,18 @@
       <w:r>
         <w:t>verflow’s</w:t>
       </w:r>
-      <w:proofErr w:type="spellEnd"/>
       <w:r>
         <w:t>: gamification implementation, social media synergy and user interaction.</w:t>
       </w:r>
     </w:p>
     <w:p>
       <w:pPr>
-        <w:pStyle w:val="Ttulo1"/>
-      </w:pPr>
-    </w:p>
-    <w:p>
-      <w:pPr>
-        <w:pStyle w:val="Ttulo1"/>
+        <w:pStyle w:val="Heading1"/>
+      </w:pPr>
+    </w:p>
+    <w:p>
+      <w:pPr>
+        <w:pStyle w:val="Heading1"/>
       </w:pPr>
       <w:r>
         <w:t>REFERENCES</w:t>
@@ -1402,7 +1190,7 @@
     </w:p>
     <w:p>
       <w:pPr>
-        <w:pStyle w:val="Prrafodelista"/>
+        <w:pStyle w:val="ListParagraph"/>
         <w:numPr>
           <w:ilvl w:val="0"/>
           <w:numId w:val="16"/>
@@ -1412,41 +1200,33 @@
         <w:jc w:val="left"/>
       </w:pPr>
       <w:r>
-        <w:t xml:space="preserve">"Users". </w:t>
-      </w:r>
-      <w:proofErr w:type="spellStart"/>
-      <w:r>
-        <w:t>StackOverflow</w:t>
-      </w:r>
-      <w:proofErr w:type="spellEnd"/>
+        <w:t>"Users". StackOverflow.</w:t>
+      </w:r>
+      <w:r>
+        <w:t xml:space="preserve"> </w:t>
+      </w:r>
+      <w:r>
+        <w:t>https://stackoverflow.com/users</w:t>
+      </w:r>
+      <w:r>
+        <w:t xml:space="preserve"> Retrieved October 10</w:t>
+      </w:r>
+      <w:r>
+        <w:rPr>
+          <w:vertAlign w:val="superscript"/>
+        </w:rPr>
+        <w:t xml:space="preserve">th, </w:t>
+      </w:r>
+      <w:r>
+        <w:t>2015</w:t>
+      </w:r>
       <w:r>
         <w:t>.</w:t>
       </w:r>
-      <w:r>
-        <w:t xml:space="preserve"> </w:t>
-      </w:r>
-      <w:r>
-        <w:t>https://stackoverflow.com/users</w:t>
-      </w:r>
-      <w:r>
-        <w:t xml:space="preserve"> Retrieved October 10</w:t>
-      </w:r>
-      <w:r>
-        <w:rPr>
-          <w:vertAlign w:val="superscript"/>
-        </w:rPr>
-        <w:t xml:space="preserve">th, </w:t>
-      </w:r>
-      <w:r>
-        <w:t>2015</w:t>
-      </w:r>
-      <w:r>
-        <w:t>.</w:t>
-      </w:r>
-    </w:p>
-    <w:p>
-      <w:pPr>
-        <w:pStyle w:val="Prrafodelista"/>
+    </w:p>
+    <w:p>
+      <w:pPr>
+        <w:pStyle w:val="ListParagraph"/>
         <w:numPr>
           <w:ilvl w:val="0"/>
           <w:numId w:val="16"/>
@@ -1455,41 +1235,33 @@
         <w:jc w:val="left"/>
       </w:pPr>
       <w:r>
-        <w:t xml:space="preserve">"Questions". </w:t>
-      </w:r>
-      <w:proofErr w:type="spellStart"/>
-      <w:r>
-        <w:t>StackOverflow</w:t>
-      </w:r>
-      <w:proofErr w:type="spellEnd"/>
+        <w:t>"Questions". StackOverflow.</w:t>
+      </w:r>
+      <w:r>
+        <w:t xml:space="preserve"> </w:t>
+      </w:r>
+      <w:r>
+        <w:t>https://stackoverflow.com/questions</w:t>
+      </w:r>
+      <w:r>
+        <w:t xml:space="preserve"> Retrieved October 10</w:t>
+      </w:r>
+      <w:r>
+        <w:rPr>
+          <w:vertAlign w:val="superscript"/>
+        </w:rPr>
+        <w:t>th</w:t>
+      </w:r>
+      <w:r>
+        <w:t>, 2015</w:t>
+      </w:r>
       <w:r>
         <w:t>.</w:t>
       </w:r>
-      <w:r>
-        <w:t xml:space="preserve"> </w:t>
-      </w:r>
-      <w:r>
-        <w:t>https://stackoverflow.com/questions</w:t>
-      </w:r>
-      <w:r>
-        <w:t xml:space="preserve"> Retrieved October 10</w:t>
-      </w:r>
-      <w:r>
-        <w:rPr>
-          <w:vertAlign w:val="superscript"/>
-        </w:rPr>
-        <w:t>th</w:t>
-      </w:r>
-      <w:r>
-        <w:t>, 2015</w:t>
-      </w:r>
-      <w:r>
-        <w:t>.</w:t>
-      </w:r>
-    </w:p>
-    <w:p>
-      <w:pPr>
-        <w:pStyle w:val="Prrafodelista"/>
+    </w:p>
+    <w:p>
+      <w:pPr>
+        <w:pStyle w:val="ListParagraph"/>
         <w:numPr>
           <w:ilvl w:val="0"/>
           <w:numId w:val="16"/>
@@ -1508,7 +1280,7 @@
     </w:p>
     <w:p>
       <w:pPr>
-        <w:pStyle w:val="Prrafodelista"/>
+        <w:pStyle w:val="ListParagraph"/>
         <w:numPr>
           <w:ilvl w:val="0"/>
           <w:numId w:val="16"/>
@@ -1547,7 +1319,7 @@
     </w:p>
     <w:p>
       <w:pPr>
-        <w:pStyle w:val="Prrafodelista"/>
+        <w:pStyle w:val="ListParagraph"/>
         <w:numPr>
           <w:ilvl w:val="0"/>
           <w:numId w:val="16"/>
@@ -1585,7 +1357,7 @@
     </w:p>
     <w:p>
       <w:pPr>
-        <w:pStyle w:val="Prrafodelista"/>
+        <w:pStyle w:val="ListParagraph"/>
         <w:numPr>
           <w:ilvl w:val="0"/>
           <w:numId w:val="16"/>
@@ -1630,20 +1402,12 @@
       </w:r>
       <w:proofErr w:type="gramEnd"/>
       <w:r>
-        <w:t xml:space="preserve"> The Case of </w:t>
-      </w:r>
-      <w:proofErr w:type="spellStart"/>
-      <w:r>
-        <w:t>StackOverflow</w:t>
-      </w:r>
-      <w:proofErr w:type="spellEnd"/>
-      <w:r>
-        <w:t xml:space="preserve"> Q&amp;A Community." Proceedings of the 18th ACM Conference Companion on Computer Supported Cooperative Work &amp; Social Computing. ACM, 2015.</w:t>
-      </w:r>
-    </w:p>
-    <w:p>
-      <w:pPr>
-        <w:pStyle w:val="Prrafodelista"/>
+        <w:t xml:space="preserve"> The Case of StackOverflow Q&amp;A Community." Proceedings of the 18th ACM Conference Companion on Computer Supported Cooperative Work &amp; Social Computing. ACM, 2015.</w:t>
+      </w:r>
+    </w:p>
+    <w:p>
+      <w:pPr>
+        <w:pStyle w:val="ListParagraph"/>
         <w:numPr>
           <w:ilvl w:val="0"/>
           <w:numId w:val="16"/>
@@ -1661,7 +1425,7 @@
     </w:p>
     <w:p>
       <w:pPr>
-        <w:pStyle w:val="Prrafodelista"/>
+        <w:pStyle w:val="ListParagraph"/>
         <w:numPr>
           <w:ilvl w:val="0"/>
           <w:numId w:val="16"/>
@@ -1679,7 +1443,7 @@
     </w:p>
     <w:p>
       <w:pPr>
-        <w:pStyle w:val="Prrafodelista"/>
+        <w:pStyle w:val="ListParagraph"/>
         <w:numPr>
           <w:ilvl w:val="0"/>
           <w:numId w:val="16"/>
@@ -1697,7 +1461,7 @@
     </w:p>
     <w:p>
       <w:pPr>
-        <w:pStyle w:val="Prrafodelista"/>
+        <w:pStyle w:val="ListParagraph"/>
         <w:numPr>
           <w:ilvl w:val="0"/>
           <w:numId w:val="16"/>
@@ -1755,7 +1519,7 @@
     </w:p>
     <w:p>
       <w:pPr>
-        <w:pStyle w:val="Prrafodelista"/>
+        <w:pStyle w:val="ListParagraph"/>
         <w:numPr>
           <w:ilvl w:val="0"/>
           <w:numId w:val="16"/>
@@ -1781,7 +1545,7 @@
     </w:p>
     <w:p>
       <w:pPr>
-        <w:pStyle w:val="Prrafodelista"/>
+        <w:pStyle w:val="ListParagraph"/>
         <w:numPr>
           <w:ilvl w:val="0"/>
           <w:numId w:val="16"/>
@@ -1813,20 +1577,12 @@
       </w:r>
       <w:proofErr w:type="spellEnd"/>
       <w:r>
-        <w:t xml:space="preserve">. "One-day flies on </w:t>
-      </w:r>
-      <w:proofErr w:type="spellStart"/>
-      <w:r>
-        <w:t>StackOverflow</w:t>
-      </w:r>
-      <w:proofErr w:type="spellEnd"/>
-      <w:r>
-        <w:t>."</w:t>
-      </w:r>
-    </w:p>
-    <w:p>
-      <w:pPr>
-        <w:pStyle w:val="Prrafodelista"/>
+        <w:t>. "One-day flies on StackOverflow."</w:t>
+      </w:r>
+    </w:p>
+    <w:p>
+      <w:pPr>
+        <w:pStyle w:val="ListParagraph"/>
         <w:numPr>
           <w:ilvl w:val="0"/>
           <w:numId w:val="16"/>
@@ -1890,22 +1646,14 @@
         <w:t xml:space="preserve">. </w:t>
       </w:r>
       <w:r>
-        <w:t>"</w:t>
+        <w:t>"StackOverflow and GitHub: associations between software development and crowdsourced knowledge." Social Computing (</w:t>
       </w:r>
       <w:proofErr w:type="spellStart"/>
       <w:r>
-        <w:t>StackOverflow</w:t>
+        <w:t>SocialCom</w:t>
       </w:r>
       <w:proofErr w:type="spellEnd"/>
       <w:r>
-        <w:t xml:space="preserve"> and GitHub: associations between software development and crowdsourced knowledge." Social Computing (</w:t>
-      </w:r>
-      <w:proofErr w:type="spellStart"/>
-      <w:r>
-        <w:t>SocialCom</w:t>
-      </w:r>
-      <w:proofErr w:type="spellEnd"/>
-      <w:r>
         <w:t xml:space="preserve">), 2013 International Conference on. </w:t>
       </w:r>
       <w:r>
@@ -1914,7 +1662,7 @@
     </w:p>
     <w:p>
       <w:pPr>
-        <w:pStyle w:val="Prrafodelista"/>
+        <w:pStyle w:val="ListParagraph"/>
         <w:numPr>
           <w:ilvl w:val="0"/>
           <w:numId w:val="16"/>
@@ -1938,15 +1686,7 @@
       </w:r>
       <w:proofErr w:type="spellEnd"/>
       <w:r>
-        <w:t xml:space="preserve"> Jiang. "An empirical study on developer interactions in </w:t>
-      </w:r>
-      <w:proofErr w:type="spellStart"/>
-      <w:r>
-        <w:t>StackOverflow</w:t>
-      </w:r>
-      <w:proofErr w:type="spellEnd"/>
-      <w:r>
-        <w:t>." Proceedings of the 28th Annual ACM Symposium on Applied Computing. ACM, 2013.</w:t>
+        <w:t xml:space="preserve"> Jiang. "An empirical study on developer interactions in StackOverflow." Proceedings of the 28th Annual ACM Symposium on Applied Computing. ACM, 2013.</w:t>
       </w:r>
     </w:p>
     <w:p/>
@@ -1985,7 +1725,7 @@
 <w:ftr xmlns:wpc="http://schemas.microsoft.com/office/word/2010/wordprocessingCanvas" xmlns:mc="http://schemas.openxmlformats.org/markup-compatibility/2006" xmlns:o="urn:schemas-microsoft-com:office:office" xmlns:r="http://schemas.openxmlformats.org/officeDocument/2006/relationships" xmlns:m="http://schemas.openxmlformats.org/officeDocument/2006/math" xmlns:v="urn:schemas-microsoft-com:vml" xmlns:wp14="http://schemas.microsoft.com/office/word/2010/wordprocessingDrawing" xmlns:wp="http://schemas.openxmlformats.org/drawingml/2006/wordprocessingDrawing" xmlns:w10="urn:schemas-microsoft-com:office:word" xmlns:w="http://schemas.openxmlformats.org/wordprocessingml/2006/main" xmlns:w14="http://schemas.microsoft.com/office/word/2010/wordml" xmlns:w15="http://schemas.microsoft.com/office/word/2012/wordml" xmlns:wpg="http://schemas.microsoft.com/office/word/2010/wordprocessingGroup" xmlns:wpi="http://schemas.microsoft.com/office/word/2010/wordprocessingInk" xmlns:wne="http://schemas.microsoft.com/office/word/2006/wordml" xmlns:wps="http://schemas.microsoft.com/office/word/2010/wordprocessingShape" mc:Ignorable="w14 w15 wp14">
   <w:p>
     <w:pPr>
-      <w:pStyle w:val="Piedepgina"/>
+      <w:pStyle w:val="Footer"/>
     </w:pPr>
   </w:p>
 </w:ftr>
@@ -2016,11 +1756,11 @@
   <w:footnote w:id="1">
     <w:p>
       <w:pPr>
-        <w:pStyle w:val="Textonotapie"/>
-      </w:pPr>
-      <w:r>
-        <w:rPr>
-          <w:rStyle w:val="Refdenotaalpie"/>
+        <w:pStyle w:val="FootnoteText"/>
+      </w:pPr>
+      <w:r>
+        <w:rPr>
+          <w:rStyle w:val="FootnoteReference"/>
         </w:rPr>
         <w:footnoteRef/>
       </w:r>
@@ -2039,7 +1779,7 @@
 <w:hdr xmlns:wpc="http://schemas.microsoft.com/office/word/2010/wordprocessingCanvas" xmlns:mc="http://schemas.openxmlformats.org/markup-compatibility/2006" xmlns:o="urn:schemas-microsoft-com:office:office" xmlns:r="http://schemas.openxmlformats.org/officeDocument/2006/relationships" xmlns:m="http://schemas.openxmlformats.org/officeDocument/2006/math" xmlns:v="urn:schemas-microsoft-com:vml" xmlns:wp14="http://schemas.microsoft.com/office/word/2010/wordprocessingDrawing" xmlns:wp="http://schemas.openxmlformats.org/drawingml/2006/wordprocessingDrawing" xmlns:w10="urn:schemas-microsoft-com:office:word" xmlns:w="http://schemas.openxmlformats.org/wordprocessingml/2006/main" xmlns:w14="http://schemas.microsoft.com/office/word/2010/wordml" xmlns:w15="http://schemas.microsoft.com/office/word/2012/wordml" xmlns:wpg="http://schemas.microsoft.com/office/word/2010/wordprocessingGroup" xmlns:wpi="http://schemas.microsoft.com/office/word/2010/wordprocessingInk" xmlns:wne="http://schemas.microsoft.com/office/word/2006/wordml" xmlns:wps="http://schemas.microsoft.com/office/word/2010/wordprocessingShape" mc:Ignorable="w14 w15 wp14">
   <w:p>
     <w:pPr>
-      <w:pStyle w:val="Encabezado"/>
+      <w:pStyle w:val="Header"/>
       <w:tabs>
         <w:tab w:val="clear" w:pos="4320"/>
         <w:tab w:val="clear" w:pos="8640"/>
@@ -2060,7 +1800,7 @@
     <w:lvl w:ilvl="0">
       <w:start w:val="1"/>
       <w:numFmt w:val="decimal"/>
-      <w:pStyle w:val="Listaconnmeros5"/>
+      <w:pStyle w:val="ListNumber5"/>
       <w:lvlText w:val="%1."/>
       <w:lvlJc w:val="left"/>
       <w:pPr>
@@ -2078,7 +1818,7 @@
     <w:lvl w:ilvl="0">
       <w:start w:val="1"/>
       <w:numFmt w:val="decimal"/>
-      <w:pStyle w:val="Listaconnmeros4"/>
+      <w:pStyle w:val="ListNumber4"/>
       <w:lvlText w:val="%1."/>
       <w:lvlJc w:val="left"/>
       <w:pPr>
@@ -2096,7 +1836,7 @@
     <w:lvl w:ilvl="0">
       <w:start w:val="1"/>
       <w:numFmt w:val="decimal"/>
-      <w:pStyle w:val="Listaconnmeros3"/>
+      <w:pStyle w:val="ListNumber3"/>
       <w:lvlText w:val="%1."/>
       <w:lvlJc w:val="left"/>
       <w:pPr>
@@ -2114,7 +1854,7 @@
     <w:lvl w:ilvl="0">
       <w:start w:val="1"/>
       <w:numFmt w:val="decimal"/>
-      <w:pStyle w:val="Listaconnmeros2"/>
+      <w:pStyle w:val="ListNumber2"/>
       <w:lvlText w:val="%1."/>
       <w:lvlJc w:val="left"/>
       <w:pPr>
@@ -2132,7 +1872,7 @@
     <w:lvl w:ilvl="0">
       <w:start w:val="1"/>
       <w:numFmt w:val="bullet"/>
-      <w:pStyle w:val="Listaconvietas5"/>
+      <w:pStyle w:val="ListBullet5"/>
       <w:lvlText w:val=""/>
       <w:lvlJc w:val="left"/>
       <w:pPr>
@@ -2153,7 +1893,7 @@
     <w:lvl w:ilvl="0">
       <w:start w:val="1"/>
       <w:numFmt w:val="bullet"/>
-      <w:pStyle w:val="Listaconvietas4"/>
+      <w:pStyle w:val="ListBullet4"/>
       <w:lvlText w:val=""/>
       <w:lvlJc w:val="left"/>
       <w:pPr>
@@ -2174,7 +1914,7 @@
     <w:lvl w:ilvl="0">
       <w:start w:val="1"/>
       <w:numFmt w:val="bullet"/>
-      <w:pStyle w:val="Listaconvietas3"/>
+      <w:pStyle w:val="ListBullet3"/>
       <w:lvlText w:val=""/>
       <w:lvlJc w:val="left"/>
       <w:pPr>
@@ -2195,7 +1935,7 @@
     <w:lvl w:ilvl="0">
       <w:start w:val="1"/>
       <w:numFmt w:val="bullet"/>
-      <w:pStyle w:val="Listaconvietas2"/>
+      <w:pStyle w:val="ListBullet2"/>
       <w:lvlText w:val=""/>
       <w:lvlJc w:val="left"/>
       <w:pPr>
@@ -2216,7 +1956,7 @@
     <w:lvl w:ilvl="0">
       <w:start w:val="1"/>
       <w:numFmt w:val="decimal"/>
-      <w:pStyle w:val="Listaconnmeros"/>
+      <w:pStyle w:val="ListNumber"/>
       <w:lvlText w:val="%1."/>
       <w:lvlJc w:val="left"/>
       <w:pPr>
@@ -2234,7 +1974,7 @@
     <w:lvl w:ilvl="0">
       <w:start w:val="1"/>
       <w:numFmt w:val="bullet"/>
-      <w:pStyle w:val="Listaconvietas"/>
+      <w:pStyle w:val="ListBullet"/>
       <w:lvlText w:val=""/>
       <w:lvlJc w:val="left"/>
       <w:pPr>
@@ -2441,7 +2181,7 @@
     <w:lvl w:ilvl="3">
       <w:start w:val="1"/>
       <w:numFmt w:val="decimal"/>
-      <w:pStyle w:val="Ttulo4"/>
+      <w:pStyle w:val="Heading4"/>
       <w:lvlText w:val="%1.%2.%3.%4"/>
       <w:lvlJc w:val="left"/>
       <w:pPr>
@@ -2457,7 +2197,7 @@
     <w:lvl w:ilvl="4">
       <w:start w:val="1"/>
       <w:numFmt w:val="decimal"/>
-      <w:pStyle w:val="Ttulo5"/>
+      <w:pStyle w:val="Heading5"/>
       <w:lvlText w:val="%1.%2.%3.%4.%5"/>
       <w:lvlJc w:val="left"/>
       <w:pPr>
@@ -2473,7 +2213,7 @@
     <w:lvl w:ilvl="5">
       <w:start w:val="1"/>
       <w:numFmt w:val="decimal"/>
-      <w:pStyle w:val="Ttulo6"/>
+      <w:pStyle w:val="Heading6"/>
       <w:lvlText w:val="%1.%2.%3.%4.%5.%6"/>
       <w:lvlJc w:val="left"/>
       <w:pPr>
@@ -2489,7 +2229,7 @@
     <w:lvl w:ilvl="6">
       <w:start w:val="1"/>
       <w:numFmt w:val="decimal"/>
-      <w:pStyle w:val="Ttulo7"/>
+      <w:pStyle w:val="Heading7"/>
       <w:lvlText w:val="%1.%2.%3.%4.%5.%6.%7"/>
       <w:lvlJc w:val="left"/>
       <w:pPr>
@@ -2505,7 +2245,7 @@
     <w:lvl w:ilvl="7">
       <w:start w:val="1"/>
       <w:numFmt w:val="decimal"/>
-      <w:pStyle w:val="Ttulo8"/>
+      <w:pStyle w:val="Heading8"/>
       <w:lvlText w:val="%1.%2.%3.%4.%5.%6.%7.%8"/>
       <w:lvlJc w:val="left"/>
       <w:pPr>
@@ -2521,7 +2261,7 @@
     <w:lvl w:ilvl="8">
       <w:start w:val="1"/>
       <w:numFmt w:val="decimal"/>
-      <w:pStyle w:val="Ttulo9"/>
+      <w:pStyle w:val="Heading9"/>
       <w:lvlText w:val="%1.%2.%3.%4.%5.%6.%7.%8.%9"/>
       <w:lvlJc w:val="left"/>
       <w:pPr>
@@ -3293,7 +3033,7 @@
       <w:rFonts w:ascii="Times New Roman" w:eastAsia="Times New Roman" w:hAnsi="Times New Roman"/>
     </w:rPr>
   </w:style>
-  <w:style w:type="paragraph" w:styleId="Ttulo1">
+  <w:style w:type="paragraph" w:styleId="Heading1">
     <w:name w:val="heading 1"/>
     <w:basedOn w:val="Normal"/>
     <w:next w:val="Normal"/>
@@ -3312,9 +3052,9 @@
       <w:sz w:val="18"/>
     </w:rPr>
   </w:style>
-  <w:style w:type="paragraph" w:styleId="Ttulo2">
+  <w:style w:type="paragraph" w:styleId="Heading2">
     <w:name w:val="heading 2"/>
-    <w:basedOn w:val="Ttulo1"/>
+    <w:basedOn w:val="Heading1"/>
     <w:next w:val="Normal"/>
     <w:qFormat/>
     <w:pPr>
@@ -3324,9 +3064,9 @@
       <w:caps w:val="0"/>
     </w:rPr>
   </w:style>
-  <w:style w:type="paragraph" w:styleId="Ttulo3">
+  <w:style w:type="paragraph" w:styleId="Heading3">
     <w:name w:val="heading 3"/>
-    <w:basedOn w:val="Ttulo2"/>
+    <w:basedOn w:val="Heading2"/>
     <w:next w:val="Normal"/>
     <w:qFormat/>
     <w:pPr>
@@ -3337,7 +3077,7 @@
       <w:i/>
     </w:rPr>
   </w:style>
-  <w:style w:type="paragraph" w:styleId="Ttulo4">
+  <w:style w:type="paragraph" w:styleId="Heading4">
     <w:name w:val="heading 4"/>
     <w:basedOn w:val="Normal"/>
     <w:next w:val="Normal"/>
@@ -3356,7 +3096,7 @@
       <w:sz w:val="28"/>
     </w:rPr>
   </w:style>
-  <w:style w:type="paragraph" w:styleId="Ttulo5">
+  <w:style w:type="paragraph" w:styleId="Heading5">
     <w:name w:val="heading 5"/>
     <w:basedOn w:val="Normal"/>
     <w:next w:val="Normal"/>
@@ -3375,7 +3115,7 @@
       <w:sz w:val="26"/>
     </w:rPr>
   </w:style>
-  <w:style w:type="paragraph" w:styleId="Ttulo6">
+  <w:style w:type="paragraph" w:styleId="Heading6">
     <w:name w:val="heading 6"/>
     <w:basedOn w:val="Normal"/>
     <w:next w:val="Normal"/>
@@ -3393,7 +3133,7 @@
       <w:sz w:val="22"/>
     </w:rPr>
   </w:style>
-  <w:style w:type="paragraph" w:styleId="Ttulo7">
+  <w:style w:type="paragraph" w:styleId="Heading7">
     <w:name w:val="heading 7"/>
     <w:basedOn w:val="Normal"/>
     <w:next w:val="Normal"/>
@@ -3407,7 +3147,7 @@
       <w:outlineLvl w:val="6"/>
     </w:pPr>
   </w:style>
-  <w:style w:type="paragraph" w:styleId="Ttulo8">
+  <w:style w:type="paragraph" w:styleId="Heading8">
     <w:name w:val="heading 8"/>
     <w:basedOn w:val="Normal"/>
     <w:next w:val="Normal"/>
@@ -3424,7 +3164,7 @@
       <w:i/>
     </w:rPr>
   </w:style>
-  <w:style w:type="paragraph" w:styleId="Ttulo9">
+  <w:style w:type="paragraph" w:styleId="Heading9">
     <w:name w:val="heading 9"/>
     <w:basedOn w:val="Normal"/>
     <w:next w:val="Normal"/>
@@ -3442,13 +3182,13 @@
       <w:sz w:val="22"/>
     </w:rPr>
   </w:style>
-  <w:style w:type="character" w:default="1" w:styleId="Fuentedeprrafopredeter">
+  <w:style w:type="character" w:default="1" w:styleId="DefaultParagraphFont">
     <w:name w:val="Default Paragraph Font"/>
     <w:uiPriority w:val="1"/>
     <w:semiHidden/>
     <w:unhideWhenUsed/>
   </w:style>
-  <w:style w:type="table" w:default="1" w:styleId="Tablanormal">
+  <w:style w:type="table" w:default="1" w:styleId="TableNormal">
     <w:name w:val="Normal Table"/>
     <w:uiPriority w:val="99"/>
     <w:semiHidden/>
@@ -3463,16 +3203,16 @@
       </w:tblCellMar>
     </w:tblPr>
   </w:style>
-  <w:style w:type="numbering" w:default="1" w:styleId="Sinlista">
+  <w:style w:type="numbering" w:default="1" w:styleId="NoList">
     <w:name w:val="No List"/>
     <w:uiPriority w:val="99"/>
     <w:semiHidden/>
     <w:unhideWhenUsed/>
   </w:style>
-  <w:style w:type="paragraph" w:styleId="Piedepgina">
+  <w:style w:type="paragraph" w:styleId="Footer">
     <w:name w:val="footer"/>
     <w:basedOn w:val="Normal"/>
-    <w:link w:val="PiedepginaCar"/>
+    <w:link w:val="FooterChar"/>
     <w:uiPriority w:val="99"/>
     <w:pPr>
       <w:tabs>
@@ -3481,7 +3221,7 @@
       </w:tabs>
     </w:pPr>
   </w:style>
-  <w:style w:type="paragraph" w:styleId="Encabezado">
+  <w:style w:type="paragraph" w:styleId="Header">
     <w:name w:val="header"/>
     <w:basedOn w:val="Normal"/>
     <w:pPr>
@@ -3508,11 +3248,11 @@
       <w:sz w:val="24"/>
     </w:rPr>
   </w:style>
-  <w:style w:type="character" w:styleId="Nmerodepgina">
+  <w:style w:type="character" w:styleId="PageNumber">
     <w:name w:val="page number"/>
-    <w:basedOn w:val="Fuentedeprrafopredeter"/>
-  </w:style>
-  <w:style w:type="paragraph" w:styleId="Puesto">
+    <w:basedOn w:val="DefaultParagraphFont"/>
+  </w:style>
+  <w:style w:type="paragraph" w:styleId="Title">
     <w:name w:val="Title"/>
     <w:basedOn w:val="Normal"/>
     <w:qFormat/>
@@ -3528,14 +3268,14 @@
       <w:sz w:val="36"/>
     </w:rPr>
   </w:style>
-  <w:style w:type="paragraph" w:styleId="Textodebloque">
+  <w:style w:type="paragraph" w:styleId="BlockText">
     <w:name w:val="Block Text"/>
     <w:basedOn w:val="Normal"/>
     <w:pPr>
       <w:ind w:left="1440" w:right="1440"/>
     </w:pPr>
   </w:style>
-  <w:style w:type="paragraph" w:styleId="Descripcin">
+  <w:style w:type="paragraph" w:styleId="Caption">
     <w:name w:val="caption"/>
     <w:basedOn w:val="Normal"/>
     <w:next w:val="Normal"/>
@@ -3550,24 +3290,24 @@
       <w:sz w:val="18"/>
     </w:rPr>
   </w:style>
-  <w:style w:type="paragraph" w:styleId="Cierre">
+  <w:style w:type="paragraph" w:styleId="Closing">
     <w:name w:val="Closing"/>
     <w:basedOn w:val="Normal"/>
     <w:pPr>
       <w:ind w:left="4320"/>
     </w:pPr>
   </w:style>
-  <w:style w:type="paragraph" w:styleId="Textocomentario">
+  <w:style w:type="paragraph" w:styleId="CommentText">
     <w:name w:val="annotation text"/>
     <w:basedOn w:val="Normal"/>
     <w:semiHidden/>
   </w:style>
-  <w:style w:type="paragraph" w:styleId="Fecha">
+  <w:style w:type="paragraph" w:styleId="Date">
     <w:name w:val="Date"/>
     <w:basedOn w:val="Normal"/>
     <w:next w:val="Normal"/>
   </w:style>
-  <w:style w:type="paragraph" w:styleId="Mapadeldocumento">
+  <w:style w:type="paragraph" w:styleId="DocumentMap">
     <w:name w:val="Document Map"/>
     <w:basedOn w:val="Normal"/>
     <w:semiHidden/>
@@ -3578,7 +3318,7 @@
       <w:rFonts w:ascii="Tahoma" w:hAnsi="Tahoma"/>
     </w:rPr>
   </w:style>
-  <w:style w:type="paragraph" w:styleId="Textonotapie">
+  <w:style w:type="paragraph" w:styleId="FootnoteText">
     <w:name w:val="footnote text"/>
     <w:basedOn w:val="Normal"/>
     <w:semiHidden/>
@@ -3588,7 +3328,7 @@
       </w:tabs>
     </w:pPr>
   </w:style>
-  <w:style w:type="paragraph" w:styleId="ndice1">
+  <w:style w:type="paragraph" w:styleId="Index1">
     <w:name w:val="index 1"/>
     <w:basedOn w:val="Normal"/>
     <w:next w:val="Normal"/>
@@ -3598,7 +3338,7 @@
       <w:ind w:left="240" w:hanging="240"/>
     </w:pPr>
   </w:style>
-  <w:style w:type="paragraph" w:styleId="ndice2">
+  <w:style w:type="paragraph" w:styleId="Index2">
     <w:name w:val="index 2"/>
     <w:basedOn w:val="Normal"/>
     <w:next w:val="Normal"/>
@@ -3608,7 +3348,7 @@
       <w:ind w:left="480" w:hanging="240"/>
     </w:pPr>
   </w:style>
-  <w:style w:type="paragraph" w:styleId="ndice3">
+  <w:style w:type="paragraph" w:styleId="Index3">
     <w:name w:val="index 3"/>
     <w:basedOn w:val="Normal"/>
     <w:next w:val="Normal"/>
@@ -3618,7 +3358,7 @@
       <w:ind w:left="720" w:hanging="240"/>
     </w:pPr>
   </w:style>
-  <w:style w:type="paragraph" w:styleId="ndice4">
+  <w:style w:type="paragraph" w:styleId="Index4">
     <w:name w:val="index 4"/>
     <w:basedOn w:val="Normal"/>
     <w:next w:val="Normal"/>
@@ -3628,7 +3368,7 @@
       <w:ind w:left="960" w:hanging="240"/>
     </w:pPr>
   </w:style>
-  <w:style w:type="paragraph" w:styleId="ndice5">
+  <w:style w:type="paragraph" w:styleId="Index5">
     <w:name w:val="index 5"/>
     <w:basedOn w:val="Normal"/>
     <w:next w:val="Normal"/>
@@ -3638,7 +3378,7 @@
       <w:ind w:left="1200" w:hanging="240"/>
     </w:pPr>
   </w:style>
-  <w:style w:type="paragraph" w:styleId="ndice6">
+  <w:style w:type="paragraph" w:styleId="Index6">
     <w:name w:val="index 6"/>
     <w:basedOn w:val="Normal"/>
     <w:next w:val="Normal"/>
@@ -3648,7 +3388,7 @@
       <w:ind w:left="1440" w:hanging="240"/>
     </w:pPr>
   </w:style>
-  <w:style w:type="paragraph" w:styleId="ndice7">
+  <w:style w:type="paragraph" w:styleId="Index7">
     <w:name w:val="index 7"/>
     <w:basedOn w:val="Normal"/>
     <w:next w:val="Normal"/>
@@ -3658,7 +3398,7 @@
       <w:ind w:left="1680" w:hanging="240"/>
     </w:pPr>
   </w:style>
-  <w:style w:type="paragraph" w:styleId="ndice8">
+  <w:style w:type="paragraph" w:styleId="Index8">
     <w:name w:val="index 8"/>
     <w:basedOn w:val="Normal"/>
     <w:next w:val="Normal"/>
@@ -3668,7 +3408,7 @@
       <w:ind w:left="1920" w:hanging="240"/>
     </w:pPr>
   </w:style>
-  <w:style w:type="paragraph" w:styleId="ndice9">
+  <w:style w:type="paragraph" w:styleId="Index9">
     <w:name w:val="index 9"/>
     <w:basedOn w:val="Normal"/>
     <w:next w:val="Normal"/>
@@ -3678,52 +3418,52 @@
       <w:ind w:left="2160" w:hanging="240"/>
     </w:pPr>
   </w:style>
-  <w:style w:type="paragraph" w:styleId="Ttulodendice">
+  <w:style w:type="paragraph" w:styleId="IndexHeading">
     <w:name w:val="index heading"/>
     <w:basedOn w:val="Normal"/>
-    <w:next w:val="ndice1"/>
+    <w:next w:val="Index1"/>
     <w:semiHidden/>
     <w:rPr>
       <w:rFonts w:ascii="Arial" w:hAnsi="Arial"/>
       <w:b/>
     </w:rPr>
   </w:style>
-  <w:style w:type="paragraph" w:styleId="Lista">
+  <w:style w:type="paragraph" w:styleId="List">
     <w:name w:val="List"/>
     <w:basedOn w:val="Normal"/>
     <w:pPr>
       <w:ind w:left="360" w:hanging="360"/>
     </w:pPr>
   </w:style>
-  <w:style w:type="paragraph" w:styleId="Lista2">
+  <w:style w:type="paragraph" w:styleId="List2">
     <w:name w:val="List 2"/>
     <w:basedOn w:val="Normal"/>
     <w:pPr>
       <w:ind w:left="720" w:hanging="360"/>
     </w:pPr>
   </w:style>
-  <w:style w:type="paragraph" w:styleId="Lista3">
+  <w:style w:type="paragraph" w:styleId="List3">
     <w:name w:val="List 3"/>
     <w:basedOn w:val="Normal"/>
     <w:pPr>
       <w:ind w:left="1080" w:hanging="360"/>
     </w:pPr>
   </w:style>
-  <w:style w:type="paragraph" w:styleId="Lista4">
+  <w:style w:type="paragraph" w:styleId="List4">
     <w:name w:val="List 4"/>
     <w:basedOn w:val="Normal"/>
     <w:pPr>
       <w:ind w:left="1440" w:hanging="360"/>
     </w:pPr>
   </w:style>
-  <w:style w:type="paragraph" w:styleId="Lista5">
+  <w:style w:type="paragraph" w:styleId="List5">
     <w:name w:val="List 5"/>
     <w:basedOn w:val="Normal"/>
     <w:pPr>
       <w:ind w:left="1800" w:hanging="360"/>
     </w:pPr>
   </w:style>
-  <w:style w:type="paragraph" w:styleId="Listaconvietas">
+  <w:style w:type="paragraph" w:styleId="ListBullet">
     <w:name w:val="List Bullet"/>
     <w:basedOn w:val="Normal"/>
     <w:autoRedefine/>
@@ -3733,7 +3473,7 @@
       </w:numPr>
     </w:pPr>
   </w:style>
-  <w:style w:type="paragraph" w:styleId="Listaconvietas2">
+  <w:style w:type="paragraph" w:styleId="ListBullet2">
     <w:name w:val="List Bullet 2"/>
     <w:basedOn w:val="Normal"/>
     <w:autoRedefine/>
@@ -3743,7 +3483,7 @@
       </w:numPr>
     </w:pPr>
   </w:style>
-  <w:style w:type="paragraph" w:styleId="Listaconvietas3">
+  <w:style w:type="paragraph" w:styleId="ListBullet3">
     <w:name w:val="List Bullet 3"/>
     <w:basedOn w:val="Normal"/>
     <w:autoRedefine/>
@@ -3753,7 +3493,7 @@
       </w:numPr>
     </w:pPr>
   </w:style>
-  <w:style w:type="paragraph" w:styleId="Listaconvietas4">
+  <w:style w:type="paragraph" w:styleId="ListBullet4">
     <w:name w:val="List Bullet 4"/>
     <w:basedOn w:val="Normal"/>
     <w:autoRedefine/>
@@ -3763,7 +3503,7 @@
       </w:numPr>
     </w:pPr>
   </w:style>
-  <w:style w:type="paragraph" w:styleId="Listaconvietas5">
+  <w:style w:type="paragraph" w:styleId="ListBullet5">
     <w:name w:val="List Bullet 5"/>
     <w:basedOn w:val="Normal"/>
     <w:autoRedefine/>
@@ -3773,42 +3513,42 @@
       </w:numPr>
     </w:pPr>
   </w:style>
-  <w:style w:type="paragraph" w:styleId="Continuarlista">
+  <w:style w:type="paragraph" w:styleId="ListContinue">
     <w:name w:val="List Continue"/>
     <w:basedOn w:val="Normal"/>
     <w:pPr>
       <w:ind w:left="360"/>
     </w:pPr>
   </w:style>
-  <w:style w:type="paragraph" w:styleId="Continuarlista2">
+  <w:style w:type="paragraph" w:styleId="ListContinue2">
     <w:name w:val="List Continue 2"/>
     <w:basedOn w:val="Normal"/>
     <w:pPr>
       <w:ind w:left="720"/>
     </w:pPr>
   </w:style>
-  <w:style w:type="paragraph" w:styleId="Continuarlista3">
+  <w:style w:type="paragraph" w:styleId="ListContinue3">
     <w:name w:val="List Continue 3"/>
     <w:basedOn w:val="Normal"/>
     <w:pPr>
       <w:ind w:left="1080"/>
     </w:pPr>
   </w:style>
-  <w:style w:type="paragraph" w:styleId="Continuarlista4">
+  <w:style w:type="paragraph" w:styleId="ListContinue4">
     <w:name w:val="List Continue 4"/>
     <w:basedOn w:val="Normal"/>
     <w:pPr>
       <w:ind w:left="1440"/>
     </w:pPr>
   </w:style>
-  <w:style w:type="paragraph" w:styleId="Continuarlista5">
+  <w:style w:type="paragraph" w:styleId="ListContinue5">
     <w:name w:val="List Continue 5"/>
     <w:basedOn w:val="Normal"/>
     <w:pPr>
       <w:ind w:left="1800"/>
     </w:pPr>
   </w:style>
-  <w:style w:type="paragraph" w:styleId="Listaconnmeros">
+  <w:style w:type="paragraph" w:styleId="ListNumber">
     <w:name w:val="List Number"/>
     <w:basedOn w:val="Normal"/>
     <w:pPr>
@@ -3817,7 +3557,7 @@
       </w:numPr>
     </w:pPr>
   </w:style>
-  <w:style w:type="paragraph" w:styleId="Listaconnmeros2">
+  <w:style w:type="paragraph" w:styleId="ListNumber2">
     <w:name w:val="List Number 2"/>
     <w:basedOn w:val="Normal"/>
     <w:pPr>
@@ -3826,7 +3566,7 @@
       </w:numPr>
     </w:pPr>
   </w:style>
-  <w:style w:type="paragraph" w:styleId="Listaconnmeros3">
+  <w:style w:type="paragraph" w:styleId="ListNumber3">
     <w:name w:val="List Number 3"/>
     <w:basedOn w:val="Normal"/>
     <w:pPr>
@@ -3835,7 +3575,7 @@
       </w:numPr>
     </w:pPr>
   </w:style>
-  <w:style w:type="paragraph" w:styleId="Listaconnmeros4">
+  <w:style w:type="paragraph" w:styleId="ListNumber4">
     <w:name w:val="List Number 4"/>
     <w:basedOn w:val="Normal"/>
     <w:pPr>
@@ -3844,7 +3584,7 @@
       </w:numPr>
     </w:pPr>
   </w:style>
-  <w:style w:type="paragraph" w:styleId="Listaconnmeros5">
+  <w:style w:type="paragraph" w:styleId="ListNumber5">
     <w:name w:val="List Number 5"/>
     <w:basedOn w:val="Normal"/>
     <w:pPr>
@@ -3853,7 +3593,7 @@
       </w:numPr>
     </w:pPr>
   </w:style>
-  <w:style w:type="paragraph" w:styleId="Textomacro">
+  <w:style w:type="paragraph" w:styleId="MacroText">
     <w:name w:val="macro"/>
     <w:semiHidden/>
     <w:pPr>
@@ -3873,7 +3613,7 @@
       <w:rFonts w:ascii="Courier New" w:eastAsia="Times New Roman" w:hAnsi="Courier New"/>
     </w:rPr>
   </w:style>
-  <w:style w:type="paragraph" w:styleId="Encabezadodemensaje">
+  <w:style w:type="paragraph" w:styleId="MessageHeader">
     <w:name w:val="Message Header"/>
     <w:basedOn w:val="Normal"/>
     <w:pPr>
@@ -3890,38 +3630,38 @@
       <w:rFonts w:ascii="Arial" w:hAnsi="Arial"/>
     </w:rPr>
   </w:style>
-  <w:style w:type="paragraph" w:styleId="Sangranormal">
+  <w:style w:type="paragraph" w:styleId="NormalIndent">
     <w:name w:val="Normal Indent"/>
     <w:basedOn w:val="Normal"/>
     <w:pPr>
       <w:ind w:left="720"/>
     </w:pPr>
   </w:style>
-  <w:style w:type="paragraph" w:styleId="Encabezadodenota">
+  <w:style w:type="paragraph" w:styleId="NoteHeading">
     <w:name w:val="Note Heading"/>
     <w:basedOn w:val="Normal"/>
     <w:next w:val="Normal"/>
   </w:style>
-  <w:style w:type="paragraph" w:styleId="Textosinformato">
+  <w:style w:type="paragraph" w:styleId="PlainText">
     <w:name w:val="Plain Text"/>
     <w:basedOn w:val="Normal"/>
     <w:rPr>
       <w:rFonts w:ascii="Courier New" w:hAnsi="Courier New"/>
     </w:rPr>
   </w:style>
-  <w:style w:type="paragraph" w:styleId="Saludo">
+  <w:style w:type="paragraph" w:styleId="Salutation">
     <w:name w:val="Salutation"/>
     <w:basedOn w:val="Normal"/>
     <w:next w:val="Normal"/>
   </w:style>
-  <w:style w:type="paragraph" w:styleId="Firma">
+  <w:style w:type="paragraph" w:styleId="Signature">
     <w:name w:val="Signature"/>
     <w:basedOn w:val="Normal"/>
     <w:pPr>
       <w:ind w:left="4320"/>
     </w:pPr>
   </w:style>
-  <w:style w:type="paragraph" w:styleId="Subttulo">
+  <w:style w:type="paragraph" w:styleId="Subtitle">
     <w:name w:val="Subtitle"/>
     <w:basedOn w:val="Normal"/>
     <w:qFormat/>
@@ -3934,7 +3674,7 @@
       <w:rFonts w:ascii="Arial" w:hAnsi="Arial"/>
     </w:rPr>
   </w:style>
-  <w:style w:type="paragraph" w:styleId="Encabezadodelista">
+  <w:style w:type="paragraph" w:styleId="TOAHeading">
     <w:name w:val="toa heading"/>
     <w:basedOn w:val="Normal"/>
     <w:next w:val="Normal"/>
@@ -3947,14 +3687,14 @@
       <w:b/>
     </w:rPr>
   </w:style>
-  <w:style w:type="paragraph" w:styleId="TDC1">
+  <w:style w:type="paragraph" w:styleId="TOC1">
     <w:name w:val="toc 1"/>
     <w:basedOn w:val="Normal"/>
     <w:next w:val="Normal"/>
     <w:autoRedefine/>
     <w:semiHidden/>
   </w:style>
-  <w:style w:type="paragraph" w:styleId="TDC2">
+  <w:style w:type="paragraph" w:styleId="TOC2">
     <w:name w:val="toc 2"/>
     <w:basedOn w:val="Normal"/>
     <w:next w:val="Normal"/>
@@ -3964,7 +3704,7 @@
       <w:ind w:left="240"/>
     </w:pPr>
   </w:style>
-  <w:style w:type="paragraph" w:styleId="TDC3">
+  <w:style w:type="paragraph" w:styleId="TOC3">
     <w:name w:val="toc 3"/>
     <w:basedOn w:val="Normal"/>
     <w:next w:val="Normal"/>
@@ -3974,7 +3714,7 @@
       <w:ind w:left="480"/>
     </w:pPr>
   </w:style>
-  <w:style w:type="paragraph" w:styleId="TDC4">
+  <w:style w:type="paragraph" w:styleId="TOC4">
     <w:name w:val="toc 4"/>
     <w:basedOn w:val="Normal"/>
     <w:next w:val="Normal"/>
@@ -3984,7 +3724,7 @@
       <w:ind w:left="720"/>
     </w:pPr>
   </w:style>
-  <w:style w:type="paragraph" w:styleId="TDC5">
+  <w:style w:type="paragraph" w:styleId="TOC5">
     <w:name w:val="toc 5"/>
     <w:basedOn w:val="Normal"/>
     <w:next w:val="Normal"/>
@@ -3994,7 +3734,7 @@
       <w:ind w:left="960"/>
     </w:pPr>
   </w:style>
-  <w:style w:type="paragraph" w:styleId="TDC6">
+  <w:style w:type="paragraph" w:styleId="TOC6">
     <w:name w:val="toc 6"/>
     <w:basedOn w:val="Normal"/>
     <w:next w:val="Normal"/>
@@ -4004,7 +3744,7 @@
       <w:ind w:left="1200"/>
     </w:pPr>
   </w:style>
-  <w:style w:type="paragraph" w:styleId="TDC7">
+  <w:style w:type="paragraph" w:styleId="TOC7">
     <w:name w:val="toc 7"/>
     <w:basedOn w:val="Normal"/>
     <w:next w:val="Normal"/>
@@ -4014,7 +3754,7 @@
       <w:ind w:left="1440"/>
     </w:pPr>
   </w:style>
-  <w:style w:type="paragraph" w:styleId="TDC8">
+  <w:style w:type="paragraph" w:styleId="TOC8">
     <w:name w:val="toc 8"/>
     <w:basedOn w:val="Normal"/>
     <w:next w:val="Normal"/>
@@ -4024,7 +3764,7 @@
       <w:ind w:left="1680"/>
     </w:pPr>
   </w:style>
-  <w:style w:type="paragraph" w:styleId="TDC9">
+  <w:style w:type="paragraph" w:styleId="TOC9">
     <w:name w:val="toc 9"/>
     <w:basedOn w:val="Normal"/>
     <w:next w:val="Normal"/>
@@ -4034,7 +3774,7 @@
       <w:ind w:left="1920"/>
     </w:pPr>
   </w:style>
-  <w:style w:type="character" w:styleId="Refdenotaalpie">
+  <w:style w:type="character" w:styleId="FootnoteReference">
     <w:name w:val="footnote reference"/>
     <w:semiHidden/>
     <w:rPr>
@@ -4096,7 +3836,7 @@
       <w:textAlignment w:val="baseline"/>
     </w:pPr>
   </w:style>
-  <w:style w:type="character" w:styleId="Refdecomentario">
+  <w:style w:type="character" w:styleId="CommentReference">
     <w:name w:val="annotation reference"/>
     <w:semiHidden/>
     <w:rPr>
@@ -4105,7 +3845,7 @@
   </w:style>
   <w:style w:type="paragraph" w:customStyle="1" w:styleId="Abstract">
     <w:name w:val="Abstract"/>
-    <w:basedOn w:val="Ttulo1"/>
+    <w:basedOn w:val="Heading1"/>
     <w:pPr>
       <w:spacing w:before="40"/>
       <w:outlineLvl w:val="9"/>
@@ -4116,7 +3856,7 @@
       <w:sz w:val="24"/>
     </w:rPr>
   </w:style>
-  <w:style w:type="character" w:styleId="Hipervnculo">
+  <w:style w:type="character" w:styleId="Hyperlink">
     <w:name w:val="Hyperlink"/>
     <w:rsid w:val="00480565"/>
     <w:rPr>
@@ -4165,7 +3905,7 @@
   </w:style>
   <w:style w:type="character" w:customStyle="1" w:styleId="v8n000000">
     <w:name w:val="v8n000000"/>
-    <w:basedOn w:val="Fuentedeprrafopredeter"/>
+    <w:basedOn w:val="DefaultParagraphFont"/>
   </w:style>
   <w:style w:type="paragraph" w:customStyle="1" w:styleId="TableText">
     <w:name w:val="Table Text"/>
@@ -4177,9 +3917,9 @@
       <w:jc w:val="center"/>
     </w:pPr>
   </w:style>
-  <w:style w:type="character" w:styleId="Hipervnculovisitado">
+  <w:style w:type="character" w:styleId="FollowedHyperlink">
     <w:name w:val="FollowedHyperlink"/>
-    <w:basedOn w:val="Hipervnculo"/>
+    <w:basedOn w:val="Hyperlink"/>
     <w:rsid w:val="004F7A15"/>
     <w:rPr>
       <w:color w:val="4F81BD"/>
@@ -4187,10 +3927,10 @@
       <w:szCs w:val="20"/>
     </w:rPr>
   </w:style>
-  <w:style w:type="paragraph" w:styleId="Asuntodelcomentario">
+  <w:style w:type="paragraph" w:styleId="CommentSubject">
     <w:name w:val="annotation subject"/>
-    <w:basedOn w:val="Textocomentario"/>
-    <w:next w:val="Textocomentario"/>
+    <w:basedOn w:val="CommentText"/>
+    <w:next w:val="CommentText"/>
     <w:semiHidden/>
     <w:rsid w:val="006D66A4"/>
     <w:rPr>
@@ -4198,7 +3938,7 @@
       <w:bCs/>
     </w:rPr>
   </w:style>
-  <w:style w:type="paragraph" w:styleId="Textodeglobo">
+  <w:style w:type="paragraph" w:styleId="BalloonText">
     <w:name w:val="Balloon Text"/>
     <w:basedOn w:val="Normal"/>
     <w:semiHidden/>
@@ -4211,7 +3951,7 @@
   </w:style>
   <w:style w:type="character" w:customStyle="1" w:styleId="q">
     <w:name w:val="q"/>
-    <w:basedOn w:val="Fuentedeprrafopredeter"/>
+    <w:basedOn w:val="DefaultParagraphFont"/>
     <w:rsid w:val="00F01986"/>
   </w:style>
   <w:style w:type="paragraph" w:customStyle="1" w:styleId="Link">
@@ -4252,7 +3992,7 @@
   </w:style>
   <w:style w:type="character" w:customStyle="1" w:styleId="AuthorChar">
     <w:name w:val="Author Char"/>
-    <w:basedOn w:val="Fuentedeprrafopredeter"/>
+    <w:basedOn w:val="DefaultParagraphFont"/>
     <w:link w:val="Author"/>
     <w:rsid w:val="005A2C27"/>
     <w:rPr>
@@ -4311,7 +4051,7 @@
   </w:style>
   <w:style w:type="character" w:customStyle="1" w:styleId="StyleDescriptionChar">
     <w:name w:val="Style Description Char"/>
-    <w:basedOn w:val="Fuentedeprrafopredeter"/>
+    <w:basedOn w:val="DefaultParagraphFont"/>
     <w:link w:val="StyleDescription"/>
     <w:rsid w:val="005A2C27"/>
     <w:rPr>
@@ -4336,7 +4076,7 @@
       <w:sz w:val="17"/>
     </w:rPr>
   </w:style>
-  <w:style w:type="paragraph" w:styleId="Prrafodelista">
+  <w:style w:type="paragraph" w:styleId="ListParagraph">
     <w:name w:val="List Paragraph"/>
     <w:basedOn w:val="Normal"/>
     <w:uiPriority w:val="34"/>
@@ -4366,13 +4106,13 @@
   </w:style>
   <w:style w:type="character" w:customStyle="1" w:styleId="apple-tab-span">
     <w:name w:val="apple-tab-span"/>
-    <w:basedOn w:val="Fuentedeprrafopredeter"/>
+    <w:basedOn w:val="DefaultParagraphFont"/>
     <w:rsid w:val="006B6177"/>
   </w:style>
-  <w:style w:type="character" w:customStyle="1" w:styleId="PiedepginaCar">
-    <w:name w:val="Pie de página Car"/>
-    <w:basedOn w:val="Fuentedeprrafopredeter"/>
-    <w:link w:val="Piedepgina"/>
+  <w:style w:type="character" w:customStyle="1" w:styleId="FooterChar">
+    <w:name w:val="Footer Char"/>
+    <w:basedOn w:val="DefaultParagraphFont"/>
+    <w:link w:val="Footer"/>
     <w:uiPriority w:val="99"/>
     <w:rsid w:val="00D42DC4"/>
     <w:rPr>
@@ -4707,7 +4447,7 @@
 </file>
 
 <file path=customXml/itemProps1.xml><?xml version="1.0" encoding="utf-8"?>
-<ds:datastoreItem xmlns:ds="http://schemas.openxmlformats.org/officeDocument/2006/customXml" ds:itemID="{7DA441B1-2BA0-4FFA-B928-2823EB4B191E}">
+<ds:datastoreItem xmlns:ds="http://schemas.openxmlformats.org/officeDocument/2006/customXml" ds:itemID="{81EA3B97-C75D-4250-AAC8-4577B8A168D7}">
   <ds:schemaRefs>
     <ds:schemaRef ds:uri="http://schemas.openxmlformats.org/officeDocument/2006/bibliography"/>
   </ds:schemaRefs>

</xml_diff>

<commit_message>
Updated Intro section of Proposal
I modified the intro section based on Peggy's feedback
</commit_message>
<xml_diff>
--- a/Delieverables/CSCW project proposal.docx
+++ b/Delieverables/CSCW project proposal.docx
@@ -1,6 +1,6 @@
 
 <file path=word/document.xml><?xml version="1.0" encoding="utf-8"?>
-<w:document xmlns:wpc="http://schemas.microsoft.com/office/word/2010/wordprocessingCanvas" xmlns:mc="http://schemas.openxmlformats.org/markup-compatibility/2006" xmlns:o="urn:schemas-microsoft-com:office:office" xmlns:r="http://schemas.openxmlformats.org/officeDocument/2006/relationships" xmlns:m="http://schemas.openxmlformats.org/officeDocument/2006/math" xmlns:v="urn:schemas-microsoft-com:vml" xmlns:wp14="http://schemas.microsoft.com/office/word/2010/wordprocessingDrawing" xmlns:wp="http://schemas.openxmlformats.org/drawingml/2006/wordprocessingDrawing" xmlns:w10="urn:schemas-microsoft-com:office:word" xmlns:w="http://schemas.openxmlformats.org/wordprocessingml/2006/main" xmlns:w14="http://schemas.microsoft.com/office/word/2010/wordml" xmlns:w15="http://schemas.microsoft.com/office/word/2012/wordml" xmlns:wpg="http://schemas.microsoft.com/office/word/2010/wordprocessingGroup" xmlns:wpi="http://schemas.microsoft.com/office/word/2010/wordprocessingInk" xmlns:wne="http://schemas.microsoft.com/office/word/2006/wordml" xmlns:wps="http://schemas.microsoft.com/office/word/2010/wordprocessingShape" mc:Ignorable="w14 w15 wp14">
+<w:document xmlns:wpc="http://schemas.microsoft.com/office/word/2010/wordprocessingCanvas" xmlns:mc="http://schemas.openxmlformats.org/markup-compatibility/2006" xmlns:o="urn:schemas-microsoft-com:office:office" xmlns:r="http://schemas.openxmlformats.org/officeDocument/2006/relationships" xmlns:m="http://schemas.openxmlformats.org/officeDocument/2006/math" xmlns:v="urn:schemas-microsoft-com:vml" xmlns:wp14="http://schemas.microsoft.com/office/word/2010/wordprocessingDrawing" xmlns:wp="http://schemas.openxmlformats.org/drawingml/2006/wordprocessingDrawing" xmlns:w10="urn:schemas-microsoft-com:office:word" xmlns:w="http://schemas.openxmlformats.org/wordprocessingml/2006/main" xmlns:w14="http://schemas.microsoft.com/office/word/2010/wordml" xmlns:wpg="http://schemas.microsoft.com/office/word/2010/wordprocessingGroup" xmlns:wpi="http://schemas.microsoft.com/office/word/2010/wordprocessingInk" xmlns:wne="http://schemas.microsoft.com/office/word/2006/wordml" xmlns:wps="http://schemas.microsoft.com/office/word/2010/wordprocessingShape" mc:Ignorable="w14 wp14">
   <w:body>
     <w:p>
       <w:pPr>
@@ -296,7 +296,7 @@
           <w:sz w:val="20"/>
         </w:rPr>
         <w:sectPr>
-          <w:footerReference w:type="default" r:id="rId8"/>
+          <w:footerReference w:type="default" r:id="rId9"/>
           <w:pgSz w:w="12240" w:h="15840" w:code="1"/>
           <w:pgMar w:top="1224" w:right="1080" w:bottom="1440" w:left="1080" w:header="720" w:footer="720" w:gutter="0"/>
           <w:cols w:space="720"/>
@@ -437,18 +437,92 @@
           <w:kern w:val="0"/>
           <w:sz w:val="20"/>
         </w:rPr>
-        <w:t xml:space="preserve"> is likely to be the most popular website in the computer programming world with over 4,000,000 registered users [1] and with more than 11,000,000 questions [2]. The website serves as a platform for users to both ask questions related to programming and to answer the questions of other users. These contributions by the users are the heart of the content and are met with reputation points and “badges” for the user. What we hope to uncover is whether this use of gamification is the primary motivating factor for the user’s collaboration and if so, is it possible to improve the current system in order to foster an increase in collaboration by users that wouldn’t normally contribute? </w:t>
-      </w:r>
-    </w:p>
-    <w:p>
-      <w:r>
-        <w:t xml:space="preserve">This research aims to examine the ways that collaboration is achieved in </w:t>
+        <w:t xml:space="preserve"> is likely to be the most popular website in the computer programming world with over 4,000,000 registered users</w:t>
+      </w:r>
+      <w:r>
+        <w:rPr>
+          <w:rStyle w:val="FootnoteReference"/>
+          <w:rFonts w:ascii="Times New Roman" w:hAnsi="Times New Roman"/>
+          <w:b w:val="0"/>
+          <w:caps w:val="0"/>
+          <w:kern w:val="0"/>
+          <w:sz w:val="20"/>
+        </w:rPr>
+        <w:footnoteReference w:id="1"/>
+      </w:r>
+      <w:r>
+        <w:rPr>
+          <w:rFonts w:ascii="Times New Roman" w:hAnsi="Times New Roman"/>
+          <w:b w:val="0"/>
+          <w:caps w:val="0"/>
+          <w:kern w:val="0"/>
+          <w:sz w:val="20"/>
+        </w:rPr>
+        <w:t xml:space="preserve"> and with more than 11,000,000 questions</w:t>
+      </w:r>
+      <w:r>
+        <w:rPr>
+          <w:rStyle w:val="FootnoteReference"/>
+          <w:rFonts w:ascii="Times New Roman" w:hAnsi="Times New Roman"/>
+          <w:b w:val="0"/>
+          <w:caps w:val="0"/>
+          <w:kern w:val="0"/>
+          <w:sz w:val="20"/>
+        </w:rPr>
+        <w:footnoteReference w:id="2"/>
+      </w:r>
+      <w:r>
+        <w:rPr>
+          <w:rFonts w:ascii="Times New Roman" w:hAnsi="Times New Roman"/>
+          <w:b w:val="0"/>
+          <w:caps w:val="0"/>
+          <w:kern w:val="0"/>
+          <w:sz w:val="20"/>
+        </w:rPr>
+        <w:t xml:space="preserve">. The website serves as a platform for users to both ask questions related to programming and to answer the questions of other users. These contributions by the users are the heart of the content and are met with reputation points and “badges” for the user. What we hope to uncover is whether this use of gamification is the primary motivating factor for the user’s collaboration and if so, is it possible to improve the current system in order to foster an increase in collaboration by users that wouldn’t normally contribute? </w:t>
+      </w:r>
+    </w:p>
+    <w:p>
+      <w:r>
+        <w:t>This research aims to examine the ways that collaboration</w:t>
+      </w:r>
+      <w:r>
+        <w:t>, in the form of asking and answering questions and commenting on the questions,</w:t>
+      </w:r>
+      <w:r>
+        <w:t xml:space="preserve"> is achieved in </w:t>
       </w:r>
       <w:r>
         <w:t>SO</w:t>
       </w:r>
       <w:r>
-        <w:t xml:space="preserve"> and what changes can be made to encourage collaboration of more users and to promote an increase in contributions from users of all skill levels. We aim to answer the following research questions:</w:t>
+        <w:t xml:space="preserve"> and what changes can be made to encourage </w:t>
+      </w:r>
+      <w:r>
+        <w:t xml:space="preserve">this kind of </w:t>
+      </w:r>
+      <w:r>
+        <w:lastRenderedPageBreak/>
+        <w:t>collaboration from</w:t>
+      </w:r>
+      <w:r>
+        <w:t xml:space="preserve"> more users and to promote an increase in contributions from users of all skill levels.</w:t>
+      </w:r>
+      <w:r>
+        <w:t xml:space="preserve"> In some other venues, for example </w:t>
+      </w:r>
+      <w:proofErr w:type="spellStart"/>
+      <w:r>
+        <w:t>Coderwall</w:t>
+      </w:r>
+      <w:proofErr w:type="spellEnd"/>
+      <w:r>
+        <w:t>, achievements and badges are heavily emphasized to show off a user’s skills.</w:t>
+      </w:r>
+      <w:bookmarkStart w:id="0" w:name="_GoBack"/>
+      <w:bookmarkEnd w:id="0"/>
+      <w:r>
+        <w:t xml:space="preserve"> We aim to answer the following research questions:</w:t>
       </w:r>
     </w:p>
     <w:p>
@@ -460,7 +534,23 @@
         </w:numPr>
       </w:pPr>
       <w:r>
-        <w:t>Is the publication of reputation and badges on social media a factor to promote more answers?</w:t>
+        <w:t xml:space="preserve">Is the current </w:t>
+      </w:r>
+      <w:proofErr w:type="spellStart"/>
+      <w:r>
+        <w:t>gamification</w:t>
+      </w:r>
+      <w:proofErr w:type="spellEnd"/>
+      <w:r>
+        <w:t xml:space="preserve"> used by </w:t>
+      </w:r>
+      <w:proofErr w:type="spellStart"/>
+      <w:r>
+        <w:t>StackOverflow</w:t>
+      </w:r>
+      <w:proofErr w:type="spellEnd"/>
+      <w:r>
+        <w:t xml:space="preserve"> meeting the users’ requirements?</w:t>
       </w:r>
     </w:p>
     <w:p>
@@ -472,14 +562,7 @@
         </w:numPr>
       </w:pPr>
       <w:r>
-        <w:lastRenderedPageBreak/>
-        <w:t>Is the cur</w:t>
-      </w:r>
-      <w:r>
-        <w:t>rent gamification used by Stack</w:t>
-      </w:r>
-      <w:r>
-        <w:t>Overflow meeting the member’s necessities?</w:t>
+        <w:t>Is the publication of reputation and badges on social media a factor to promote more answers?</w:t>
       </w:r>
     </w:p>
     <w:p>
@@ -561,6 +644,7 @@
         <w:rPr>
           <w:b/>
         </w:rPr>
+        <w:lastRenderedPageBreak/>
         <w:t>Can Gamification Motivate Voluntary Contributions?</w:t>
       </w:r>
       <w:r>
@@ -579,11 +663,7 @@
         <w:t>StackOverflow</w:t>
       </w:r>
       <w:r>
-        <w:t xml:space="preserve"> users. The analysis was focused on comparing the answering activity 7 days before getting the badge and 7 days after the awarding date. The results suggested a positive impact on increasing the number of answers due to badges. For example, those users </w:t>
-      </w:r>
-      <w:r>
-        <w:lastRenderedPageBreak/>
-        <w:t xml:space="preserve">increasing reputation when answering questions are more likely to answer more questions as a result of the gamification. The analysis was more focused on the behavior of members after receiving a badge. </w:t>
+        <w:t xml:space="preserve"> users. The analysis was focused on comparing the answering activity 7 days before getting the badge and 7 days after the awarding date. The results suggested a positive impact on increasing the number of answers due to badges. For example, those users increasing reputation when answering questions are more likely to answer more questions as a result of the gamification. The analysis was more focused on the behavior of members after receiving a badge. </w:t>
       </w:r>
       <w:r>
         <w:t xml:space="preserve">In general, the researches have shown that badges motivate the participation of the user. </w:t>
@@ -994,7 +1074,7 @@
         <w:rPr>
           <w:rStyle w:val="FootnoteReference"/>
         </w:rPr>
-        <w:footnoteReference w:id="1"/>
+        <w:footnoteReference w:id="3"/>
       </w:r>
       <w:r>
         <w:t xml:space="preserve"> in StackOverflow website</w:t>
@@ -1051,6 +1131,7 @@
         <w:t xml:space="preserve"> unstructured interviews through Skype </w:t>
       </w:r>
       <w:r>
+        <w:lastRenderedPageBreak/>
         <w:t>will be applied to</w:t>
       </w:r>
       <w:r>
@@ -1066,7 +1147,6 @@
         <w:t xml:space="preserve">ition, we will apply </w:t>
       </w:r>
       <w:r>
-        <w:lastRenderedPageBreak/>
         <w:t xml:space="preserve">interviews to </w:t>
       </w:r>
       <w:r>
@@ -1155,12 +1235,7 @@
         </w:numPr>
       </w:pPr>
       <w:r>
-        <w:t>After collecting all the data from our research we expect to have a better understanding of how gamification and social media affects StackOverflow and its users. To be more precise, we will look at how these game design elements such as badges and reputation points. We</w:t>
-      </w:r>
-      <w:bookmarkStart w:id="0" w:name="_GoBack"/>
-      <w:bookmarkEnd w:id="0"/>
-      <w:r>
-        <w:t xml:space="preserve"> will </w:t>
+        <w:t xml:space="preserve">After collecting all the data from our research we expect to have a better understanding of how gamification and social media affects StackOverflow and its users. To be more precise, we will look at how these game design elements such as badges and reputation points. We will </w:t>
       </w:r>
       <w:r>
         <w:t xml:space="preserve">be collecting data to make sure </w:t>
@@ -1215,66 +1290,14 @@
         </w:numPr>
         <w:spacing w:line="276" w:lineRule="auto"/>
         <w:ind w:left="284"/>
-        <w:jc w:val="left"/>
-      </w:pPr>
-      <w:r>
-        <w:t>"Users". StackOverflow.</w:t>
-      </w:r>
-      <w:r>
-        <w:t xml:space="preserve"> </w:t>
-      </w:r>
-      <w:r>
-        <w:t>https://stackoverflow.com/users</w:t>
-      </w:r>
-      <w:r>
-        <w:t xml:space="preserve"> Retrieved October 10</w:t>
-      </w:r>
-      <w:r>
-        <w:rPr>
-          <w:vertAlign w:val="superscript"/>
-        </w:rPr>
-        <w:t xml:space="preserve">th, </w:t>
-      </w:r>
-      <w:r>
-        <w:t>2015</w:t>
-      </w:r>
-      <w:r>
-        <w:t>.</w:t>
-      </w:r>
-    </w:p>
-    <w:p>
-      <w:pPr>
-        <w:pStyle w:val="ListParagraph"/>
-        <w:numPr>
-          <w:ilvl w:val="0"/>
-          <w:numId w:val="16"/>
-        </w:numPr>
-        <w:ind w:left="284"/>
-        <w:jc w:val="left"/>
-      </w:pPr>
-      <w:r>
-        <w:t>"Questions". StackOverflow.</w:t>
-      </w:r>
-      <w:r>
-        <w:t xml:space="preserve"> </w:t>
-      </w:r>
-      <w:r>
-        <w:t>https://stackoverflow.com/questions</w:t>
-      </w:r>
-      <w:r>
-        <w:t xml:space="preserve"> Retrieved October 10</w:t>
-      </w:r>
-      <w:r>
-        <w:rPr>
-          <w:vertAlign w:val="superscript"/>
-        </w:rPr>
-        <w:t>th</w:t>
-      </w:r>
-      <w:r>
-        <w:t>, 2015</w:t>
-      </w:r>
-      <w:r>
-        <w:t>.</w:t>
+      </w:pPr>
+      <w:proofErr w:type="spellStart"/>
+      <w:r>
+        <w:t>Antin</w:t>
+      </w:r>
+      <w:proofErr w:type="spellEnd"/>
+      <w:r>
+        <w:t>, Judd, and Elizabeth F. Churchill. "Badges in social media: A social psychological perspective." CHI 2011 Gamification Workshop Proceedings (Vancouver, BC, Canada, 2011). 2011.</w:t>
       </w:r>
     </w:p>
     <w:p>
@@ -1289,11 +1312,27 @@
       </w:pPr>
       <w:proofErr w:type="spellStart"/>
       <w:r>
-        <w:t>Antin</w:t>
+        <w:t>Bosu</w:t>
       </w:r>
       <w:proofErr w:type="spellEnd"/>
       <w:r>
-        <w:t>, Judd, and Elizabeth F. Churchill. "Badges in social media: A social psychological perspective." CHI 2011 Gamification Workshop Proceedings (Vancouver, BC, Canada, 2011). 2011.</w:t>
+        <w:t xml:space="preserve">, </w:t>
+      </w:r>
+      <w:proofErr w:type="spellStart"/>
+      <w:r>
+        <w:t>Amiangshu</w:t>
+      </w:r>
+      <w:proofErr w:type="spellEnd"/>
+      <w:r>
+        <w:t xml:space="preserve">, et al. "Building reputation in </w:t>
+      </w:r>
+      <w:proofErr w:type="spellStart"/>
+      <w:r>
+        <w:t>stackoverflow</w:t>
+      </w:r>
+      <w:proofErr w:type="spellEnd"/>
+      <w:r>
+        <w:t>: an empirical investigation." Proceedings of the 10th Working Conference on Mining Software Repositories. IEEE Press, 2013.</w:t>
       </w:r>
     </w:p>
     <w:p>
@@ -1308,7 +1347,10 @@
       </w:pPr>
       <w:proofErr w:type="spellStart"/>
       <w:r>
-        <w:t>Bosu</w:t>
+        <w:t>C</w:t>
+      </w:r>
+      <w:r>
+        <w:t>aponetto</w:t>
       </w:r>
       <w:proofErr w:type="spellEnd"/>
       <w:r>
@@ -1316,66 +1358,31 @@
       </w:r>
       <w:proofErr w:type="spellStart"/>
       <w:r>
-        <w:t>Amiangshu</w:t>
+        <w:t>Ilaria</w:t>
       </w:r>
       <w:proofErr w:type="spellEnd"/>
       <w:r>
-        <w:t xml:space="preserve">, et al. "Building reputation in </w:t>
+        <w:t xml:space="preserve">, Jeffrey Earp, and </w:t>
       </w:r>
       <w:proofErr w:type="spellStart"/>
       <w:r>
-        <w:t>stackoverflow</w:t>
+        <w:t>Michela</w:t>
       </w:r>
       <w:proofErr w:type="spellEnd"/>
       <w:r>
-        <w:t>: an empirical investigation." Proceedings of the 10th Working Conference on Mining Software Repositories. IEEE Press, 2013.</w:t>
-      </w:r>
-    </w:p>
-    <w:p>
-      <w:pPr>
-        <w:pStyle w:val="ListParagraph"/>
-        <w:numPr>
-          <w:ilvl w:val="0"/>
-          <w:numId w:val="16"/>
-        </w:numPr>
-        <w:spacing w:line="276" w:lineRule="auto"/>
-        <w:ind w:left="284"/>
-      </w:pPr>
+        <w:t xml:space="preserve"> </w:t>
+      </w:r>
       <w:proofErr w:type="spellStart"/>
       <w:r>
+        <w:t>Ott</w:t>
+      </w:r>
+      <w:proofErr w:type="spellEnd"/>
+      <w:r>
+        <w:t xml:space="preserve">. "Gamification and Education: A Literature Review." ECGBL2014-8th European Conference on Games </w:t>
+      </w:r>
+      <w:r>
         <w:lastRenderedPageBreak/>
-        <w:t>C</w:t>
-      </w:r>
-      <w:r>
-        <w:t>aponetto</w:t>
-      </w:r>
-      <w:proofErr w:type="spellEnd"/>
-      <w:r>
-        <w:t xml:space="preserve">, </w:t>
-      </w:r>
-      <w:proofErr w:type="spellStart"/>
-      <w:r>
-        <w:t>Ilaria</w:t>
-      </w:r>
-      <w:proofErr w:type="spellEnd"/>
-      <w:r>
-        <w:t xml:space="preserve">, Jeffrey Earp, and </w:t>
-      </w:r>
-      <w:proofErr w:type="spellStart"/>
-      <w:r>
-        <w:t>Michela</w:t>
-      </w:r>
-      <w:proofErr w:type="spellEnd"/>
-      <w:r>
-        <w:t xml:space="preserve"> </w:t>
-      </w:r>
-      <w:proofErr w:type="spellStart"/>
-      <w:r>
-        <w:t>Ott</w:t>
-      </w:r>
-      <w:proofErr w:type="spellEnd"/>
-      <w:r>
-        <w:t>. "Gamification and Education: A Literature Review." ECGBL2014-8th European Conference on Games Based Learning: ECGBL2014. Academic Conferences and Publishing International, 2014.</w:t>
+        <w:t>Based Learning: ECGBL2014. Academic Conferences and Publishing International, 2014.</w:t>
       </w:r>
     </w:p>
     <w:p>
@@ -1709,7 +1716,7 @@
     </w:p>
     <w:p/>
     <w:sectPr>
-      <w:headerReference w:type="even" r:id="rId9"/>
+      <w:headerReference w:type="even" r:id="rId10"/>
       <w:type w:val="continuous"/>
       <w:pgSz w:w="12240" w:h="15840" w:code="1"/>
       <w:pgMar w:top="1224" w:right="1080" w:bottom="1440" w:left="1080" w:header="720" w:footer="720" w:gutter="0"/>
@@ -1721,7 +1728,7 @@
 </file>
 
 <file path=word/endnotes.xml><?xml version="1.0" encoding="utf-8"?>
-<w:endnotes xmlns:wpc="http://schemas.microsoft.com/office/word/2010/wordprocessingCanvas" xmlns:mc="http://schemas.openxmlformats.org/markup-compatibility/2006" xmlns:o="urn:schemas-microsoft-com:office:office" xmlns:r="http://schemas.openxmlformats.org/officeDocument/2006/relationships" xmlns:m="http://schemas.openxmlformats.org/officeDocument/2006/math" xmlns:v="urn:schemas-microsoft-com:vml" xmlns:wp14="http://schemas.microsoft.com/office/word/2010/wordprocessingDrawing" xmlns:wp="http://schemas.openxmlformats.org/drawingml/2006/wordprocessingDrawing" xmlns:w10="urn:schemas-microsoft-com:office:word" xmlns:w="http://schemas.openxmlformats.org/wordprocessingml/2006/main" xmlns:w14="http://schemas.microsoft.com/office/word/2010/wordml" xmlns:w15="http://schemas.microsoft.com/office/word/2012/wordml" xmlns:wpg="http://schemas.microsoft.com/office/word/2010/wordprocessingGroup" xmlns:wpi="http://schemas.microsoft.com/office/word/2010/wordprocessingInk" xmlns:wne="http://schemas.microsoft.com/office/word/2006/wordml" xmlns:wps="http://schemas.microsoft.com/office/word/2010/wordprocessingShape" mc:Ignorable="w14 w15 wp14">
+<w:endnotes xmlns:wpc="http://schemas.microsoft.com/office/word/2010/wordprocessingCanvas" xmlns:mc="http://schemas.openxmlformats.org/markup-compatibility/2006" xmlns:o="urn:schemas-microsoft-com:office:office" xmlns:r="http://schemas.openxmlformats.org/officeDocument/2006/relationships" xmlns:m="http://schemas.openxmlformats.org/officeDocument/2006/math" xmlns:v="urn:schemas-microsoft-com:vml" xmlns:wp14="http://schemas.microsoft.com/office/word/2010/wordprocessingDrawing" xmlns:wp="http://schemas.openxmlformats.org/drawingml/2006/wordprocessingDrawing" xmlns:w10="urn:schemas-microsoft-com:office:word" xmlns:w="http://schemas.openxmlformats.org/wordprocessingml/2006/main" xmlns:w14="http://schemas.microsoft.com/office/word/2010/wordml" xmlns:wpg="http://schemas.microsoft.com/office/word/2010/wordprocessingGroup" xmlns:wpi="http://schemas.microsoft.com/office/word/2010/wordprocessingInk" xmlns:wne="http://schemas.microsoft.com/office/word/2006/wordml" xmlns:wps="http://schemas.microsoft.com/office/word/2010/wordprocessingShape" mc:Ignorable="w14 wp14">
   <w:endnote w:type="separator" w:id="-1">
     <w:p>
       <w:r>
@@ -1740,7 +1747,12 @@
 </file>
 
 <file path=word/footer1.xml><?xml version="1.0" encoding="utf-8"?>
-<w:ftr xmlns:wpc="http://schemas.microsoft.com/office/word/2010/wordprocessingCanvas" xmlns:mc="http://schemas.openxmlformats.org/markup-compatibility/2006" xmlns:o="urn:schemas-microsoft-com:office:office" xmlns:r="http://schemas.openxmlformats.org/officeDocument/2006/relationships" xmlns:m="http://schemas.openxmlformats.org/officeDocument/2006/math" xmlns:v="urn:schemas-microsoft-com:vml" xmlns:wp14="http://schemas.microsoft.com/office/word/2010/wordprocessingDrawing" xmlns:wp="http://schemas.openxmlformats.org/drawingml/2006/wordprocessingDrawing" xmlns:w10="urn:schemas-microsoft-com:office:word" xmlns:w="http://schemas.openxmlformats.org/wordprocessingml/2006/main" xmlns:w14="http://schemas.microsoft.com/office/word/2010/wordml" xmlns:w15="http://schemas.microsoft.com/office/word/2012/wordml" xmlns:wpg="http://schemas.microsoft.com/office/word/2010/wordprocessingGroup" xmlns:wpi="http://schemas.microsoft.com/office/word/2010/wordprocessingInk" xmlns:wne="http://schemas.microsoft.com/office/word/2006/wordml" xmlns:wps="http://schemas.microsoft.com/office/word/2010/wordprocessingShape" mc:Ignorable="w14 w15 wp14">
+<w:ftr xmlns:wpc="http://schemas.microsoft.com/office/word/2010/wordprocessingCanvas" xmlns:mc="http://schemas.openxmlformats.org/markup-compatibility/2006" xmlns:o="urn:schemas-microsoft-com:office:office" xmlns:r="http://schemas.openxmlformats.org/officeDocument/2006/relationships" xmlns:m="http://schemas.openxmlformats.org/officeDocument/2006/math" xmlns:v="urn:schemas-microsoft-com:vml" xmlns:wp14="http://schemas.microsoft.com/office/word/2010/wordprocessingDrawing" xmlns:wp="http://schemas.openxmlformats.org/drawingml/2006/wordprocessingDrawing" xmlns:w10="urn:schemas-microsoft-com:office:word" xmlns:w="http://schemas.openxmlformats.org/wordprocessingml/2006/main" xmlns:w14="http://schemas.microsoft.com/office/word/2010/wordml" xmlns:wpg="http://schemas.microsoft.com/office/word/2010/wordprocessingGroup" xmlns:wpi="http://schemas.microsoft.com/office/word/2010/wordprocessingInk" xmlns:wne="http://schemas.microsoft.com/office/word/2006/wordml" xmlns:wps="http://schemas.microsoft.com/office/word/2010/wordprocessingShape" mc:Ignorable="w14 wp14">
+  <w:p>
+    <w:pPr>
+      <w:pStyle w:val="Footer"/>
+    </w:pPr>
+  </w:p>
   <w:p>
     <w:pPr>
       <w:pStyle w:val="Footer"/>
@@ -1750,7 +1762,7 @@
 </file>
 
 <file path=word/footnotes.xml><?xml version="1.0" encoding="utf-8"?>
-<w:footnotes xmlns:wpc="http://schemas.microsoft.com/office/word/2010/wordprocessingCanvas" xmlns:mc="http://schemas.openxmlformats.org/markup-compatibility/2006" xmlns:o="urn:schemas-microsoft-com:office:office" xmlns:r="http://schemas.openxmlformats.org/officeDocument/2006/relationships" xmlns:m="http://schemas.openxmlformats.org/officeDocument/2006/math" xmlns:v="urn:schemas-microsoft-com:vml" xmlns:wp14="http://schemas.microsoft.com/office/word/2010/wordprocessingDrawing" xmlns:wp="http://schemas.openxmlformats.org/drawingml/2006/wordprocessingDrawing" xmlns:w10="urn:schemas-microsoft-com:office:word" xmlns:w="http://schemas.openxmlformats.org/wordprocessingml/2006/main" xmlns:w14="http://schemas.microsoft.com/office/word/2010/wordml" xmlns:w15="http://schemas.microsoft.com/office/word/2012/wordml" xmlns:wpg="http://schemas.microsoft.com/office/word/2010/wordprocessingGroup" xmlns:wpi="http://schemas.microsoft.com/office/word/2010/wordprocessingInk" xmlns:wne="http://schemas.microsoft.com/office/word/2006/wordml" xmlns:wps="http://schemas.microsoft.com/office/word/2010/wordprocessingShape" mc:Ignorable="w14 w15 wp14">
+<w:footnotes xmlns:wpc="http://schemas.microsoft.com/office/word/2010/wordprocessingCanvas" xmlns:mc="http://schemas.openxmlformats.org/markup-compatibility/2006" xmlns:o="urn:schemas-microsoft-com:office:office" xmlns:r="http://schemas.openxmlformats.org/officeDocument/2006/relationships" xmlns:m="http://schemas.openxmlformats.org/officeDocument/2006/math" xmlns:v="urn:schemas-microsoft-com:vml" xmlns:wp14="http://schemas.microsoft.com/office/word/2010/wordprocessingDrawing" xmlns:wp="http://schemas.openxmlformats.org/drawingml/2006/wordprocessingDrawing" xmlns:w10="urn:schemas-microsoft-com:office:word" xmlns:w="http://schemas.openxmlformats.org/wordprocessingml/2006/main" xmlns:w14="http://schemas.microsoft.com/office/word/2010/wordml" xmlns:wpg="http://schemas.microsoft.com/office/word/2010/wordprocessingGroup" xmlns:wpi="http://schemas.microsoft.com/office/word/2010/wordprocessingInk" xmlns:wne="http://schemas.microsoft.com/office/word/2006/wordml" xmlns:wps="http://schemas.microsoft.com/office/word/2010/wordprocessingShape" mc:Ignorable="w14 wp14">
   <w:footnote w:type="separator" w:id="-1">
     <w:p>
       <w:pPr>
@@ -1772,6 +1784,47 @@
     </w:p>
   </w:footnote>
   <w:footnote w:id="1">
+    <w:p>
+      <w:pPr>
+        <w:pStyle w:val="FootnoteText"/>
+      </w:pPr>
+      <w:r>
+        <w:rPr>
+          <w:rStyle w:val="FootnoteReference"/>
+        </w:rPr>
+        <w:footnoteRef/>
+      </w:r>
+      <w:r>
+        <w:t xml:space="preserve"> </w:t>
+      </w:r>
+      <w:r>
+        <w:t>htt</w:t>
+      </w:r>
+      <w:r>
+        <w:t>ps://stackoverflow.com/users</w:t>
+      </w:r>
+    </w:p>
+  </w:footnote>
+  <w:footnote w:id="2">
+    <w:p>
+      <w:pPr>
+        <w:pStyle w:val="FootnoteText"/>
+      </w:pPr>
+      <w:r>
+        <w:rPr>
+          <w:rStyle w:val="FootnoteReference"/>
+        </w:rPr>
+        <w:footnoteRef/>
+      </w:r>
+      <w:r>
+        <w:t xml:space="preserve"> </w:t>
+      </w:r>
+      <w:r>
+        <w:t>https://stackoverflow.com/questions</w:t>
+      </w:r>
+    </w:p>
+  </w:footnote>
+  <w:footnote w:id="3">
     <w:p>
       <w:pPr>
         <w:pStyle w:val="FootnoteText"/>
@@ -1794,7 +1847,7 @@
 </file>
 
 <file path=word/header1.xml><?xml version="1.0" encoding="utf-8"?>
-<w:hdr xmlns:wpc="http://schemas.microsoft.com/office/word/2010/wordprocessingCanvas" xmlns:mc="http://schemas.openxmlformats.org/markup-compatibility/2006" xmlns:o="urn:schemas-microsoft-com:office:office" xmlns:r="http://schemas.openxmlformats.org/officeDocument/2006/relationships" xmlns:m="http://schemas.openxmlformats.org/officeDocument/2006/math" xmlns:v="urn:schemas-microsoft-com:vml" xmlns:wp14="http://schemas.microsoft.com/office/word/2010/wordprocessingDrawing" xmlns:wp="http://schemas.openxmlformats.org/drawingml/2006/wordprocessingDrawing" xmlns:w10="urn:schemas-microsoft-com:office:word" xmlns:w="http://schemas.openxmlformats.org/wordprocessingml/2006/main" xmlns:w14="http://schemas.microsoft.com/office/word/2010/wordml" xmlns:w15="http://schemas.microsoft.com/office/word/2012/wordml" xmlns:wpg="http://schemas.microsoft.com/office/word/2010/wordprocessingGroup" xmlns:wpi="http://schemas.microsoft.com/office/word/2010/wordprocessingInk" xmlns:wne="http://schemas.microsoft.com/office/word/2006/wordml" xmlns:wps="http://schemas.microsoft.com/office/word/2010/wordprocessingShape" mc:Ignorable="w14 w15 wp14">
+<w:hdr xmlns:wpc="http://schemas.microsoft.com/office/word/2010/wordprocessingCanvas" xmlns:mc="http://schemas.openxmlformats.org/markup-compatibility/2006" xmlns:o="urn:schemas-microsoft-com:office:office" xmlns:r="http://schemas.openxmlformats.org/officeDocument/2006/relationships" xmlns:m="http://schemas.openxmlformats.org/officeDocument/2006/math" xmlns:v="urn:schemas-microsoft-com:vml" xmlns:wp14="http://schemas.microsoft.com/office/word/2010/wordprocessingDrawing" xmlns:wp="http://schemas.openxmlformats.org/drawingml/2006/wordprocessingDrawing" xmlns:w10="urn:schemas-microsoft-com:office:word" xmlns:w="http://schemas.openxmlformats.org/wordprocessingml/2006/main" xmlns:w14="http://schemas.microsoft.com/office/word/2010/wordml" xmlns:wpg="http://schemas.microsoft.com/office/word/2010/wordprocessingGroup" xmlns:wpi="http://schemas.microsoft.com/office/word/2010/wordprocessingInk" xmlns:wne="http://schemas.microsoft.com/office/word/2006/wordml" xmlns:wps="http://schemas.microsoft.com/office/word/2010/wordprocessingShape" mc:Ignorable="w14 wp14">
   <w:p>
     <w:pPr>
       <w:pStyle w:val="Header"/>
@@ -1810,7 +1863,7 @@
 </file>
 
 <file path=word/numbering.xml><?xml version="1.0" encoding="utf-8"?>
-<w:numbering xmlns:wpc="http://schemas.microsoft.com/office/word/2010/wordprocessingCanvas" xmlns:mc="http://schemas.openxmlformats.org/markup-compatibility/2006" xmlns:o="urn:schemas-microsoft-com:office:office" xmlns:r="http://schemas.openxmlformats.org/officeDocument/2006/relationships" xmlns:m="http://schemas.openxmlformats.org/officeDocument/2006/math" xmlns:v="urn:schemas-microsoft-com:vml" xmlns:wp14="http://schemas.microsoft.com/office/word/2010/wordprocessingDrawing" xmlns:wp="http://schemas.openxmlformats.org/drawingml/2006/wordprocessingDrawing" xmlns:w10="urn:schemas-microsoft-com:office:word" xmlns:w="http://schemas.openxmlformats.org/wordprocessingml/2006/main" xmlns:w14="http://schemas.microsoft.com/office/word/2010/wordml" xmlns:w15="http://schemas.microsoft.com/office/word/2012/wordml" xmlns:wpg="http://schemas.microsoft.com/office/word/2010/wordprocessingGroup" xmlns:wpi="http://schemas.microsoft.com/office/word/2010/wordprocessingInk" xmlns:wne="http://schemas.microsoft.com/office/word/2006/wordml" xmlns:wps="http://schemas.microsoft.com/office/word/2010/wordprocessingShape" mc:Ignorable="w14 w15 wp14">
+<w:numbering xmlns:wpc="http://schemas.microsoft.com/office/word/2010/wordprocessingCanvas" xmlns:mc="http://schemas.openxmlformats.org/markup-compatibility/2006" xmlns:o="urn:schemas-microsoft-com:office:office" xmlns:r="http://schemas.openxmlformats.org/officeDocument/2006/relationships" xmlns:m="http://schemas.openxmlformats.org/officeDocument/2006/math" xmlns:v="urn:schemas-microsoft-com:vml" xmlns:wp14="http://schemas.microsoft.com/office/word/2010/wordprocessingDrawing" xmlns:wp="http://schemas.openxmlformats.org/drawingml/2006/wordprocessingDrawing" xmlns:w10="urn:schemas-microsoft-com:office:word" xmlns:w="http://schemas.openxmlformats.org/wordprocessingml/2006/main" xmlns:w14="http://schemas.microsoft.com/office/word/2010/wordml" xmlns:wpg="http://schemas.microsoft.com/office/word/2010/wordprocessingGroup" xmlns:wpi="http://schemas.microsoft.com/office/word/2010/wordprocessingInk" xmlns:wne="http://schemas.microsoft.com/office/word/2006/wordml" xmlns:wps="http://schemas.microsoft.com/office/word/2010/wordprocessingShape" mc:Ignorable="w14 wp14">
   <w:abstractNum w:abstractNumId="0">
     <w:nsid w:val="FFFFFF7C"/>
     <w:multiLevelType w:val="singleLevel"/>
@@ -2666,7 +2719,7 @@
 </file>
 
 <file path=word/styles.xml><?xml version="1.0" encoding="utf-8"?>
-<w:styles xmlns:mc="http://schemas.openxmlformats.org/markup-compatibility/2006" xmlns:r="http://schemas.openxmlformats.org/officeDocument/2006/relationships" xmlns:w="http://schemas.openxmlformats.org/wordprocessingml/2006/main" xmlns:w14="http://schemas.microsoft.com/office/word/2010/wordml" xmlns:w15="http://schemas.microsoft.com/office/word/2012/wordml" mc:Ignorable="w14 w15">
+<w:styles xmlns:mc="http://schemas.openxmlformats.org/markup-compatibility/2006" xmlns:r="http://schemas.openxmlformats.org/officeDocument/2006/relationships" xmlns:w="http://schemas.openxmlformats.org/wordprocessingml/2006/main" xmlns:w14="http://schemas.microsoft.com/office/word/2010/wordml" mc:Ignorable="w14">
   <w:docDefaults>
     <w:rPrDefault>
       <w:rPr>
@@ -2676,369 +2729,145 @@
     </w:rPrDefault>
     <w:pPrDefault/>
   </w:docDefaults>
-  <w:latentStyles w:defLockedState="0" w:defUIPriority="99" w:defSemiHidden="0" w:defUnhideWhenUsed="0" w:defQFormat="0" w:count="371">
-    <w:lsdException w:name="Normal" w:uiPriority="0" w:qFormat="1"/>
-    <w:lsdException w:name="heading 1" w:uiPriority="0" w:qFormat="1"/>
-    <w:lsdException w:name="heading 2" w:uiPriority="9" w:qFormat="1"/>
-    <w:lsdException w:name="heading 3" w:uiPriority="9" w:qFormat="1"/>
-    <w:lsdException w:name="heading 4" w:uiPriority="9" w:qFormat="1"/>
-    <w:lsdException w:name="heading 5" w:uiPriority="9" w:qFormat="1"/>
-    <w:lsdException w:name="heading 6" w:uiPriority="9" w:qFormat="1"/>
-    <w:lsdException w:name="heading 7" w:uiPriority="9" w:qFormat="1"/>
-    <w:lsdException w:name="heading 8" w:uiPriority="9" w:qFormat="1"/>
-    <w:lsdException w:name="heading 9" w:uiPriority="9" w:qFormat="1"/>
-    <w:lsdException w:name="index 1" w:semiHidden="1" w:unhideWhenUsed="1"/>
-    <w:lsdException w:name="index 2" w:semiHidden="1" w:unhideWhenUsed="1"/>
-    <w:lsdException w:name="index 3" w:semiHidden="1" w:unhideWhenUsed="1"/>
-    <w:lsdException w:name="index 4" w:semiHidden="1" w:unhideWhenUsed="1"/>
-    <w:lsdException w:name="index 5" w:semiHidden="1" w:unhideWhenUsed="1"/>
-    <w:lsdException w:name="index 6" w:semiHidden="1" w:unhideWhenUsed="1"/>
-    <w:lsdException w:name="index 7" w:semiHidden="1" w:unhideWhenUsed="1"/>
-    <w:lsdException w:name="index 8" w:semiHidden="1" w:unhideWhenUsed="1"/>
-    <w:lsdException w:name="index 9" w:semiHidden="1" w:unhideWhenUsed="1"/>
-    <w:lsdException w:name="toc 1" w:semiHidden="1" w:uiPriority="39" w:unhideWhenUsed="1"/>
-    <w:lsdException w:name="toc 2" w:semiHidden="1" w:uiPriority="39" w:unhideWhenUsed="1"/>
-    <w:lsdException w:name="toc 3" w:semiHidden="1" w:uiPriority="39" w:unhideWhenUsed="1"/>
-    <w:lsdException w:name="toc 4" w:semiHidden="1" w:uiPriority="39" w:unhideWhenUsed="1"/>
-    <w:lsdException w:name="toc 5" w:semiHidden="1" w:uiPriority="39" w:unhideWhenUsed="1"/>
-    <w:lsdException w:name="toc 6" w:semiHidden="1" w:uiPriority="39" w:unhideWhenUsed="1"/>
-    <w:lsdException w:name="toc 7" w:semiHidden="1" w:uiPriority="39" w:unhideWhenUsed="1"/>
-    <w:lsdException w:name="toc 8" w:semiHidden="1" w:uiPriority="39" w:unhideWhenUsed="1"/>
-    <w:lsdException w:name="toc 9" w:semiHidden="1" w:uiPriority="39" w:unhideWhenUsed="1"/>
-    <w:lsdException w:name="Normal Indent" w:semiHidden="1" w:unhideWhenUsed="1"/>
-    <w:lsdException w:name="footnote text" w:semiHidden="1" w:unhideWhenUsed="1"/>
-    <w:lsdException w:name="annotation text" w:semiHidden="1" w:unhideWhenUsed="1"/>
-    <w:lsdException w:name="header" w:semiHidden="1" w:unhideWhenUsed="1"/>
-    <w:lsdException w:name="footer" w:semiHidden="1" w:unhideWhenUsed="1"/>
-    <w:lsdException w:name="index heading" w:semiHidden="1" w:unhideWhenUsed="1"/>
-    <w:lsdException w:name="caption" w:uiPriority="35" w:qFormat="1"/>
-    <w:lsdException w:name="table of figures" w:semiHidden="1" w:unhideWhenUsed="1"/>
-    <w:lsdException w:name="envelope address" w:semiHidden="1" w:unhideWhenUsed="1"/>
-    <w:lsdException w:name="envelope return" w:semiHidden="1" w:unhideWhenUsed="1"/>
-    <w:lsdException w:name="footnote reference" w:semiHidden="1" w:unhideWhenUsed="1"/>
-    <w:lsdException w:name="annotation reference" w:semiHidden="1" w:unhideWhenUsed="1"/>
-    <w:lsdException w:name="line number" w:semiHidden="1" w:unhideWhenUsed="1"/>
-    <w:lsdException w:name="page number" w:semiHidden="1" w:unhideWhenUsed="1"/>
-    <w:lsdException w:name="endnote reference" w:semiHidden="1" w:unhideWhenUsed="1"/>
-    <w:lsdException w:name="endnote text" w:semiHidden="1" w:unhideWhenUsed="1"/>
-    <w:lsdException w:name="table of authorities" w:semiHidden="1" w:unhideWhenUsed="1"/>
-    <w:lsdException w:name="macro" w:semiHidden="1" w:unhideWhenUsed="1"/>
-    <w:lsdException w:name="toa heading" w:semiHidden="1" w:unhideWhenUsed="1"/>
-    <w:lsdException w:name="List" w:semiHidden="1" w:unhideWhenUsed="1"/>
-    <w:lsdException w:name="List Bullet" w:semiHidden="1" w:unhideWhenUsed="1"/>
-    <w:lsdException w:name="List Number" w:semiHidden="1" w:unhideWhenUsed="1"/>
-    <w:lsdException w:name="List 2" w:semiHidden="1" w:unhideWhenUsed="1"/>
-    <w:lsdException w:name="List 3" w:semiHidden="1" w:unhideWhenUsed="1"/>
-    <w:lsdException w:name="List 4" w:semiHidden="1" w:unhideWhenUsed="1"/>
-    <w:lsdException w:name="List 5" w:semiHidden="1" w:unhideWhenUsed="1"/>
-    <w:lsdException w:name="List Bullet 2" w:semiHidden="1" w:unhideWhenUsed="1"/>
-    <w:lsdException w:name="List Bullet 3" w:semiHidden="1" w:unhideWhenUsed="1"/>
-    <w:lsdException w:name="List Bullet 4" w:semiHidden="1" w:unhideWhenUsed="1"/>
-    <w:lsdException w:name="List Bullet 5" w:semiHidden="1" w:unhideWhenUsed="1"/>
-    <w:lsdException w:name="List Number 2" w:semiHidden="1" w:unhideWhenUsed="1"/>
-    <w:lsdException w:name="List Number 3" w:semiHidden="1" w:unhideWhenUsed="1"/>
-    <w:lsdException w:name="List Number 4" w:semiHidden="1" w:unhideWhenUsed="1"/>
-    <w:lsdException w:name="List Number 5" w:semiHidden="1" w:unhideWhenUsed="1"/>
-    <w:lsdException w:name="Title" w:uiPriority="10" w:qFormat="1"/>
-    <w:lsdException w:name="Closing" w:semiHidden="1" w:unhideWhenUsed="1"/>
-    <w:lsdException w:name="Signature" w:semiHidden="1" w:unhideWhenUsed="1"/>
-    <w:lsdException w:name="Default Paragraph Font" w:semiHidden="1" w:uiPriority="1" w:unhideWhenUsed="1"/>
-    <w:lsdException w:name="Body Text" w:semiHidden="1" w:unhideWhenUsed="1"/>
-    <w:lsdException w:name="Body Text Indent" w:semiHidden="1" w:unhideWhenUsed="1"/>
-    <w:lsdException w:name="List Continue" w:semiHidden="1" w:unhideWhenUsed="1"/>
-    <w:lsdException w:name="List Continue 2" w:semiHidden="1" w:unhideWhenUsed="1"/>
-    <w:lsdException w:name="List Continue 3" w:semiHidden="1" w:unhideWhenUsed="1"/>
-    <w:lsdException w:name="List Continue 4" w:semiHidden="1" w:unhideWhenUsed="1"/>
-    <w:lsdException w:name="List Continue 5" w:semiHidden="1" w:unhideWhenUsed="1"/>
-    <w:lsdException w:name="Message Header" w:semiHidden="1" w:unhideWhenUsed="1"/>
-    <w:lsdException w:name="Subtitle" w:uiPriority="11" w:qFormat="1"/>
-    <w:lsdException w:name="Salutation" w:semiHidden="1" w:unhideWhenUsed="1"/>
-    <w:lsdException w:name="Date" w:semiHidden="1" w:unhideWhenUsed="1"/>
-    <w:lsdException w:name="Body Text First Indent" w:semiHidden="1" w:unhideWhenUsed="1"/>
-    <w:lsdException w:name="Body Text First Indent 2" w:semiHidden="1" w:unhideWhenUsed="1"/>
-    <w:lsdException w:name="Note Heading" w:semiHidden="1" w:unhideWhenUsed="1"/>
-    <w:lsdException w:name="Body Text 2" w:semiHidden="1" w:unhideWhenUsed="1"/>
-    <w:lsdException w:name="Body Text 3" w:semiHidden="1" w:unhideWhenUsed="1"/>
-    <w:lsdException w:name="Body Text Indent 2" w:semiHidden="1" w:unhideWhenUsed="1"/>
-    <w:lsdException w:name="Body Text Indent 3" w:semiHidden="1" w:unhideWhenUsed="1"/>
-    <w:lsdException w:name="Block Text" w:semiHidden="1" w:unhideWhenUsed="1"/>
-    <w:lsdException w:name="Hyperlink" w:semiHidden="1" w:uiPriority="0" w:unhideWhenUsed="1"/>
-    <w:lsdException w:name="FollowedHyperlink" w:semiHidden="1" w:unhideWhenUsed="1"/>
-    <w:lsdException w:name="Strong" w:uiPriority="22" w:qFormat="1"/>
-    <w:lsdException w:name="Emphasis" w:uiPriority="20" w:qFormat="1"/>
-    <w:lsdException w:name="Document Map" w:semiHidden="1" w:unhideWhenUsed="1"/>
-    <w:lsdException w:name="Plain Text" w:semiHidden="1" w:unhideWhenUsed="1"/>
-    <w:lsdException w:name="E-mail Signature" w:semiHidden="1" w:unhideWhenUsed="1"/>
-    <w:lsdException w:name="HTML Top of Form" w:semiHidden="1" w:unhideWhenUsed="1"/>
-    <w:lsdException w:name="HTML Bottom of Form" w:semiHidden="1" w:unhideWhenUsed="1"/>
-    <w:lsdException w:name="Normal (Web)" w:semiHidden="1" w:unhideWhenUsed="1"/>
-    <w:lsdException w:name="HTML Acronym" w:semiHidden="1" w:unhideWhenUsed="1"/>
-    <w:lsdException w:name="HTML Address" w:semiHidden="1" w:unhideWhenUsed="1"/>
-    <w:lsdException w:name="HTML Cite" w:semiHidden="1" w:unhideWhenUsed="1"/>
-    <w:lsdException w:name="HTML Code" w:semiHidden="1" w:unhideWhenUsed="1"/>
-    <w:lsdException w:name="HTML Definition" w:semiHidden="1" w:unhideWhenUsed="1"/>
-    <w:lsdException w:name="HTML Keyboard" w:semiHidden="1" w:unhideWhenUsed="1"/>
-    <w:lsdException w:name="HTML Preformatted" w:semiHidden="1" w:unhideWhenUsed="1"/>
-    <w:lsdException w:name="HTML Sample" w:semiHidden="1" w:unhideWhenUsed="1"/>
-    <w:lsdException w:name="HTML Typewriter" w:semiHidden="1" w:unhideWhenUsed="1"/>
-    <w:lsdException w:name="HTML Variable" w:semiHidden="1" w:unhideWhenUsed="1"/>
-    <w:lsdException w:name="Normal Table" w:semiHidden="1" w:unhideWhenUsed="1"/>
-    <w:lsdException w:name="annotation subject" w:semiHidden="1" w:unhideWhenUsed="1"/>
-    <w:lsdException w:name="No List" w:semiHidden="1" w:unhideWhenUsed="1"/>
-    <w:lsdException w:name="Outline List 1" w:semiHidden="1" w:unhideWhenUsed="1"/>
-    <w:lsdException w:name="Outline List 2" w:semiHidden="1" w:unhideWhenUsed="1"/>
-    <w:lsdException w:name="Outline List 3" w:semiHidden="1" w:unhideWhenUsed="1"/>
-    <w:lsdException w:name="Table Simple 1" w:semiHidden="1" w:unhideWhenUsed="1"/>
-    <w:lsdException w:name="Table Simple 2" w:semiHidden="1" w:unhideWhenUsed="1"/>
-    <w:lsdException w:name="Table Simple 3" w:semiHidden="1" w:unhideWhenUsed="1"/>
-    <w:lsdException w:name="Table Classic 1" w:semiHidden="1" w:unhideWhenUsed="1"/>
-    <w:lsdException w:name="Table Classic 2" w:semiHidden="1" w:unhideWhenUsed="1"/>
-    <w:lsdException w:name="Table Classic 3" w:semiHidden="1" w:unhideWhenUsed="1"/>
-    <w:lsdException w:name="Table Classic 4" w:semiHidden="1" w:unhideWhenUsed="1"/>
-    <w:lsdException w:name="Table Colorful 1" w:semiHidden="1" w:unhideWhenUsed="1"/>
-    <w:lsdException w:name="Table Colorful 2" w:semiHidden="1" w:unhideWhenUsed="1"/>
-    <w:lsdException w:name="Table Colorful 3" w:semiHidden="1" w:unhideWhenUsed="1"/>
-    <w:lsdException w:name="Table Columns 1" w:semiHidden="1" w:unhideWhenUsed="1"/>
-    <w:lsdException w:name="Table Columns 2" w:semiHidden="1" w:unhideWhenUsed="1"/>
-    <w:lsdException w:name="Table Columns 3" w:semiHidden="1" w:unhideWhenUsed="1"/>
-    <w:lsdException w:name="Table Columns 4" w:semiHidden="1" w:unhideWhenUsed="1"/>
-    <w:lsdException w:name="Table Columns 5" w:semiHidden="1" w:unhideWhenUsed="1"/>
-    <w:lsdException w:name="Table Grid 1" w:semiHidden="1" w:unhideWhenUsed="1"/>
-    <w:lsdException w:name="Table Grid 2" w:semiHidden="1" w:unhideWhenUsed="1"/>
-    <w:lsdException w:name="Table Grid 3" w:semiHidden="1" w:unhideWhenUsed="1"/>
-    <w:lsdException w:name="Table Grid 4" w:semiHidden="1" w:unhideWhenUsed="1"/>
-    <w:lsdException w:name="Table Grid 5" w:semiHidden="1" w:unhideWhenUsed="1"/>
-    <w:lsdException w:name="Table Grid 6" w:semiHidden="1" w:unhideWhenUsed="1"/>
-    <w:lsdException w:name="Table Grid 7" w:semiHidden="1" w:unhideWhenUsed="1"/>
-    <w:lsdException w:name="Table Grid 8" w:semiHidden="1" w:unhideWhenUsed="1"/>
-    <w:lsdException w:name="Table List 1" w:semiHidden="1" w:unhideWhenUsed="1"/>
-    <w:lsdException w:name="Table List 2" w:semiHidden="1" w:unhideWhenUsed="1"/>
-    <w:lsdException w:name="Table List 3" w:semiHidden="1" w:unhideWhenUsed="1"/>
-    <w:lsdException w:name="Table List 4" w:semiHidden="1" w:unhideWhenUsed="1"/>
-    <w:lsdException w:name="Table List 5" w:semiHidden="1" w:unhideWhenUsed="1"/>
-    <w:lsdException w:name="Table List 6" w:semiHidden="1" w:unhideWhenUsed="1"/>
-    <w:lsdException w:name="Table List 7" w:semiHidden="1" w:unhideWhenUsed="1"/>
-    <w:lsdException w:name="Table List 8" w:semiHidden="1" w:unhideWhenUsed="1"/>
-    <w:lsdException w:name="Table 3D effects 1" w:semiHidden="1" w:unhideWhenUsed="1"/>
-    <w:lsdException w:name="Table 3D effects 2" w:semiHidden="1" w:unhideWhenUsed="1"/>
-    <w:lsdException w:name="Table 3D effects 3" w:semiHidden="1" w:unhideWhenUsed="1"/>
-    <w:lsdException w:name="Table Contemporary" w:semiHidden="1" w:unhideWhenUsed="1"/>
-    <w:lsdException w:name="Table Elegant" w:semiHidden="1" w:unhideWhenUsed="1"/>
-    <w:lsdException w:name="Table Professional" w:semiHidden="1" w:unhideWhenUsed="1"/>
-    <w:lsdException w:name="Table Subtle 1" w:semiHidden="1" w:unhideWhenUsed="1"/>
-    <w:lsdException w:name="Table Subtle 2" w:semiHidden="1" w:unhideWhenUsed="1"/>
-    <w:lsdException w:name="Table Web 1" w:semiHidden="1" w:unhideWhenUsed="1"/>
-    <w:lsdException w:name="Table Web 2" w:semiHidden="1" w:unhideWhenUsed="1"/>
-    <w:lsdException w:name="Table Web 3" w:semiHidden="1" w:unhideWhenUsed="1"/>
-    <w:lsdException w:name="Balloon Text" w:semiHidden="1" w:unhideWhenUsed="1"/>
-    <w:lsdException w:name="Table Grid" w:uiPriority="59"/>
-    <w:lsdException w:name="Table Theme" w:semiHidden="1" w:unhideWhenUsed="1"/>
-    <w:lsdException w:name="Placeholder Text" w:semiHidden="1"/>
-    <w:lsdException w:name="No Spacing" w:uiPriority="1" w:qFormat="1"/>
-    <w:lsdException w:name="Light Shading" w:uiPriority="60"/>
-    <w:lsdException w:name="Light List" w:uiPriority="61"/>
-    <w:lsdException w:name="Light Grid" w:uiPriority="62"/>
-    <w:lsdException w:name="Medium Shading 1" w:uiPriority="63"/>
-    <w:lsdException w:name="Medium Shading 2" w:uiPriority="64"/>
-    <w:lsdException w:name="Medium List 1" w:uiPriority="65"/>
-    <w:lsdException w:name="Medium List 2" w:uiPriority="66"/>
-    <w:lsdException w:name="Medium Grid 1" w:uiPriority="67"/>
-    <w:lsdException w:name="Medium Grid 2" w:uiPriority="68"/>
-    <w:lsdException w:name="Medium Grid 3" w:uiPriority="69"/>
-    <w:lsdException w:name="Dark List" w:uiPriority="70"/>
-    <w:lsdException w:name="Colorful Shading" w:uiPriority="71"/>
-    <w:lsdException w:name="Colorful List" w:uiPriority="72" w:qFormat="1"/>
-    <w:lsdException w:name="Colorful Grid" w:uiPriority="73" w:qFormat="1"/>
-    <w:lsdException w:name="Light Shading Accent 1" w:uiPriority="60" w:qFormat="1"/>
-    <w:lsdException w:name="Light List Accent 1" w:uiPriority="61"/>
-    <w:lsdException w:name="Light Grid Accent 1" w:uiPriority="62"/>
-    <w:lsdException w:name="Medium Shading 1 Accent 1" w:uiPriority="63"/>
-    <w:lsdException w:name="Medium Shading 2 Accent 1" w:uiPriority="64"/>
-    <w:lsdException w:name="Medium List 1 Accent 1" w:uiPriority="65"/>
-    <w:lsdException w:name="Revision" w:semiHidden="1"/>
-    <w:lsdException w:name="List Paragraph" w:uiPriority="34" w:qFormat="1"/>
-    <w:lsdException w:name="Quote" w:uiPriority="29" w:qFormat="1"/>
-    <w:lsdException w:name="Intense Quote" w:uiPriority="30" w:qFormat="1"/>
-    <w:lsdException w:name="Medium List 2 Accent 1" w:uiPriority="66"/>
-    <w:lsdException w:name="Medium Grid 1 Accent 1" w:uiPriority="67"/>
-    <w:lsdException w:name="Medium Grid 2 Accent 1" w:uiPriority="68"/>
-    <w:lsdException w:name="Medium Grid 3 Accent 1" w:uiPriority="69"/>
-    <w:lsdException w:name="Dark List Accent 1" w:uiPriority="70"/>
-    <w:lsdException w:name="Colorful Shading Accent 1" w:uiPriority="71"/>
-    <w:lsdException w:name="Colorful List Accent 1" w:uiPriority="72"/>
-    <w:lsdException w:name="Colorful Grid Accent 1" w:uiPriority="73"/>
-    <w:lsdException w:name="Light Shading Accent 2" w:uiPriority="60"/>
-    <w:lsdException w:name="Light List Accent 2" w:uiPriority="61"/>
-    <w:lsdException w:name="Light Grid Accent 2" w:uiPriority="62"/>
-    <w:lsdException w:name="Medium Shading 1 Accent 2" w:uiPriority="63"/>
-    <w:lsdException w:name="Medium Shading 2 Accent 2" w:uiPriority="64"/>
-    <w:lsdException w:name="Medium List 1 Accent 2" w:uiPriority="65"/>
-    <w:lsdException w:name="Medium List 2 Accent 2" w:uiPriority="66"/>
-    <w:lsdException w:name="Medium Grid 1 Accent 2" w:uiPriority="67"/>
-    <w:lsdException w:name="Medium Grid 2 Accent 2" w:uiPriority="68"/>
-    <w:lsdException w:name="Medium Grid 3 Accent 2" w:uiPriority="69"/>
-    <w:lsdException w:name="Dark List Accent 2" w:uiPriority="70"/>
-    <w:lsdException w:name="Colorful Shading Accent 2" w:uiPriority="71"/>
-    <w:lsdException w:name="Colorful List Accent 2" w:uiPriority="72"/>
-    <w:lsdException w:name="Colorful Grid Accent 2" w:uiPriority="73"/>
-    <w:lsdException w:name="Light Shading Accent 3" w:uiPriority="60"/>
-    <w:lsdException w:name="Light List Accent 3" w:uiPriority="61"/>
-    <w:lsdException w:name="Light Grid Accent 3" w:uiPriority="62"/>
-    <w:lsdException w:name="Medium Shading 1 Accent 3" w:uiPriority="63"/>
-    <w:lsdException w:name="Medium Shading 2 Accent 3" w:uiPriority="64"/>
-    <w:lsdException w:name="Medium List 1 Accent 3" w:uiPriority="65"/>
-    <w:lsdException w:name="Medium List 2 Accent 3" w:uiPriority="66"/>
-    <w:lsdException w:name="Medium Grid 1 Accent 3" w:uiPriority="67"/>
-    <w:lsdException w:name="Medium Grid 2 Accent 3" w:uiPriority="68"/>
-    <w:lsdException w:name="Medium Grid 3 Accent 3" w:uiPriority="69"/>
-    <w:lsdException w:name="Dark List Accent 3" w:uiPriority="70"/>
-    <w:lsdException w:name="Colorful Shading Accent 3" w:uiPriority="71"/>
-    <w:lsdException w:name="Colorful List Accent 3" w:uiPriority="72"/>
-    <w:lsdException w:name="Colorful Grid Accent 3" w:uiPriority="73"/>
-    <w:lsdException w:name="Light Shading Accent 4" w:uiPriority="60"/>
-    <w:lsdException w:name="Light List Accent 4" w:uiPriority="61"/>
-    <w:lsdException w:name="Light Grid Accent 4" w:uiPriority="62"/>
-    <w:lsdException w:name="Medium Shading 1 Accent 4" w:uiPriority="63"/>
-    <w:lsdException w:name="Medium Shading 2 Accent 4" w:uiPriority="64"/>
-    <w:lsdException w:name="Medium List 1 Accent 4" w:uiPriority="65"/>
-    <w:lsdException w:name="Medium List 2 Accent 4" w:uiPriority="66"/>
-    <w:lsdException w:name="Medium Grid 1 Accent 4" w:uiPriority="67"/>
-    <w:lsdException w:name="Medium Grid 2 Accent 4" w:uiPriority="68"/>
-    <w:lsdException w:name="Medium Grid 3 Accent 4" w:uiPriority="69"/>
-    <w:lsdException w:name="Dark List Accent 4" w:uiPriority="70"/>
-    <w:lsdException w:name="Colorful Shading Accent 4" w:uiPriority="71"/>
-    <w:lsdException w:name="Colorful List Accent 4" w:uiPriority="72"/>
-    <w:lsdException w:name="Colorful Grid Accent 4" w:uiPriority="73"/>
-    <w:lsdException w:name="Light Shading Accent 5" w:uiPriority="60"/>
-    <w:lsdException w:name="Light List Accent 5" w:uiPriority="61"/>
-    <w:lsdException w:name="Light Grid Accent 5" w:uiPriority="62"/>
-    <w:lsdException w:name="Medium Shading 1 Accent 5" w:uiPriority="63"/>
-    <w:lsdException w:name="Medium Shading 2 Accent 5" w:uiPriority="64"/>
-    <w:lsdException w:name="Medium List 1 Accent 5" w:uiPriority="65"/>
-    <w:lsdException w:name="Medium List 2 Accent 5" w:uiPriority="66"/>
-    <w:lsdException w:name="Medium Grid 1 Accent 5" w:uiPriority="67"/>
-    <w:lsdException w:name="Medium Grid 2 Accent 5" w:uiPriority="68"/>
-    <w:lsdException w:name="Medium Grid 3 Accent 5" w:uiPriority="69"/>
-    <w:lsdException w:name="Dark List Accent 5" w:uiPriority="70"/>
-    <w:lsdException w:name="Colorful Shading Accent 5" w:uiPriority="71"/>
-    <w:lsdException w:name="Colorful List Accent 5" w:uiPriority="72"/>
-    <w:lsdException w:name="Colorful Grid Accent 5" w:uiPriority="73"/>
-    <w:lsdException w:name="Light Shading Accent 6" w:uiPriority="60"/>
-    <w:lsdException w:name="Light List Accent 6" w:uiPriority="61"/>
-    <w:lsdException w:name="Light Grid Accent 6" w:uiPriority="62"/>
-    <w:lsdException w:name="Medium Shading 1 Accent 6" w:uiPriority="63"/>
-    <w:lsdException w:name="Medium Shading 2 Accent 6" w:uiPriority="64"/>
-    <w:lsdException w:name="Medium List 1 Accent 6" w:uiPriority="65" w:qFormat="1"/>
-    <w:lsdException w:name="Medium List 2 Accent 6" w:uiPriority="66" w:qFormat="1"/>
-    <w:lsdException w:name="Medium Grid 1 Accent 6" w:uiPriority="67" w:qFormat="1"/>
-    <w:lsdException w:name="Medium Grid 2 Accent 6" w:uiPriority="68" w:qFormat="1"/>
-    <w:lsdException w:name="Medium Grid 3 Accent 6" w:uiPriority="69" w:qFormat="1"/>
-    <w:lsdException w:name="Dark List Accent 6" w:uiPriority="70"/>
-    <w:lsdException w:name="Colorful Shading Accent 6" w:uiPriority="71" w:qFormat="1"/>
-    <w:lsdException w:name="Colorful List Accent 6" w:uiPriority="72"/>
-    <w:lsdException w:name="Colorful Grid Accent 6" w:uiPriority="73"/>
-    <w:lsdException w:name="Subtle Emphasis" w:uiPriority="19" w:qFormat="1"/>
-    <w:lsdException w:name="Intense Emphasis" w:uiPriority="21" w:qFormat="1"/>
-    <w:lsdException w:name="Subtle Reference" w:uiPriority="31" w:qFormat="1"/>
-    <w:lsdException w:name="Intense Reference" w:uiPriority="32" w:qFormat="1"/>
-    <w:lsdException w:name="Book Title" w:uiPriority="33" w:qFormat="1"/>
-    <w:lsdException w:name="Bibliography" w:semiHidden="1" w:uiPriority="37" w:unhideWhenUsed="1"/>
-    <w:lsdException w:name="TOC Heading" w:semiHidden="1" w:uiPriority="39" w:unhideWhenUsed="1" w:qFormat="1"/>
-    <w:lsdException w:name="Grid Table 4" w:uiPriority="49"/>
-    <w:lsdException w:name="Grid Table 5 Dark" w:uiPriority="50"/>
-    <w:lsdException w:name="Grid Table 6 Colorful" w:uiPriority="51"/>
-    <w:lsdException w:name="Grid Table 7 Colorful" w:uiPriority="52"/>
-    <w:lsdException w:name="Grid Table 1 Light Accent 1" w:uiPriority="46"/>
-    <w:lsdException w:name="Grid Table 2 Accent 1" w:uiPriority="47"/>
-    <w:lsdException w:name="Grid Table 3 Accent 1" w:uiPriority="48"/>
-    <w:lsdException w:name="Grid Table 4 Accent 1" w:uiPriority="49"/>
-    <w:lsdException w:name="Grid Table 5 Dark Accent 1" w:uiPriority="50"/>
-    <w:lsdException w:name="Grid Table 6 Colorful Accent 1" w:uiPriority="51"/>
-    <w:lsdException w:name="Grid Table 7 Colorful Accent 1" w:uiPriority="52"/>
-    <w:lsdException w:name="Grid Table 1 Light Accent 2" w:uiPriority="46"/>
-    <w:lsdException w:name="Grid Table 2 Accent 2" w:uiPriority="47"/>
-    <w:lsdException w:name="Grid Table 3 Accent 2" w:uiPriority="48"/>
-    <w:lsdException w:name="Grid Table 4 Accent 2" w:uiPriority="49"/>
-    <w:lsdException w:name="Grid Table 5 Dark Accent 2" w:uiPriority="50"/>
-    <w:lsdException w:name="Grid Table 6 Colorful Accent 2" w:uiPriority="51"/>
-    <w:lsdException w:name="Grid Table 7 Colorful Accent 2" w:uiPriority="52"/>
-    <w:lsdException w:name="Grid Table 1 Light Accent 3" w:uiPriority="46"/>
-    <w:lsdException w:name="Grid Table 2 Accent 3" w:uiPriority="47"/>
-    <w:lsdException w:name="Grid Table 3 Accent 3" w:uiPriority="48"/>
-    <w:lsdException w:name="Grid Table 4 Accent 3" w:uiPriority="49"/>
-    <w:lsdException w:name="Grid Table 5 Dark Accent 3" w:uiPriority="50"/>
-    <w:lsdException w:name="Grid Table 6 Colorful Accent 3" w:uiPriority="51"/>
-    <w:lsdException w:name="Grid Table 7 Colorful Accent 3" w:uiPriority="52"/>
-    <w:lsdException w:name="Grid Table 1 Light Accent 4" w:uiPriority="46"/>
-    <w:lsdException w:name="Grid Table 2 Accent 4" w:uiPriority="47"/>
-    <w:lsdException w:name="Grid Table 3 Accent 4" w:uiPriority="48"/>
-    <w:lsdException w:name="Grid Table 4 Accent 4" w:uiPriority="49"/>
-    <w:lsdException w:name="Grid Table 5 Dark Accent 4" w:uiPriority="50"/>
-    <w:lsdException w:name="Grid Table 6 Colorful Accent 4" w:uiPriority="51"/>
-    <w:lsdException w:name="Grid Table 7 Colorful Accent 4" w:uiPriority="52"/>
-    <w:lsdException w:name="Grid Table 1 Light Accent 5" w:uiPriority="46"/>
-    <w:lsdException w:name="Grid Table 2 Accent 5" w:uiPriority="47"/>
-    <w:lsdException w:name="Grid Table 3 Accent 5" w:uiPriority="48"/>
-    <w:lsdException w:name="Grid Table 4 Accent 5" w:uiPriority="49"/>
-    <w:lsdException w:name="Grid Table 5 Dark Accent 5" w:uiPriority="50"/>
-    <w:lsdException w:name="Grid Table 6 Colorful Accent 5" w:uiPriority="51"/>
-    <w:lsdException w:name="Grid Table 7 Colorful Accent 5" w:uiPriority="52"/>
-    <w:lsdException w:name="Grid Table 1 Light Accent 6" w:uiPriority="46"/>
-    <w:lsdException w:name="Grid Table 2 Accent 6" w:uiPriority="47"/>
-    <w:lsdException w:name="Grid Table 3 Accent 6" w:uiPriority="48"/>
-    <w:lsdException w:name="Grid Table 4 Accent 6" w:uiPriority="49"/>
-    <w:lsdException w:name="Grid Table 5 Dark Accent 6" w:uiPriority="50"/>
-    <w:lsdException w:name="Grid Table 6 Colorful Accent 6" w:uiPriority="51"/>
-    <w:lsdException w:name="Grid Table 7 Colorful Accent 6" w:uiPriority="52"/>
-    <w:lsdException w:name="List Table 1 Light" w:uiPriority="46"/>
-    <w:lsdException w:name="List Table 2" w:uiPriority="47"/>
-    <w:lsdException w:name="List Table 3" w:uiPriority="48"/>
-    <w:lsdException w:name="List Table 4" w:uiPriority="49"/>
-    <w:lsdException w:name="List Table 5 Dark" w:uiPriority="50"/>
-    <w:lsdException w:name="List Table 6 Colorful" w:uiPriority="51"/>
-    <w:lsdException w:name="List Table 7 Colorful" w:uiPriority="52"/>
-    <w:lsdException w:name="List Table 1 Light Accent 1" w:uiPriority="46"/>
-    <w:lsdException w:name="List Table 2 Accent 1" w:uiPriority="47"/>
-    <w:lsdException w:name="List Table 3 Accent 1" w:uiPriority="48"/>
-    <w:lsdException w:name="List Table 4 Accent 1" w:uiPriority="49"/>
-    <w:lsdException w:name="List Table 5 Dark Accent 1" w:uiPriority="50"/>
-    <w:lsdException w:name="List Table 6 Colorful Accent 1" w:uiPriority="51"/>
-    <w:lsdException w:name="List Table 7 Colorful Accent 1" w:uiPriority="52"/>
-    <w:lsdException w:name="List Table 1 Light Accent 2" w:uiPriority="46"/>
-    <w:lsdException w:name="List Table 2 Accent 2" w:uiPriority="47"/>
-    <w:lsdException w:name="List Table 3 Accent 2" w:uiPriority="48"/>
-    <w:lsdException w:name="List Table 4 Accent 2" w:uiPriority="49"/>
-    <w:lsdException w:name="List Table 5 Dark Accent 2" w:uiPriority="50"/>
-    <w:lsdException w:name="List Table 6 Colorful Accent 2" w:uiPriority="51"/>
-    <w:lsdException w:name="List Table 7 Colorful Accent 2" w:uiPriority="52"/>
-    <w:lsdException w:name="List Table 1 Light Accent 3" w:uiPriority="46"/>
-    <w:lsdException w:name="List Table 2 Accent 3" w:uiPriority="47"/>
-    <w:lsdException w:name="List Table 3 Accent 3" w:uiPriority="48"/>
-    <w:lsdException w:name="List Table 4 Accent 3" w:uiPriority="49"/>
-    <w:lsdException w:name="List Table 5 Dark Accent 3" w:uiPriority="50"/>
-    <w:lsdException w:name="List Table 6 Colorful Accent 3" w:uiPriority="51"/>
-    <w:lsdException w:name="List Table 7 Colorful Accent 3" w:uiPriority="52"/>
-    <w:lsdException w:name="List Table 1 Light Accent 4" w:uiPriority="46"/>
-    <w:lsdException w:name="List Table 2 Accent 4" w:uiPriority="47"/>
-    <w:lsdException w:name="List Table 3 Accent 4" w:uiPriority="48"/>
-    <w:lsdException w:name="List Table 4 Accent 4" w:uiPriority="49"/>
-    <w:lsdException w:name="List Table 5 Dark Accent 4" w:uiPriority="50"/>
-    <w:lsdException w:name="List Table 6 Colorful Accent 4" w:uiPriority="51"/>
-    <w:lsdException w:name="List Table 7 Colorful Accent 4" w:uiPriority="52"/>
-    <w:lsdException w:name="List Table 1 Light Accent 5" w:uiPriority="46"/>
-    <w:lsdException w:name="List Table 2 Accent 5" w:uiPriority="47"/>
-    <w:lsdException w:name="List Table 3 Accent 5" w:uiPriority="48"/>
-    <w:lsdException w:name="List Table 4 Accent 5" w:uiPriority="49"/>
-    <w:lsdException w:name="List Table 5 Dark Accent 5" w:uiPriority="50"/>
-    <w:lsdException w:name="List Table 6 Colorful Accent 5" w:uiPriority="51"/>
-    <w:lsdException w:name="List Table 7 Colorful Accent 5" w:uiPriority="52"/>
-    <w:lsdException w:name="List Table 1 Light Accent 6" w:uiPriority="46"/>
-    <w:lsdException w:name="List Table 2 Accent 6" w:uiPriority="47"/>
-    <w:lsdException w:name="List Table 3 Accent 6" w:uiPriority="48"/>
-    <w:lsdException w:name="List Table 4 Accent 6" w:uiPriority="49"/>
-    <w:lsdException w:name="List Table 5 Dark Accent 6" w:uiPriority="50"/>
-    <w:lsdException w:name="List Table 6 Colorful Accent 6" w:uiPriority="51"/>
-    <w:lsdException w:name="List Table 7 Colorful Accent 6" w:uiPriority="52"/>
+  <w:latentStyles w:defLockedState="0" w:defUIPriority="99" w:defSemiHidden="1" w:defUnhideWhenUsed="1" w:defQFormat="0" w:count="267">
+    <w:lsdException w:name="Normal" w:semiHidden="0" w:uiPriority="0" w:unhideWhenUsed="0" w:qFormat="1"/>
+    <w:lsdException w:name="heading 1" w:semiHidden="0" w:uiPriority="0" w:unhideWhenUsed="0" w:qFormat="1"/>
+    <w:lsdException w:name="heading 2" w:semiHidden="0" w:uiPriority="9" w:unhideWhenUsed="0" w:qFormat="1"/>
+    <w:lsdException w:name="heading 3" w:semiHidden="0" w:uiPriority="9" w:unhideWhenUsed="0" w:qFormat="1"/>
+    <w:lsdException w:name="heading 4" w:semiHidden="0" w:uiPriority="9" w:unhideWhenUsed="0" w:qFormat="1"/>
+    <w:lsdException w:name="heading 5" w:semiHidden="0" w:uiPriority="9" w:unhideWhenUsed="0" w:qFormat="1"/>
+    <w:lsdException w:name="heading 6" w:semiHidden="0" w:uiPriority="9" w:unhideWhenUsed="0" w:qFormat="1"/>
+    <w:lsdException w:name="heading 7" w:semiHidden="0" w:uiPriority="9" w:unhideWhenUsed="0" w:qFormat="1"/>
+    <w:lsdException w:name="heading 8" w:semiHidden="0" w:uiPriority="9" w:unhideWhenUsed="0" w:qFormat="1"/>
+    <w:lsdException w:name="heading 9" w:semiHidden="0" w:uiPriority="9" w:unhideWhenUsed="0" w:qFormat="1"/>
+    <w:lsdException w:name="toc 1" w:uiPriority="39"/>
+    <w:lsdException w:name="toc 2" w:uiPriority="39"/>
+    <w:lsdException w:name="toc 3" w:uiPriority="39"/>
+    <w:lsdException w:name="toc 4" w:uiPriority="39"/>
+    <w:lsdException w:name="toc 5" w:uiPriority="39"/>
+    <w:lsdException w:name="toc 6" w:uiPriority="39"/>
+    <w:lsdException w:name="toc 7" w:uiPriority="39"/>
+    <w:lsdException w:name="toc 8" w:uiPriority="39"/>
+    <w:lsdException w:name="toc 9" w:uiPriority="39"/>
+    <w:lsdException w:name="caption" w:semiHidden="0" w:uiPriority="35" w:unhideWhenUsed="0" w:qFormat="1"/>
+    <w:lsdException w:name="Title" w:semiHidden="0" w:uiPriority="10" w:unhideWhenUsed="0" w:qFormat="1"/>
+    <w:lsdException w:name="Default Paragraph Font" w:uiPriority="1"/>
+    <w:lsdException w:name="Subtitle" w:semiHidden="0" w:uiPriority="11" w:unhideWhenUsed="0" w:qFormat="1"/>
+    <w:lsdException w:name="Hyperlink" w:uiPriority="0"/>
+    <w:lsdException w:name="Strong" w:semiHidden="0" w:uiPriority="22" w:unhideWhenUsed="0" w:qFormat="1"/>
+    <w:lsdException w:name="Emphasis" w:semiHidden="0" w:uiPriority="20" w:unhideWhenUsed="0" w:qFormat="1"/>
+    <w:lsdException w:name="Table Grid" w:semiHidden="0" w:uiPriority="59" w:unhideWhenUsed="0"/>
+    <w:lsdException w:name="Placeholder Text" w:unhideWhenUsed="0"/>
+    <w:lsdException w:name="No Spacing" w:semiHidden="0" w:uiPriority="1" w:unhideWhenUsed="0" w:qFormat="1"/>
+    <w:lsdException w:name="Light Shading" w:semiHidden="0" w:uiPriority="60" w:unhideWhenUsed="0"/>
+    <w:lsdException w:name="Light List" w:semiHidden="0" w:uiPriority="61" w:unhideWhenUsed="0"/>
+    <w:lsdException w:name="Light Grid" w:semiHidden="0" w:uiPriority="62" w:unhideWhenUsed="0"/>
+    <w:lsdException w:name="Medium Shading 1" w:semiHidden="0" w:uiPriority="63" w:unhideWhenUsed="0"/>
+    <w:lsdException w:name="Medium Shading 2" w:semiHidden="0" w:uiPriority="64" w:unhideWhenUsed="0"/>
+    <w:lsdException w:name="Medium List 1" w:semiHidden="0" w:uiPriority="65" w:unhideWhenUsed="0"/>
+    <w:lsdException w:name="Medium List 2" w:semiHidden="0" w:uiPriority="66" w:unhideWhenUsed="0"/>
+    <w:lsdException w:name="Medium Grid 1" w:semiHidden="0" w:uiPriority="67" w:unhideWhenUsed="0"/>
+    <w:lsdException w:name="Medium Grid 2" w:semiHidden="0" w:uiPriority="68" w:unhideWhenUsed="0"/>
+    <w:lsdException w:name="Medium Grid 3" w:semiHidden="0" w:uiPriority="69" w:unhideWhenUsed="0"/>
+    <w:lsdException w:name="Dark List" w:semiHidden="0" w:uiPriority="70" w:unhideWhenUsed="0"/>
+    <w:lsdException w:name="Colorful Shading" w:semiHidden="0" w:uiPriority="71" w:unhideWhenUsed="0"/>
+    <w:lsdException w:name="Colorful List" w:semiHidden="0" w:uiPriority="72" w:unhideWhenUsed="0" w:qFormat="1"/>
+    <w:lsdException w:name="Colorful Grid" w:semiHidden="0" w:uiPriority="73" w:unhideWhenUsed="0" w:qFormat="1"/>
+    <w:lsdException w:name="Light Shading Accent 1" w:semiHidden="0" w:uiPriority="60" w:unhideWhenUsed="0" w:qFormat="1"/>
+    <w:lsdException w:name="Light List Accent 1" w:semiHidden="0" w:uiPriority="61" w:unhideWhenUsed="0"/>
+    <w:lsdException w:name="Light Grid Accent 1" w:semiHidden="0" w:uiPriority="62" w:unhideWhenUsed="0"/>
+    <w:lsdException w:name="Medium Shading 1 Accent 1" w:semiHidden="0" w:uiPriority="63" w:unhideWhenUsed="0"/>
+    <w:lsdException w:name="Medium Shading 2 Accent 1" w:semiHidden="0" w:uiPriority="64" w:unhideWhenUsed="0"/>
+    <w:lsdException w:name="Medium List 1 Accent 1" w:semiHidden="0" w:uiPriority="65" w:unhideWhenUsed="0"/>
+    <w:lsdException w:name="Revision" w:unhideWhenUsed="0"/>
+    <w:lsdException w:name="List Paragraph" w:semiHidden="0" w:uiPriority="34" w:unhideWhenUsed="0" w:qFormat="1"/>
+    <w:lsdException w:name="Quote" w:semiHidden="0" w:uiPriority="29" w:unhideWhenUsed="0" w:qFormat="1"/>
+    <w:lsdException w:name="Intense Quote" w:semiHidden="0" w:uiPriority="30" w:unhideWhenUsed="0" w:qFormat="1"/>
+    <w:lsdException w:name="Medium List 2 Accent 1" w:semiHidden="0" w:uiPriority="66" w:unhideWhenUsed="0"/>
+    <w:lsdException w:name="Medium Grid 1 Accent 1" w:semiHidden="0" w:uiPriority="67" w:unhideWhenUsed="0"/>
+    <w:lsdException w:name="Medium Grid 2 Accent 1" w:semiHidden="0" w:uiPriority="68" w:unhideWhenUsed="0"/>
+    <w:lsdException w:name="Medium Grid 3 Accent 1" w:semiHidden="0" w:uiPriority="69" w:unhideWhenUsed="0"/>
+    <w:lsdException w:name="Dark List Accent 1" w:semiHidden="0" w:uiPriority="70" w:unhideWhenUsed="0"/>
+    <w:lsdException w:name="Colorful Shading Accent 1" w:semiHidden="0" w:uiPriority="71" w:unhideWhenUsed="0"/>
+    <w:lsdException w:name="Colorful List Accent 1" w:semiHidden="0" w:uiPriority="72" w:unhideWhenUsed="0"/>
+    <w:lsdException w:name="Colorful Grid Accent 1" w:semiHidden="0" w:uiPriority="73" w:unhideWhenUsed="0"/>
+    <w:lsdException w:name="Light Shading Accent 2" w:semiHidden="0" w:uiPriority="60" w:unhideWhenUsed="0"/>
+    <w:lsdException w:name="Light List Accent 2" w:semiHidden="0" w:uiPriority="61" w:unhideWhenUsed="0"/>
+    <w:lsdException w:name="Light Grid Accent 2" w:semiHidden="0" w:uiPriority="62" w:unhideWhenUsed="0"/>
+    <w:lsdException w:name="Medium Shading 1 Accent 2" w:semiHidden="0" w:uiPriority="63" w:unhideWhenUsed="0"/>
+    <w:lsdException w:name="Medium Shading 2 Accent 2" w:semiHidden="0" w:uiPriority="64" w:unhideWhenUsed="0"/>
+    <w:lsdException w:name="Medium List 1 Accent 2" w:semiHidden="0" w:uiPriority="65" w:unhideWhenUsed="0"/>
+    <w:lsdException w:name="Medium List 2 Accent 2" w:semiHidden="0" w:uiPriority="66" w:unhideWhenUsed="0"/>
+    <w:lsdException w:name="Medium Grid 1 Accent 2" w:semiHidden="0" w:uiPriority="67" w:unhideWhenUsed="0"/>
+    <w:lsdException w:name="Medium Grid 2 Accent 2" w:semiHidden="0" w:uiPriority="68" w:unhideWhenUsed="0"/>
+    <w:lsdException w:name="Medium Grid 3 Accent 2" w:semiHidden="0" w:uiPriority="69" w:unhideWhenUsed="0"/>
+    <w:lsdException w:name="Dark List Accent 2" w:semiHidden="0" w:uiPriority="70" w:unhideWhenUsed="0"/>
+    <w:lsdException w:name="Colorful Shading Accent 2" w:semiHidden="0" w:uiPriority="71" w:unhideWhenUsed="0"/>
+    <w:lsdException w:name="Colorful List Accent 2" w:semiHidden="0" w:uiPriority="72" w:unhideWhenUsed="0"/>
+    <w:lsdException w:name="Colorful Grid Accent 2" w:semiHidden="0" w:uiPriority="73" w:unhideWhenUsed="0"/>
+    <w:lsdException w:name="Light Shading Accent 3" w:semiHidden="0" w:uiPriority="60" w:unhideWhenUsed="0"/>
+    <w:lsdException w:name="Light List Accent 3" w:semiHidden="0" w:uiPriority="61" w:unhideWhenUsed="0"/>
+    <w:lsdException w:name="Light Grid Accent 3" w:semiHidden="0" w:uiPriority="62" w:unhideWhenUsed="0"/>
+    <w:lsdException w:name="Medium Shading 1 Accent 3" w:semiHidden="0" w:uiPriority="63" w:unhideWhenUsed="0"/>
+    <w:lsdException w:name="Medium Shading 2 Accent 3" w:semiHidden="0" w:uiPriority="64" w:unhideWhenUsed="0"/>
+    <w:lsdException w:name="Medium List 1 Accent 3" w:semiHidden="0" w:uiPriority="65" w:unhideWhenUsed="0"/>
+    <w:lsdException w:name="Medium List 2 Accent 3" w:semiHidden="0" w:uiPriority="66" w:unhideWhenUsed="0"/>
+    <w:lsdException w:name="Medium Grid 1 Accent 3" w:semiHidden="0" w:uiPriority="67" w:unhideWhenUsed="0"/>
+    <w:lsdException w:name="Medium Grid 2 Accent 3" w:semiHidden="0" w:uiPriority="68" w:unhideWhenUsed="0"/>
+    <w:lsdException w:name="Medium Grid 3 Accent 3" w:semiHidden="0" w:uiPriority="69" w:unhideWhenUsed="0"/>
+    <w:lsdException w:name="Dark List Accent 3" w:semiHidden="0" w:uiPriority="70" w:unhideWhenUsed="0"/>
+    <w:lsdException w:name="Colorful Shading Accent 3" w:semiHidden="0" w:uiPriority="71" w:unhideWhenUsed="0"/>
+    <w:lsdException w:name="Colorful List Accent 3" w:semiHidden="0" w:uiPriority="72" w:unhideWhenUsed="0"/>
+    <w:lsdException w:name="Colorful Grid Accent 3" w:semiHidden="0" w:uiPriority="73" w:unhideWhenUsed="0"/>
+    <w:lsdException w:name="Light Shading Accent 4" w:semiHidden="0" w:uiPriority="60" w:unhideWhenUsed="0"/>
+    <w:lsdException w:name="Light List Accent 4" w:semiHidden="0" w:uiPriority="61" w:unhideWhenUsed="0"/>
+    <w:lsdException w:name="Light Grid Accent 4" w:semiHidden="0" w:uiPriority="62" w:unhideWhenUsed="0"/>
+    <w:lsdException w:name="Medium Shading 1 Accent 4" w:semiHidden="0" w:uiPriority="63" w:unhideWhenUsed="0"/>
+    <w:lsdException w:name="Medium Shading 2 Accent 4" w:semiHidden="0" w:uiPriority="64" w:unhideWhenUsed="0"/>
+    <w:lsdException w:name="Medium List 1 Accent 4" w:semiHidden="0" w:uiPriority="65" w:unhideWhenUsed="0"/>
+    <w:lsdException w:name="Medium List 2 Accent 4" w:semiHidden="0" w:uiPriority="66" w:unhideWhenUsed="0"/>
+    <w:lsdException w:name="Medium Grid 1 Accent 4" w:semiHidden="0" w:uiPriority="67" w:unhideWhenUsed="0"/>
+    <w:lsdException w:name="Medium Grid 2 Accent 4" w:semiHidden="0" w:uiPriority="68" w:unhideWhenUsed="0"/>
+    <w:lsdException w:name="Medium Grid 3 Accent 4" w:semiHidden="0" w:uiPriority="69" w:unhideWhenUsed="0"/>
+    <w:lsdException w:name="Dark List Accent 4" w:semiHidden="0" w:uiPriority="70" w:unhideWhenUsed="0"/>
+    <w:lsdException w:name="Colorful Shading Accent 4" w:semiHidden="0" w:uiPriority="71" w:unhideWhenUsed="0"/>
+    <w:lsdException w:name="Colorful List Accent 4" w:semiHidden="0" w:uiPriority="72" w:unhideWhenUsed="0"/>
+    <w:lsdException w:name="Colorful Grid Accent 4" w:semiHidden="0" w:uiPriority="73" w:unhideWhenUsed="0"/>
+    <w:lsdException w:name="Light Shading Accent 5" w:semiHidden="0" w:uiPriority="60" w:unhideWhenUsed="0"/>
+    <w:lsdException w:name="Light List Accent 5" w:semiHidden="0" w:uiPriority="61" w:unhideWhenUsed="0"/>
+    <w:lsdException w:name="Light Grid Accent 5" w:semiHidden="0" w:uiPriority="62" w:unhideWhenUsed="0"/>
+    <w:lsdException w:name="Medium Shading 1 Accent 5" w:semiHidden="0" w:uiPriority="63" w:unhideWhenUsed="0"/>
+    <w:lsdException w:name="Medium Shading 2 Accent 5" w:semiHidden="0" w:uiPriority="64" w:unhideWhenUsed="0"/>
+    <w:lsdException w:name="Medium List 1 Accent 5" w:semiHidden="0" w:uiPriority="65" w:unhideWhenUsed="0"/>
+    <w:lsdException w:name="Medium List 2 Accent 5" w:semiHidden="0" w:uiPriority="66" w:unhideWhenUsed="0"/>
+    <w:lsdException w:name="Medium Grid 1 Accent 5" w:semiHidden="0" w:uiPriority="67" w:unhideWhenUsed="0"/>
+    <w:lsdException w:name="Medium Grid 2 Accent 5" w:semiHidden="0" w:uiPriority="68" w:unhideWhenUsed="0"/>
+    <w:lsdException w:name="Medium Grid 3 Accent 5" w:semiHidden="0" w:uiPriority="69" w:unhideWhenUsed="0"/>
+    <w:lsdException w:name="Dark List Accent 5" w:semiHidden="0" w:uiPriority="70" w:unhideWhenUsed="0"/>
+    <w:lsdException w:name="Colorful Shading Accent 5" w:semiHidden="0" w:uiPriority="71" w:unhideWhenUsed="0"/>
+    <w:lsdException w:name="Colorful List Accent 5" w:semiHidden="0" w:uiPriority="72" w:unhideWhenUsed="0"/>
+    <w:lsdException w:name="Colorful Grid Accent 5" w:semiHidden="0" w:uiPriority="73" w:unhideWhenUsed="0"/>
+    <w:lsdException w:name="Light Shading Accent 6" w:semiHidden="0" w:uiPriority="60" w:unhideWhenUsed="0"/>
+    <w:lsdException w:name="Light List Accent 6" w:semiHidden="0" w:uiPriority="61" w:unhideWhenUsed="0"/>
+    <w:lsdException w:name="Light Grid Accent 6" w:semiHidden="0" w:uiPriority="62" w:unhideWhenUsed="0"/>
+    <w:lsdException w:name="Medium Shading 1 Accent 6" w:semiHidden="0" w:uiPriority="63" w:unhideWhenUsed="0"/>
+    <w:lsdException w:name="Medium Shading 2 Accent 6" w:semiHidden="0" w:uiPriority="64" w:unhideWhenUsed="0"/>
+    <w:lsdException w:name="Medium List 1 Accent 6" w:semiHidden="0" w:uiPriority="65" w:unhideWhenUsed="0" w:qFormat="1"/>
+    <w:lsdException w:name="Medium List 2 Accent 6" w:semiHidden="0" w:uiPriority="66" w:unhideWhenUsed="0" w:qFormat="1"/>
+    <w:lsdException w:name="Medium Grid 1 Accent 6" w:semiHidden="0" w:uiPriority="67" w:unhideWhenUsed="0" w:qFormat="1"/>
+    <w:lsdException w:name="Medium Grid 2 Accent 6" w:semiHidden="0" w:uiPriority="68" w:unhideWhenUsed="0" w:qFormat="1"/>
+    <w:lsdException w:name="Medium Grid 3 Accent 6" w:semiHidden="0" w:uiPriority="69" w:unhideWhenUsed="0" w:qFormat="1"/>
+    <w:lsdException w:name="Dark List Accent 6" w:semiHidden="0" w:uiPriority="70" w:unhideWhenUsed="0"/>
+    <w:lsdException w:name="Colorful Shading Accent 6" w:semiHidden="0" w:uiPriority="71" w:unhideWhenUsed="0" w:qFormat="1"/>
+    <w:lsdException w:name="Colorful List Accent 6" w:semiHidden="0" w:uiPriority="72" w:unhideWhenUsed="0"/>
+    <w:lsdException w:name="Colorful Grid Accent 6" w:semiHidden="0" w:uiPriority="73" w:unhideWhenUsed="0"/>
+    <w:lsdException w:name="Subtle Emphasis" w:semiHidden="0" w:uiPriority="19" w:unhideWhenUsed="0" w:qFormat="1"/>
+    <w:lsdException w:name="Intense Emphasis" w:semiHidden="0" w:uiPriority="21" w:unhideWhenUsed="0" w:qFormat="1"/>
+    <w:lsdException w:name="Subtle Reference" w:semiHidden="0" w:uiPriority="31" w:unhideWhenUsed="0" w:qFormat="1"/>
+    <w:lsdException w:name="Intense Reference" w:semiHidden="0" w:uiPriority="32" w:unhideWhenUsed="0" w:qFormat="1"/>
+    <w:lsdException w:name="Book Title" w:semiHidden="0" w:uiPriority="33" w:unhideWhenUsed="0" w:qFormat="1"/>
+    <w:lsdException w:name="Bibliography" w:uiPriority="37"/>
+    <w:lsdException w:name="TOC Heading" w:uiPriority="39" w:qFormat="1"/>
   </w:latentStyles>
   <w:style w:type="paragraph" w:default="1" w:styleId="Normal">
     <w:name w:val="Normal"/>
@@ -4135,6 +3964,1325 @@
     <w:rsid w:val="00D42DC4"/>
     <w:rPr>
       <w:rFonts w:ascii="Times New Roman" w:eastAsia="Times New Roman" w:hAnsi="Times New Roman"/>
+    </w:rPr>
+  </w:style>
+  <w:style w:type="paragraph" w:styleId="EndnoteText">
+    <w:name w:val="endnote text"/>
+    <w:basedOn w:val="Normal"/>
+    <w:link w:val="EndnoteTextChar"/>
+    <w:uiPriority w:val="99"/>
+    <w:semiHidden/>
+    <w:unhideWhenUsed/>
+    <w:rsid w:val="002C5BC7"/>
+    <w:pPr>
+      <w:spacing w:after="0"/>
+    </w:pPr>
+  </w:style>
+  <w:style w:type="character" w:customStyle="1" w:styleId="EndnoteTextChar">
+    <w:name w:val="Endnote Text Char"/>
+    <w:basedOn w:val="DefaultParagraphFont"/>
+    <w:link w:val="EndnoteText"/>
+    <w:uiPriority w:val="99"/>
+    <w:semiHidden/>
+    <w:rsid w:val="002C5BC7"/>
+    <w:rPr>
+      <w:rFonts w:ascii="Times New Roman" w:eastAsia="Times New Roman" w:hAnsi="Times New Roman"/>
+    </w:rPr>
+  </w:style>
+  <w:style w:type="character" w:styleId="EndnoteReference">
+    <w:name w:val="endnote reference"/>
+    <w:basedOn w:val="DefaultParagraphFont"/>
+    <w:uiPriority w:val="99"/>
+    <w:semiHidden/>
+    <w:unhideWhenUsed/>
+    <w:rsid w:val="002C5BC7"/>
+    <w:rPr>
+      <w:vertAlign w:val="superscript"/>
+    </w:rPr>
+  </w:style>
+</w:styles>
+</file>
+
+<file path=word/stylesWithEffects.xml><?xml version="1.0" encoding="utf-8"?>
+<w:styles xmlns:wpc="http://schemas.microsoft.com/office/word/2010/wordprocessingCanvas" xmlns:mc="http://schemas.openxmlformats.org/markup-compatibility/2006" xmlns:o="urn:schemas-microsoft-com:office:office" xmlns:r="http://schemas.openxmlformats.org/officeDocument/2006/relationships" xmlns:m="http://schemas.openxmlformats.org/officeDocument/2006/math" xmlns:v="urn:schemas-microsoft-com:vml" xmlns:wp14="http://schemas.microsoft.com/office/word/2010/wordprocessingDrawing" xmlns:wp="http://schemas.openxmlformats.org/drawingml/2006/wordprocessingDrawing" xmlns:w10="urn:schemas-microsoft-com:office:word" xmlns:w="http://schemas.openxmlformats.org/wordprocessingml/2006/main" xmlns:w14="http://schemas.microsoft.com/office/word/2010/wordml" xmlns:wpg="http://schemas.microsoft.com/office/word/2010/wordprocessingGroup" xmlns:wpi="http://schemas.microsoft.com/office/word/2010/wordprocessingInk" xmlns:wne="http://schemas.microsoft.com/office/word/2006/wordml" xmlns:wps="http://schemas.microsoft.com/office/word/2010/wordprocessingShape" mc:Ignorable="w14 wp14">
+  <w:docDefaults>
+    <w:rPrDefault>
+      <w:rPr>
+        <w:rFonts w:ascii="Times" w:eastAsia="Times" w:hAnsi="Times" w:cs="Times New Roman"/>
+        <w:lang w:val="en-US" w:eastAsia="en-US" w:bidi="ar-SA"/>
+      </w:rPr>
+    </w:rPrDefault>
+    <w:pPrDefault/>
+  </w:docDefaults>
+  <w:latentStyles w:defLockedState="0" w:defUIPriority="99" w:defSemiHidden="1" w:defUnhideWhenUsed="1" w:defQFormat="0" w:count="267">
+    <w:lsdException w:name="Normal" w:semiHidden="0" w:uiPriority="0" w:unhideWhenUsed="0" w:qFormat="1"/>
+    <w:lsdException w:name="heading 1" w:semiHidden="0" w:uiPriority="0" w:unhideWhenUsed="0" w:qFormat="1"/>
+    <w:lsdException w:name="heading 2" w:semiHidden="0" w:uiPriority="9" w:unhideWhenUsed="0" w:qFormat="1"/>
+    <w:lsdException w:name="heading 3" w:semiHidden="0" w:uiPriority="9" w:unhideWhenUsed="0" w:qFormat="1"/>
+    <w:lsdException w:name="heading 4" w:semiHidden="0" w:uiPriority="9" w:unhideWhenUsed="0" w:qFormat="1"/>
+    <w:lsdException w:name="heading 5" w:semiHidden="0" w:uiPriority="9" w:unhideWhenUsed="0" w:qFormat="1"/>
+    <w:lsdException w:name="heading 6" w:semiHidden="0" w:uiPriority="9" w:unhideWhenUsed="0" w:qFormat="1"/>
+    <w:lsdException w:name="heading 7" w:semiHidden="0" w:uiPriority="9" w:unhideWhenUsed="0" w:qFormat="1"/>
+    <w:lsdException w:name="heading 8" w:semiHidden="0" w:uiPriority="9" w:unhideWhenUsed="0" w:qFormat="1"/>
+    <w:lsdException w:name="heading 9" w:semiHidden="0" w:uiPriority="9" w:unhideWhenUsed="0" w:qFormat="1"/>
+    <w:lsdException w:name="toc 1" w:uiPriority="39"/>
+    <w:lsdException w:name="toc 2" w:uiPriority="39"/>
+    <w:lsdException w:name="toc 3" w:uiPriority="39"/>
+    <w:lsdException w:name="toc 4" w:uiPriority="39"/>
+    <w:lsdException w:name="toc 5" w:uiPriority="39"/>
+    <w:lsdException w:name="toc 6" w:uiPriority="39"/>
+    <w:lsdException w:name="toc 7" w:uiPriority="39"/>
+    <w:lsdException w:name="toc 8" w:uiPriority="39"/>
+    <w:lsdException w:name="toc 9" w:uiPriority="39"/>
+    <w:lsdException w:name="caption" w:semiHidden="0" w:uiPriority="35" w:unhideWhenUsed="0" w:qFormat="1"/>
+    <w:lsdException w:name="Title" w:semiHidden="0" w:uiPriority="10" w:unhideWhenUsed="0" w:qFormat="1"/>
+    <w:lsdException w:name="Default Paragraph Font" w:uiPriority="1"/>
+    <w:lsdException w:name="Subtitle" w:semiHidden="0" w:uiPriority="11" w:unhideWhenUsed="0" w:qFormat="1"/>
+    <w:lsdException w:name="Hyperlink" w:uiPriority="0"/>
+    <w:lsdException w:name="Strong" w:semiHidden="0" w:uiPriority="22" w:unhideWhenUsed="0" w:qFormat="1"/>
+    <w:lsdException w:name="Emphasis" w:semiHidden="0" w:uiPriority="20" w:unhideWhenUsed="0" w:qFormat="1"/>
+    <w:lsdException w:name="Table Grid" w:semiHidden="0" w:uiPriority="59" w:unhideWhenUsed="0"/>
+    <w:lsdException w:name="Placeholder Text" w:unhideWhenUsed="0"/>
+    <w:lsdException w:name="No Spacing" w:semiHidden="0" w:uiPriority="1" w:unhideWhenUsed="0" w:qFormat="1"/>
+    <w:lsdException w:name="Light Shading" w:semiHidden="0" w:uiPriority="60" w:unhideWhenUsed="0"/>
+    <w:lsdException w:name="Light List" w:semiHidden="0" w:uiPriority="61" w:unhideWhenUsed="0"/>
+    <w:lsdException w:name="Light Grid" w:semiHidden="0" w:uiPriority="62" w:unhideWhenUsed="0"/>
+    <w:lsdException w:name="Medium Shading 1" w:semiHidden="0" w:uiPriority="63" w:unhideWhenUsed="0"/>
+    <w:lsdException w:name="Medium Shading 2" w:semiHidden="0" w:uiPriority="64" w:unhideWhenUsed="0"/>
+    <w:lsdException w:name="Medium List 1" w:semiHidden="0" w:uiPriority="65" w:unhideWhenUsed="0"/>
+    <w:lsdException w:name="Medium List 2" w:semiHidden="0" w:uiPriority="66" w:unhideWhenUsed="0"/>
+    <w:lsdException w:name="Medium Grid 1" w:semiHidden="0" w:uiPriority="67" w:unhideWhenUsed="0"/>
+    <w:lsdException w:name="Medium Grid 2" w:semiHidden="0" w:uiPriority="68" w:unhideWhenUsed="0"/>
+    <w:lsdException w:name="Medium Grid 3" w:semiHidden="0" w:uiPriority="69" w:unhideWhenUsed="0"/>
+    <w:lsdException w:name="Dark List" w:semiHidden="0" w:uiPriority="70" w:unhideWhenUsed="0"/>
+    <w:lsdException w:name="Colorful Shading" w:semiHidden="0" w:uiPriority="71" w:unhideWhenUsed="0"/>
+    <w:lsdException w:name="Colorful List" w:semiHidden="0" w:uiPriority="72" w:unhideWhenUsed="0" w:qFormat="1"/>
+    <w:lsdException w:name="Colorful Grid" w:semiHidden="0" w:uiPriority="73" w:unhideWhenUsed="0" w:qFormat="1"/>
+    <w:lsdException w:name="Light Shading Accent 1" w:semiHidden="0" w:uiPriority="60" w:unhideWhenUsed="0" w:qFormat="1"/>
+    <w:lsdException w:name="Light List Accent 1" w:semiHidden="0" w:uiPriority="61" w:unhideWhenUsed="0"/>
+    <w:lsdException w:name="Light Grid Accent 1" w:semiHidden="0" w:uiPriority="62" w:unhideWhenUsed="0"/>
+    <w:lsdException w:name="Medium Shading 1 Accent 1" w:semiHidden="0" w:uiPriority="63" w:unhideWhenUsed="0"/>
+    <w:lsdException w:name="Medium Shading 2 Accent 1" w:semiHidden="0" w:uiPriority="64" w:unhideWhenUsed="0"/>
+    <w:lsdException w:name="Medium List 1 Accent 1" w:semiHidden="0" w:uiPriority="65" w:unhideWhenUsed="0"/>
+    <w:lsdException w:name="Revision" w:unhideWhenUsed="0"/>
+    <w:lsdException w:name="List Paragraph" w:semiHidden="0" w:uiPriority="34" w:unhideWhenUsed="0" w:qFormat="1"/>
+    <w:lsdException w:name="Quote" w:semiHidden="0" w:uiPriority="29" w:unhideWhenUsed="0" w:qFormat="1"/>
+    <w:lsdException w:name="Intense Quote" w:semiHidden="0" w:uiPriority="30" w:unhideWhenUsed="0" w:qFormat="1"/>
+    <w:lsdException w:name="Medium List 2 Accent 1" w:semiHidden="0" w:uiPriority="66" w:unhideWhenUsed="0"/>
+    <w:lsdException w:name="Medium Grid 1 Accent 1" w:semiHidden="0" w:uiPriority="67" w:unhideWhenUsed="0"/>
+    <w:lsdException w:name="Medium Grid 2 Accent 1" w:semiHidden="0" w:uiPriority="68" w:unhideWhenUsed="0"/>
+    <w:lsdException w:name="Medium Grid 3 Accent 1" w:semiHidden="0" w:uiPriority="69" w:unhideWhenUsed="0"/>
+    <w:lsdException w:name="Dark List Accent 1" w:semiHidden="0" w:uiPriority="70" w:unhideWhenUsed="0"/>
+    <w:lsdException w:name="Colorful Shading Accent 1" w:semiHidden="0" w:uiPriority="71" w:unhideWhenUsed="0"/>
+    <w:lsdException w:name="Colorful List Accent 1" w:semiHidden="0" w:uiPriority="72" w:unhideWhenUsed="0"/>
+    <w:lsdException w:name="Colorful Grid Accent 1" w:semiHidden="0" w:uiPriority="73" w:unhideWhenUsed="0"/>
+    <w:lsdException w:name="Light Shading Accent 2" w:semiHidden="0" w:uiPriority="60" w:unhideWhenUsed="0"/>
+    <w:lsdException w:name="Light List Accent 2" w:semiHidden="0" w:uiPriority="61" w:unhideWhenUsed="0"/>
+    <w:lsdException w:name="Light Grid Accent 2" w:semiHidden="0" w:uiPriority="62" w:unhideWhenUsed="0"/>
+    <w:lsdException w:name="Medium Shading 1 Accent 2" w:semiHidden="0" w:uiPriority="63" w:unhideWhenUsed="0"/>
+    <w:lsdException w:name="Medium Shading 2 Accent 2" w:semiHidden="0" w:uiPriority="64" w:unhideWhenUsed="0"/>
+    <w:lsdException w:name="Medium List 1 Accent 2" w:semiHidden="0" w:uiPriority="65" w:unhideWhenUsed="0"/>
+    <w:lsdException w:name="Medium List 2 Accent 2" w:semiHidden="0" w:uiPriority="66" w:unhideWhenUsed="0"/>
+    <w:lsdException w:name="Medium Grid 1 Accent 2" w:semiHidden="0" w:uiPriority="67" w:unhideWhenUsed="0"/>
+    <w:lsdException w:name="Medium Grid 2 Accent 2" w:semiHidden="0" w:uiPriority="68" w:unhideWhenUsed="0"/>
+    <w:lsdException w:name="Medium Grid 3 Accent 2" w:semiHidden="0" w:uiPriority="69" w:unhideWhenUsed="0"/>
+    <w:lsdException w:name="Dark List Accent 2" w:semiHidden="0" w:uiPriority="70" w:unhideWhenUsed="0"/>
+    <w:lsdException w:name="Colorful Shading Accent 2" w:semiHidden="0" w:uiPriority="71" w:unhideWhenUsed="0"/>
+    <w:lsdException w:name="Colorful List Accent 2" w:semiHidden="0" w:uiPriority="72" w:unhideWhenUsed="0"/>
+    <w:lsdException w:name="Colorful Grid Accent 2" w:semiHidden="0" w:uiPriority="73" w:unhideWhenUsed="0"/>
+    <w:lsdException w:name="Light Shading Accent 3" w:semiHidden="0" w:uiPriority="60" w:unhideWhenUsed="0"/>
+    <w:lsdException w:name="Light List Accent 3" w:semiHidden="0" w:uiPriority="61" w:unhideWhenUsed="0"/>
+    <w:lsdException w:name="Light Grid Accent 3" w:semiHidden="0" w:uiPriority="62" w:unhideWhenUsed="0"/>
+    <w:lsdException w:name="Medium Shading 1 Accent 3" w:semiHidden="0" w:uiPriority="63" w:unhideWhenUsed="0"/>
+    <w:lsdException w:name="Medium Shading 2 Accent 3" w:semiHidden="0" w:uiPriority="64" w:unhideWhenUsed="0"/>
+    <w:lsdException w:name="Medium List 1 Accent 3" w:semiHidden="0" w:uiPriority="65" w:unhideWhenUsed="0"/>
+    <w:lsdException w:name="Medium List 2 Accent 3" w:semiHidden="0" w:uiPriority="66" w:unhideWhenUsed="0"/>
+    <w:lsdException w:name="Medium Grid 1 Accent 3" w:semiHidden="0" w:uiPriority="67" w:unhideWhenUsed="0"/>
+    <w:lsdException w:name="Medium Grid 2 Accent 3" w:semiHidden="0" w:uiPriority="68" w:unhideWhenUsed="0"/>
+    <w:lsdException w:name="Medium Grid 3 Accent 3" w:semiHidden="0" w:uiPriority="69" w:unhideWhenUsed="0"/>
+    <w:lsdException w:name="Dark List Accent 3" w:semiHidden="0" w:uiPriority="70" w:unhideWhenUsed="0"/>
+    <w:lsdException w:name="Colorful Shading Accent 3" w:semiHidden="0" w:uiPriority="71" w:unhideWhenUsed="0"/>
+    <w:lsdException w:name="Colorful List Accent 3" w:semiHidden="0" w:uiPriority="72" w:unhideWhenUsed="0"/>
+    <w:lsdException w:name="Colorful Grid Accent 3" w:semiHidden="0" w:uiPriority="73" w:unhideWhenUsed="0"/>
+    <w:lsdException w:name="Light Shading Accent 4" w:semiHidden="0" w:uiPriority="60" w:unhideWhenUsed="0"/>
+    <w:lsdException w:name="Light List Accent 4" w:semiHidden="0" w:uiPriority="61" w:unhideWhenUsed="0"/>
+    <w:lsdException w:name="Light Grid Accent 4" w:semiHidden="0" w:uiPriority="62" w:unhideWhenUsed="0"/>
+    <w:lsdException w:name="Medium Shading 1 Accent 4" w:semiHidden="0" w:uiPriority="63" w:unhideWhenUsed="0"/>
+    <w:lsdException w:name="Medium Shading 2 Accent 4" w:semiHidden="0" w:uiPriority="64" w:unhideWhenUsed="0"/>
+    <w:lsdException w:name="Medium List 1 Accent 4" w:semiHidden="0" w:uiPriority="65" w:unhideWhenUsed="0"/>
+    <w:lsdException w:name="Medium List 2 Accent 4" w:semiHidden="0" w:uiPriority="66" w:unhideWhenUsed="0"/>
+    <w:lsdException w:name="Medium Grid 1 Accent 4" w:semiHidden="0" w:uiPriority="67" w:unhideWhenUsed="0"/>
+    <w:lsdException w:name="Medium Grid 2 Accent 4" w:semiHidden="0" w:uiPriority="68" w:unhideWhenUsed="0"/>
+    <w:lsdException w:name="Medium Grid 3 Accent 4" w:semiHidden="0" w:uiPriority="69" w:unhideWhenUsed="0"/>
+    <w:lsdException w:name="Dark List Accent 4" w:semiHidden="0" w:uiPriority="70" w:unhideWhenUsed="0"/>
+    <w:lsdException w:name="Colorful Shading Accent 4" w:semiHidden="0" w:uiPriority="71" w:unhideWhenUsed="0"/>
+    <w:lsdException w:name="Colorful List Accent 4" w:semiHidden="0" w:uiPriority="72" w:unhideWhenUsed="0"/>
+    <w:lsdException w:name="Colorful Grid Accent 4" w:semiHidden="0" w:uiPriority="73" w:unhideWhenUsed="0"/>
+    <w:lsdException w:name="Light Shading Accent 5" w:semiHidden="0" w:uiPriority="60" w:unhideWhenUsed="0"/>
+    <w:lsdException w:name="Light List Accent 5" w:semiHidden="0" w:uiPriority="61" w:unhideWhenUsed="0"/>
+    <w:lsdException w:name="Light Grid Accent 5" w:semiHidden="0" w:uiPriority="62" w:unhideWhenUsed="0"/>
+    <w:lsdException w:name="Medium Shading 1 Accent 5" w:semiHidden="0" w:uiPriority="63" w:unhideWhenUsed="0"/>
+    <w:lsdException w:name="Medium Shading 2 Accent 5" w:semiHidden="0" w:uiPriority="64" w:unhideWhenUsed="0"/>
+    <w:lsdException w:name="Medium List 1 Accent 5" w:semiHidden="0" w:uiPriority="65" w:unhideWhenUsed="0"/>
+    <w:lsdException w:name="Medium List 2 Accent 5" w:semiHidden="0" w:uiPriority="66" w:unhideWhenUsed="0"/>
+    <w:lsdException w:name="Medium Grid 1 Accent 5" w:semiHidden="0" w:uiPriority="67" w:unhideWhenUsed="0"/>
+    <w:lsdException w:name="Medium Grid 2 Accent 5" w:semiHidden="0" w:uiPriority="68" w:unhideWhenUsed="0"/>
+    <w:lsdException w:name="Medium Grid 3 Accent 5" w:semiHidden="0" w:uiPriority="69" w:unhideWhenUsed="0"/>
+    <w:lsdException w:name="Dark List Accent 5" w:semiHidden="0" w:uiPriority="70" w:unhideWhenUsed="0"/>
+    <w:lsdException w:name="Colorful Shading Accent 5" w:semiHidden="0" w:uiPriority="71" w:unhideWhenUsed="0"/>
+    <w:lsdException w:name="Colorful List Accent 5" w:semiHidden="0" w:uiPriority="72" w:unhideWhenUsed="0"/>
+    <w:lsdException w:name="Colorful Grid Accent 5" w:semiHidden="0" w:uiPriority="73" w:unhideWhenUsed="0"/>
+    <w:lsdException w:name="Light Shading Accent 6" w:semiHidden="0" w:uiPriority="60" w:unhideWhenUsed="0"/>
+    <w:lsdException w:name="Light List Accent 6" w:semiHidden="0" w:uiPriority="61" w:unhideWhenUsed="0"/>
+    <w:lsdException w:name="Light Grid Accent 6" w:semiHidden="0" w:uiPriority="62" w:unhideWhenUsed="0"/>
+    <w:lsdException w:name="Medium Shading 1 Accent 6" w:semiHidden="0" w:uiPriority="63" w:unhideWhenUsed="0"/>
+    <w:lsdException w:name="Medium Shading 2 Accent 6" w:semiHidden="0" w:uiPriority="64" w:unhideWhenUsed="0"/>
+    <w:lsdException w:name="Medium List 1 Accent 6" w:semiHidden="0" w:uiPriority="65" w:unhideWhenUsed="0" w:qFormat="1"/>
+    <w:lsdException w:name="Medium List 2 Accent 6" w:semiHidden="0" w:uiPriority="66" w:unhideWhenUsed="0" w:qFormat="1"/>
+    <w:lsdException w:name="Medium Grid 1 Accent 6" w:semiHidden="0" w:uiPriority="67" w:unhideWhenUsed="0" w:qFormat="1"/>
+    <w:lsdException w:name="Medium Grid 2 Accent 6" w:semiHidden="0" w:uiPriority="68" w:unhideWhenUsed="0" w:qFormat="1"/>
+    <w:lsdException w:name="Medium Grid 3 Accent 6" w:semiHidden="0" w:uiPriority="69" w:unhideWhenUsed="0" w:qFormat="1"/>
+    <w:lsdException w:name="Dark List Accent 6" w:semiHidden="0" w:uiPriority="70" w:unhideWhenUsed="0"/>
+    <w:lsdException w:name="Colorful Shading Accent 6" w:semiHidden="0" w:uiPriority="71" w:unhideWhenUsed="0" w:qFormat="1"/>
+    <w:lsdException w:name="Colorful List Accent 6" w:semiHidden="0" w:uiPriority="72" w:unhideWhenUsed="0"/>
+    <w:lsdException w:name="Colorful Grid Accent 6" w:semiHidden="0" w:uiPriority="73" w:unhideWhenUsed="0"/>
+    <w:lsdException w:name="Subtle Emphasis" w:semiHidden="0" w:uiPriority="19" w:unhideWhenUsed="0" w:qFormat="1"/>
+    <w:lsdException w:name="Intense Emphasis" w:semiHidden="0" w:uiPriority="21" w:unhideWhenUsed="0" w:qFormat="1"/>
+    <w:lsdException w:name="Subtle Reference" w:semiHidden="0" w:uiPriority="31" w:unhideWhenUsed="0" w:qFormat="1"/>
+    <w:lsdException w:name="Intense Reference" w:semiHidden="0" w:uiPriority="32" w:unhideWhenUsed="0" w:qFormat="1"/>
+    <w:lsdException w:name="Book Title" w:semiHidden="0" w:uiPriority="33" w:unhideWhenUsed="0" w:qFormat="1"/>
+    <w:lsdException w:name="Bibliography" w:uiPriority="37"/>
+    <w:lsdException w:name="TOC Heading" w:uiPriority="39" w:qFormat="1"/>
+  </w:latentStyles>
+  <w:style w:type="paragraph" w:default="1" w:styleId="Normal">
+    <w:name w:val="Normal"/>
+    <w:qFormat/>
+    <w:pPr>
+      <w:spacing w:after="120"/>
+      <w:jc w:val="both"/>
+    </w:pPr>
+    <w:rPr>
+      <w:rFonts w:ascii="Times New Roman" w:eastAsia="Times New Roman" w:hAnsi="Times New Roman"/>
+    </w:rPr>
+  </w:style>
+  <w:style w:type="paragraph" w:styleId="Heading1">
+    <w:name w:val="heading 1"/>
+    <w:basedOn w:val="Normal"/>
+    <w:next w:val="Normal"/>
+    <w:qFormat/>
+    <w:pPr>
+      <w:keepNext/>
+      <w:keepLines/>
+      <w:spacing w:before="120" w:after="0"/>
+      <w:outlineLvl w:val="0"/>
+    </w:pPr>
+    <w:rPr>
+      <w:rFonts w:ascii="Arial" w:hAnsi="Arial"/>
+      <w:b/>
+      <w:caps/>
+      <w:kern w:val="32"/>
+      <w:sz w:val="18"/>
+    </w:rPr>
+  </w:style>
+  <w:style w:type="paragraph" w:styleId="Heading2">
+    <w:name w:val="heading 2"/>
+    <w:basedOn w:val="Heading1"/>
+    <w:next w:val="Normal"/>
+    <w:qFormat/>
+    <w:pPr>
+      <w:outlineLvl w:val="1"/>
+    </w:pPr>
+    <w:rPr>
+      <w:caps w:val="0"/>
+    </w:rPr>
+  </w:style>
+  <w:style w:type="paragraph" w:styleId="Heading3">
+    <w:name w:val="heading 3"/>
+    <w:basedOn w:val="Heading2"/>
+    <w:next w:val="Normal"/>
+    <w:qFormat/>
+    <w:pPr>
+      <w:outlineLvl w:val="2"/>
+    </w:pPr>
+    <w:rPr>
+      <w:b w:val="0"/>
+      <w:i/>
+    </w:rPr>
+  </w:style>
+  <w:style w:type="paragraph" w:styleId="Heading4">
+    <w:name w:val="heading 4"/>
+    <w:basedOn w:val="Normal"/>
+    <w:next w:val="Normal"/>
+    <w:qFormat/>
+    <w:pPr>
+      <w:keepNext/>
+      <w:numPr>
+        <w:ilvl w:val="3"/>
+        <w:numId w:val="11"/>
+      </w:numPr>
+      <w:spacing w:before="240" w:after="60"/>
+      <w:outlineLvl w:val="3"/>
+    </w:pPr>
+    <w:rPr>
+      <w:b/>
+      <w:sz w:val="28"/>
+    </w:rPr>
+  </w:style>
+  <w:style w:type="paragraph" w:styleId="Heading5">
+    <w:name w:val="heading 5"/>
+    <w:basedOn w:val="Normal"/>
+    <w:next w:val="Normal"/>
+    <w:qFormat/>
+    <w:pPr>
+      <w:numPr>
+        <w:ilvl w:val="4"/>
+        <w:numId w:val="11"/>
+      </w:numPr>
+      <w:spacing w:before="240" w:after="60"/>
+      <w:outlineLvl w:val="4"/>
+    </w:pPr>
+    <w:rPr>
+      <w:b/>
+      <w:i/>
+      <w:sz w:val="26"/>
+    </w:rPr>
+  </w:style>
+  <w:style w:type="paragraph" w:styleId="Heading6">
+    <w:name w:val="heading 6"/>
+    <w:basedOn w:val="Normal"/>
+    <w:next w:val="Normal"/>
+    <w:qFormat/>
+    <w:pPr>
+      <w:numPr>
+        <w:ilvl w:val="5"/>
+        <w:numId w:val="11"/>
+      </w:numPr>
+      <w:spacing w:before="240" w:after="60"/>
+      <w:outlineLvl w:val="5"/>
+    </w:pPr>
+    <w:rPr>
+      <w:b/>
+      <w:sz w:val="22"/>
+    </w:rPr>
+  </w:style>
+  <w:style w:type="paragraph" w:styleId="Heading7">
+    <w:name w:val="heading 7"/>
+    <w:basedOn w:val="Normal"/>
+    <w:next w:val="Normal"/>
+    <w:qFormat/>
+    <w:pPr>
+      <w:numPr>
+        <w:ilvl w:val="6"/>
+        <w:numId w:val="11"/>
+      </w:numPr>
+      <w:spacing w:before="240" w:after="60"/>
+      <w:outlineLvl w:val="6"/>
+    </w:pPr>
+  </w:style>
+  <w:style w:type="paragraph" w:styleId="Heading8">
+    <w:name w:val="heading 8"/>
+    <w:basedOn w:val="Normal"/>
+    <w:next w:val="Normal"/>
+    <w:qFormat/>
+    <w:pPr>
+      <w:numPr>
+        <w:ilvl w:val="7"/>
+        <w:numId w:val="11"/>
+      </w:numPr>
+      <w:spacing w:before="240" w:after="60"/>
+      <w:outlineLvl w:val="7"/>
+    </w:pPr>
+    <w:rPr>
+      <w:i/>
+    </w:rPr>
+  </w:style>
+  <w:style w:type="paragraph" w:styleId="Heading9">
+    <w:name w:val="heading 9"/>
+    <w:basedOn w:val="Normal"/>
+    <w:next w:val="Normal"/>
+    <w:qFormat/>
+    <w:pPr>
+      <w:numPr>
+        <w:ilvl w:val="8"/>
+        <w:numId w:val="11"/>
+      </w:numPr>
+      <w:spacing w:before="240" w:after="60"/>
+      <w:outlineLvl w:val="8"/>
+    </w:pPr>
+    <w:rPr>
+      <w:rFonts w:ascii="Arial" w:hAnsi="Arial"/>
+      <w:sz w:val="22"/>
+    </w:rPr>
+  </w:style>
+  <w:style w:type="character" w:default="1" w:styleId="DefaultParagraphFont">
+    <w:name w:val="Default Paragraph Font"/>
+    <w:uiPriority w:val="1"/>
+    <w:semiHidden/>
+    <w:unhideWhenUsed/>
+  </w:style>
+  <w:style w:type="table" w:default="1" w:styleId="TableNormal">
+    <w:name w:val="Normal Table"/>
+    <w:uiPriority w:val="99"/>
+    <w:semiHidden/>
+    <w:unhideWhenUsed/>
+    <w:tblPr>
+      <w:tblInd w:w="0" w:type="dxa"/>
+      <w:tblCellMar>
+        <w:top w:w="0" w:type="dxa"/>
+        <w:left w:w="108" w:type="dxa"/>
+        <w:bottom w:w="0" w:type="dxa"/>
+        <w:right w:w="108" w:type="dxa"/>
+      </w:tblCellMar>
+    </w:tblPr>
+  </w:style>
+  <w:style w:type="numbering" w:default="1" w:styleId="NoList">
+    <w:name w:val="No List"/>
+    <w:uiPriority w:val="99"/>
+    <w:semiHidden/>
+    <w:unhideWhenUsed/>
+  </w:style>
+  <w:style w:type="paragraph" w:styleId="Footer">
+    <w:name w:val="footer"/>
+    <w:basedOn w:val="Normal"/>
+    <w:link w:val="FooterChar"/>
+    <w:uiPriority w:val="99"/>
+    <w:pPr>
+      <w:tabs>
+        <w:tab w:val="center" w:pos="4320"/>
+        <w:tab w:val="right" w:pos="8640"/>
+      </w:tabs>
+    </w:pPr>
+  </w:style>
+  <w:style w:type="paragraph" w:styleId="Header">
+    <w:name w:val="header"/>
+    <w:basedOn w:val="Normal"/>
+    <w:pPr>
+      <w:tabs>
+        <w:tab w:val="center" w:pos="4320"/>
+        <w:tab w:val="right" w:pos="8640"/>
+      </w:tabs>
+    </w:pPr>
+    <w:rPr>
+      <w:rFonts w:ascii="Arial" w:hAnsi="Arial"/>
+    </w:rPr>
+  </w:style>
+  <w:style w:type="paragraph" w:customStyle="1" w:styleId="Author">
+    <w:name w:val="Author"/>
+    <w:basedOn w:val="Normal"/>
+    <w:link w:val="AuthorChar"/>
+    <w:pPr>
+      <w:spacing w:after="0"/>
+      <w:jc w:val="center"/>
+    </w:pPr>
+    <w:rPr>
+      <w:b/>
+      <w:color w:val="000000"/>
+      <w:sz w:val="24"/>
+    </w:rPr>
+  </w:style>
+  <w:style w:type="character" w:styleId="PageNumber">
+    <w:name w:val="page number"/>
+    <w:basedOn w:val="DefaultParagraphFont"/>
+  </w:style>
+  <w:style w:type="paragraph" w:styleId="Title">
+    <w:name w:val="Title"/>
+    <w:basedOn w:val="Normal"/>
+    <w:qFormat/>
+    <w:pPr>
+      <w:spacing w:before="100" w:beforeAutospacing="1"/>
+      <w:jc w:val="center"/>
+      <w:outlineLvl w:val="0"/>
+    </w:pPr>
+    <w:rPr>
+      <w:rFonts w:ascii="Arial" w:hAnsi="Arial"/>
+      <w:b/>
+      <w:kern w:val="28"/>
+      <w:sz w:val="36"/>
+    </w:rPr>
+  </w:style>
+  <w:style w:type="paragraph" w:styleId="BlockText">
+    <w:name w:val="Block Text"/>
+    <w:basedOn w:val="Normal"/>
+    <w:pPr>
+      <w:ind w:left="1440" w:right="1440"/>
+    </w:pPr>
+  </w:style>
+  <w:style w:type="paragraph" w:styleId="Caption">
+    <w:name w:val="caption"/>
+    <w:basedOn w:val="Normal"/>
+    <w:next w:val="Normal"/>
+    <w:qFormat/>
+    <w:rsid w:val="00D90F52"/>
+    <w:pPr>
+      <w:spacing w:before="60"/>
+      <w:jc w:val="center"/>
+    </w:pPr>
+    <w:rPr>
+      <w:b/>
+      <w:sz w:val="18"/>
+    </w:rPr>
+  </w:style>
+  <w:style w:type="paragraph" w:styleId="Closing">
+    <w:name w:val="Closing"/>
+    <w:basedOn w:val="Normal"/>
+    <w:pPr>
+      <w:ind w:left="4320"/>
+    </w:pPr>
+  </w:style>
+  <w:style w:type="paragraph" w:styleId="CommentText">
+    <w:name w:val="annotation text"/>
+    <w:basedOn w:val="Normal"/>
+    <w:semiHidden/>
+  </w:style>
+  <w:style w:type="paragraph" w:styleId="Date">
+    <w:name w:val="Date"/>
+    <w:basedOn w:val="Normal"/>
+    <w:next w:val="Normal"/>
+  </w:style>
+  <w:style w:type="paragraph" w:styleId="DocumentMap">
+    <w:name w:val="Document Map"/>
+    <w:basedOn w:val="Normal"/>
+    <w:semiHidden/>
+    <w:pPr>
+      <w:shd w:val="clear" w:color="auto" w:fill="000080"/>
+    </w:pPr>
+    <w:rPr>
+      <w:rFonts w:ascii="Tahoma" w:hAnsi="Tahoma"/>
+    </w:rPr>
+  </w:style>
+  <w:style w:type="paragraph" w:styleId="FootnoteText">
+    <w:name w:val="footnote text"/>
+    <w:basedOn w:val="Normal"/>
+    <w:semiHidden/>
+    <w:pPr>
+      <w:tabs>
+        <w:tab w:val="left" w:pos="360"/>
+      </w:tabs>
+    </w:pPr>
+  </w:style>
+  <w:style w:type="paragraph" w:styleId="Index1">
+    <w:name w:val="index 1"/>
+    <w:basedOn w:val="Normal"/>
+    <w:next w:val="Normal"/>
+    <w:autoRedefine/>
+    <w:semiHidden/>
+    <w:pPr>
+      <w:ind w:left="240" w:hanging="240"/>
+    </w:pPr>
+  </w:style>
+  <w:style w:type="paragraph" w:styleId="Index2">
+    <w:name w:val="index 2"/>
+    <w:basedOn w:val="Normal"/>
+    <w:next w:val="Normal"/>
+    <w:autoRedefine/>
+    <w:semiHidden/>
+    <w:pPr>
+      <w:ind w:left="480" w:hanging="240"/>
+    </w:pPr>
+  </w:style>
+  <w:style w:type="paragraph" w:styleId="Index3">
+    <w:name w:val="index 3"/>
+    <w:basedOn w:val="Normal"/>
+    <w:next w:val="Normal"/>
+    <w:autoRedefine/>
+    <w:semiHidden/>
+    <w:pPr>
+      <w:ind w:left="720" w:hanging="240"/>
+    </w:pPr>
+  </w:style>
+  <w:style w:type="paragraph" w:styleId="Index4">
+    <w:name w:val="index 4"/>
+    <w:basedOn w:val="Normal"/>
+    <w:next w:val="Normal"/>
+    <w:autoRedefine/>
+    <w:semiHidden/>
+    <w:pPr>
+      <w:ind w:left="960" w:hanging="240"/>
+    </w:pPr>
+  </w:style>
+  <w:style w:type="paragraph" w:styleId="Index5">
+    <w:name w:val="index 5"/>
+    <w:basedOn w:val="Normal"/>
+    <w:next w:val="Normal"/>
+    <w:autoRedefine/>
+    <w:semiHidden/>
+    <w:pPr>
+      <w:ind w:left="1200" w:hanging="240"/>
+    </w:pPr>
+  </w:style>
+  <w:style w:type="paragraph" w:styleId="Index6">
+    <w:name w:val="index 6"/>
+    <w:basedOn w:val="Normal"/>
+    <w:next w:val="Normal"/>
+    <w:autoRedefine/>
+    <w:semiHidden/>
+    <w:pPr>
+      <w:ind w:left="1440" w:hanging="240"/>
+    </w:pPr>
+  </w:style>
+  <w:style w:type="paragraph" w:styleId="Index7">
+    <w:name w:val="index 7"/>
+    <w:basedOn w:val="Normal"/>
+    <w:next w:val="Normal"/>
+    <w:autoRedefine/>
+    <w:semiHidden/>
+    <w:pPr>
+      <w:ind w:left="1680" w:hanging="240"/>
+    </w:pPr>
+  </w:style>
+  <w:style w:type="paragraph" w:styleId="Index8">
+    <w:name w:val="index 8"/>
+    <w:basedOn w:val="Normal"/>
+    <w:next w:val="Normal"/>
+    <w:autoRedefine/>
+    <w:semiHidden/>
+    <w:pPr>
+      <w:ind w:left="1920" w:hanging="240"/>
+    </w:pPr>
+  </w:style>
+  <w:style w:type="paragraph" w:styleId="Index9">
+    <w:name w:val="index 9"/>
+    <w:basedOn w:val="Normal"/>
+    <w:next w:val="Normal"/>
+    <w:autoRedefine/>
+    <w:semiHidden/>
+    <w:pPr>
+      <w:ind w:left="2160" w:hanging="240"/>
+    </w:pPr>
+  </w:style>
+  <w:style w:type="paragraph" w:styleId="IndexHeading">
+    <w:name w:val="index heading"/>
+    <w:basedOn w:val="Normal"/>
+    <w:next w:val="Index1"/>
+    <w:semiHidden/>
+    <w:rPr>
+      <w:rFonts w:ascii="Arial" w:hAnsi="Arial"/>
+      <w:b/>
+    </w:rPr>
+  </w:style>
+  <w:style w:type="paragraph" w:styleId="List">
+    <w:name w:val="List"/>
+    <w:basedOn w:val="Normal"/>
+    <w:pPr>
+      <w:ind w:left="360" w:hanging="360"/>
+    </w:pPr>
+  </w:style>
+  <w:style w:type="paragraph" w:styleId="List2">
+    <w:name w:val="List 2"/>
+    <w:basedOn w:val="Normal"/>
+    <w:pPr>
+      <w:ind w:left="720" w:hanging="360"/>
+    </w:pPr>
+  </w:style>
+  <w:style w:type="paragraph" w:styleId="List3">
+    <w:name w:val="List 3"/>
+    <w:basedOn w:val="Normal"/>
+    <w:pPr>
+      <w:ind w:left="1080" w:hanging="360"/>
+    </w:pPr>
+  </w:style>
+  <w:style w:type="paragraph" w:styleId="List4">
+    <w:name w:val="List 4"/>
+    <w:basedOn w:val="Normal"/>
+    <w:pPr>
+      <w:ind w:left="1440" w:hanging="360"/>
+    </w:pPr>
+  </w:style>
+  <w:style w:type="paragraph" w:styleId="List5">
+    <w:name w:val="List 5"/>
+    <w:basedOn w:val="Normal"/>
+    <w:pPr>
+      <w:ind w:left="1800" w:hanging="360"/>
+    </w:pPr>
+  </w:style>
+  <w:style w:type="paragraph" w:styleId="ListBullet">
+    <w:name w:val="List Bullet"/>
+    <w:basedOn w:val="Normal"/>
+    <w:autoRedefine/>
+    <w:pPr>
+      <w:numPr>
+        <w:numId w:val="1"/>
+      </w:numPr>
+    </w:pPr>
+  </w:style>
+  <w:style w:type="paragraph" w:styleId="ListBullet2">
+    <w:name w:val="List Bullet 2"/>
+    <w:basedOn w:val="Normal"/>
+    <w:autoRedefine/>
+    <w:pPr>
+      <w:numPr>
+        <w:numId w:val="2"/>
+      </w:numPr>
+    </w:pPr>
+  </w:style>
+  <w:style w:type="paragraph" w:styleId="ListBullet3">
+    <w:name w:val="List Bullet 3"/>
+    <w:basedOn w:val="Normal"/>
+    <w:autoRedefine/>
+    <w:pPr>
+      <w:numPr>
+        <w:numId w:val="3"/>
+      </w:numPr>
+    </w:pPr>
+  </w:style>
+  <w:style w:type="paragraph" w:styleId="ListBullet4">
+    <w:name w:val="List Bullet 4"/>
+    <w:basedOn w:val="Normal"/>
+    <w:autoRedefine/>
+    <w:pPr>
+      <w:numPr>
+        <w:numId w:val="4"/>
+      </w:numPr>
+    </w:pPr>
+  </w:style>
+  <w:style w:type="paragraph" w:styleId="ListBullet5">
+    <w:name w:val="List Bullet 5"/>
+    <w:basedOn w:val="Normal"/>
+    <w:autoRedefine/>
+    <w:pPr>
+      <w:numPr>
+        <w:numId w:val="5"/>
+      </w:numPr>
+    </w:pPr>
+  </w:style>
+  <w:style w:type="paragraph" w:styleId="ListContinue">
+    <w:name w:val="List Continue"/>
+    <w:basedOn w:val="Normal"/>
+    <w:pPr>
+      <w:ind w:left="360"/>
+    </w:pPr>
+  </w:style>
+  <w:style w:type="paragraph" w:styleId="ListContinue2">
+    <w:name w:val="List Continue 2"/>
+    <w:basedOn w:val="Normal"/>
+    <w:pPr>
+      <w:ind w:left="720"/>
+    </w:pPr>
+  </w:style>
+  <w:style w:type="paragraph" w:styleId="ListContinue3">
+    <w:name w:val="List Continue 3"/>
+    <w:basedOn w:val="Normal"/>
+    <w:pPr>
+      <w:ind w:left="1080"/>
+    </w:pPr>
+  </w:style>
+  <w:style w:type="paragraph" w:styleId="ListContinue4">
+    <w:name w:val="List Continue 4"/>
+    <w:basedOn w:val="Normal"/>
+    <w:pPr>
+      <w:ind w:left="1440"/>
+    </w:pPr>
+  </w:style>
+  <w:style w:type="paragraph" w:styleId="ListContinue5">
+    <w:name w:val="List Continue 5"/>
+    <w:basedOn w:val="Normal"/>
+    <w:pPr>
+      <w:ind w:left="1800"/>
+    </w:pPr>
+  </w:style>
+  <w:style w:type="paragraph" w:styleId="ListNumber">
+    <w:name w:val="List Number"/>
+    <w:basedOn w:val="Normal"/>
+    <w:pPr>
+      <w:numPr>
+        <w:numId w:val="6"/>
+      </w:numPr>
+    </w:pPr>
+  </w:style>
+  <w:style w:type="paragraph" w:styleId="ListNumber2">
+    <w:name w:val="List Number 2"/>
+    <w:basedOn w:val="Normal"/>
+    <w:pPr>
+      <w:numPr>
+        <w:numId w:val="7"/>
+      </w:numPr>
+    </w:pPr>
+  </w:style>
+  <w:style w:type="paragraph" w:styleId="ListNumber3">
+    <w:name w:val="List Number 3"/>
+    <w:basedOn w:val="Normal"/>
+    <w:pPr>
+      <w:numPr>
+        <w:numId w:val="8"/>
+      </w:numPr>
+    </w:pPr>
+  </w:style>
+  <w:style w:type="paragraph" w:styleId="ListNumber4">
+    <w:name w:val="List Number 4"/>
+    <w:basedOn w:val="Normal"/>
+    <w:pPr>
+      <w:numPr>
+        <w:numId w:val="9"/>
+      </w:numPr>
+    </w:pPr>
+  </w:style>
+  <w:style w:type="paragraph" w:styleId="ListNumber5">
+    <w:name w:val="List Number 5"/>
+    <w:basedOn w:val="Normal"/>
+    <w:pPr>
+      <w:numPr>
+        <w:numId w:val="10"/>
+      </w:numPr>
+    </w:pPr>
+  </w:style>
+  <w:style w:type="paragraph" w:styleId="MacroText">
+    <w:name w:val="macro"/>
+    <w:semiHidden/>
+    <w:pPr>
+      <w:tabs>
+        <w:tab w:val="left" w:pos="480"/>
+        <w:tab w:val="left" w:pos="960"/>
+        <w:tab w:val="left" w:pos="1440"/>
+        <w:tab w:val="left" w:pos="1920"/>
+        <w:tab w:val="left" w:pos="2400"/>
+        <w:tab w:val="left" w:pos="2880"/>
+        <w:tab w:val="left" w:pos="3360"/>
+        <w:tab w:val="left" w:pos="3840"/>
+        <w:tab w:val="left" w:pos="4320"/>
+      </w:tabs>
+    </w:pPr>
+    <w:rPr>
+      <w:rFonts w:ascii="Courier New" w:eastAsia="Times New Roman" w:hAnsi="Courier New"/>
+    </w:rPr>
+  </w:style>
+  <w:style w:type="paragraph" w:styleId="MessageHeader">
+    <w:name w:val="Message Header"/>
+    <w:basedOn w:val="Normal"/>
+    <w:pPr>
+      <w:pBdr>
+        <w:top w:val="single" w:sz="6" w:space="1" w:color="auto"/>
+        <w:left w:val="single" w:sz="6" w:space="1" w:color="auto"/>
+        <w:bottom w:val="single" w:sz="6" w:space="1" w:color="auto"/>
+        <w:right w:val="single" w:sz="6" w:space="1" w:color="auto"/>
+      </w:pBdr>
+      <w:shd w:val="pct20" w:color="auto" w:fill="auto"/>
+      <w:ind w:left="1080" w:hanging="1080"/>
+    </w:pPr>
+    <w:rPr>
+      <w:rFonts w:ascii="Arial" w:hAnsi="Arial"/>
+    </w:rPr>
+  </w:style>
+  <w:style w:type="paragraph" w:styleId="NormalIndent">
+    <w:name w:val="Normal Indent"/>
+    <w:basedOn w:val="Normal"/>
+    <w:pPr>
+      <w:ind w:left="720"/>
+    </w:pPr>
+  </w:style>
+  <w:style w:type="paragraph" w:styleId="NoteHeading">
+    <w:name w:val="Note Heading"/>
+    <w:basedOn w:val="Normal"/>
+    <w:next w:val="Normal"/>
+  </w:style>
+  <w:style w:type="paragraph" w:styleId="PlainText">
+    <w:name w:val="Plain Text"/>
+    <w:basedOn w:val="Normal"/>
+    <w:rPr>
+      <w:rFonts w:ascii="Courier New" w:hAnsi="Courier New"/>
+    </w:rPr>
+  </w:style>
+  <w:style w:type="paragraph" w:styleId="Salutation">
+    <w:name w:val="Salutation"/>
+    <w:basedOn w:val="Normal"/>
+    <w:next w:val="Normal"/>
+  </w:style>
+  <w:style w:type="paragraph" w:styleId="Signature">
+    <w:name w:val="Signature"/>
+    <w:basedOn w:val="Normal"/>
+    <w:pPr>
+      <w:ind w:left="4320"/>
+    </w:pPr>
+  </w:style>
+  <w:style w:type="paragraph" w:styleId="Subtitle">
+    <w:name w:val="Subtitle"/>
+    <w:basedOn w:val="Normal"/>
+    <w:qFormat/>
+    <w:pPr>
+      <w:spacing w:after="60"/>
+      <w:jc w:val="center"/>
+      <w:outlineLvl w:val="1"/>
+    </w:pPr>
+    <w:rPr>
+      <w:rFonts w:ascii="Arial" w:hAnsi="Arial"/>
+    </w:rPr>
+  </w:style>
+  <w:style w:type="paragraph" w:styleId="TOAHeading">
+    <w:name w:val="toa heading"/>
+    <w:basedOn w:val="Normal"/>
+    <w:next w:val="Normal"/>
+    <w:semiHidden/>
+    <w:pPr>
+      <w:spacing w:before="120"/>
+    </w:pPr>
+    <w:rPr>
+      <w:rFonts w:ascii="Arial" w:hAnsi="Arial"/>
+      <w:b/>
+    </w:rPr>
+  </w:style>
+  <w:style w:type="paragraph" w:styleId="TOC1">
+    <w:name w:val="toc 1"/>
+    <w:basedOn w:val="Normal"/>
+    <w:next w:val="Normal"/>
+    <w:autoRedefine/>
+    <w:semiHidden/>
+  </w:style>
+  <w:style w:type="paragraph" w:styleId="TOC2">
+    <w:name w:val="toc 2"/>
+    <w:basedOn w:val="Normal"/>
+    <w:next w:val="Normal"/>
+    <w:autoRedefine/>
+    <w:semiHidden/>
+    <w:pPr>
+      <w:ind w:left="240"/>
+    </w:pPr>
+  </w:style>
+  <w:style w:type="paragraph" w:styleId="TOC3">
+    <w:name w:val="toc 3"/>
+    <w:basedOn w:val="Normal"/>
+    <w:next w:val="Normal"/>
+    <w:autoRedefine/>
+    <w:semiHidden/>
+    <w:pPr>
+      <w:ind w:left="480"/>
+    </w:pPr>
+  </w:style>
+  <w:style w:type="paragraph" w:styleId="TOC4">
+    <w:name w:val="toc 4"/>
+    <w:basedOn w:val="Normal"/>
+    <w:next w:val="Normal"/>
+    <w:autoRedefine/>
+    <w:semiHidden/>
+    <w:pPr>
+      <w:ind w:left="720"/>
+    </w:pPr>
+  </w:style>
+  <w:style w:type="paragraph" w:styleId="TOC5">
+    <w:name w:val="toc 5"/>
+    <w:basedOn w:val="Normal"/>
+    <w:next w:val="Normal"/>
+    <w:autoRedefine/>
+    <w:semiHidden/>
+    <w:pPr>
+      <w:ind w:left="960"/>
+    </w:pPr>
+  </w:style>
+  <w:style w:type="paragraph" w:styleId="TOC6">
+    <w:name w:val="toc 6"/>
+    <w:basedOn w:val="Normal"/>
+    <w:next w:val="Normal"/>
+    <w:autoRedefine/>
+    <w:semiHidden/>
+    <w:pPr>
+      <w:ind w:left="1200"/>
+    </w:pPr>
+  </w:style>
+  <w:style w:type="paragraph" w:styleId="TOC7">
+    <w:name w:val="toc 7"/>
+    <w:basedOn w:val="Normal"/>
+    <w:next w:val="Normal"/>
+    <w:autoRedefine/>
+    <w:semiHidden/>
+    <w:pPr>
+      <w:ind w:left="1440"/>
+    </w:pPr>
+  </w:style>
+  <w:style w:type="paragraph" w:styleId="TOC8">
+    <w:name w:val="toc 8"/>
+    <w:basedOn w:val="Normal"/>
+    <w:next w:val="Normal"/>
+    <w:autoRedefine/>
+    <w:semiHidden/>
+    <w:pPr>
+      <w:ind w:left="1680"/>
+    </w:pPr>
+  </w:style>
+  <w:style w:type="paragraph" w:styleId="TOC9">
+    <w:name w:val="toc 9"/>
+    <w:basedOn w:val="Normal"/>
+    <w:next w:val="Normal"/>
+    <w:autoRedefine/>
+    <w:semiHidden/>
+    <w:pPr>
+      <w:ind w:left="1920"/>
+    </w:pPr>
+  </w:style>
+  <w:style w:type="character" w:styleId="FootnoteReference">
+    <w:name w:val="footnote reference"/>
+    <w:semiHidden/>
+    <w:rPr>
+      <w:vertAlign w:val="superscript"/>
+    </w:rPr>
+  </w:style>
+  <w:style w:type="paragraph" w:customStyle="1" w:styleId="Bullet">
+    <w:name w:val="Bullet"/>
+    <w:basedOn w:val="Normal"/>
+    <w:pPr>
+      <w:numPr>
+        <w:numId w:val="12"/>
+      </w:numPr>
+      <w:tabs>
+        <w:tab w:val="clear" w:pos="720"/>
+        <w:tab w:val="left" w:pos="180"/>
+      </w:tabs>
+      <w:overflowPunct w:val="0"/>
+      <w:autoSpaceDE w:val="0"/>
+      <w:autoSpaceDN w:val="0"/>
+      <w:adjustRightInd w:val="0"/>
+      <w:spacing w:after="80"/>
+      <w:ind w:left="180" w:hanging="180"/>
+      <w:textAlignment w:val="baseline"/>
+    </w:pPr>
+  </w:style>
+  <w:style w:type="paragraph" w:customStyle="1" w:styleId="Paper-Title">
+    <w:name w:val="Paper-Title"/>
+    <w:basedOn w:val="Normal"/>
+    <w:pPr>
+      <w:overflowPunct w:val="0"/>
+      <w:autoSpaceDE w:val="0"/>
+      <w:autoSpaceDN w:val="0"/>
+      <w:adjustRightInd w:val="0"/>
+      <w:jc w:val="center"/>
+      <w:textAlignment w:val="baseline"/>
+    </w:pPr>
+    <w:rPr>
+      <w:rFonts w:ascii="Helvetica" w:hAnsi="Helvetica"/>
+      <w:b/>
+      <w:sz w:val="36"/>
+    </w:rPr>
+  </w:style>
+  <w:style w:type="paragraph" w:customStyle="1" w:styleId="References">
+    <w:name w:val="References"/>
+    <w:basedOn w:val="Normal"/>
+    <w:rsid w:val="00853A06"/>
+    <w:pPr>
+      <w:numPr>
+        <w:numId w:val="13"/>
+      </w:numPr>
+      <w:overflowPunct w:val="0"/>
+      <w:autoSpaceDE w:val="0"/>
+      <w:autoSpaceDN w:val="0"/>
+      <w:adjustRightInd w:val="0"/>
+      <w:spacing w:after="80"/>
+      <w:ind w:left="360"/>
+      <w:jc w:val="left"/>
+      <w:textAlignment w:val="baseline"/>
+    </w:pPr>
+  </w:style>
+  <w:style w:type="character" w:styleId="CommentReference">
+    <w:name w:val="annotation reference"/>
+    <w:semiHidden/>
+    <w:rPr>
+      <w:sz w:val="16"/>
+    </w:rPr>
+  </w:style>
+  <w:style w:type="paragraph" w:customStyle="1" w:styleId="Abstract">
+    <w:name w:val="Abstract"/>
+    <w:basedOn w:val="Heading1"/>
+    <w:pPr>
+      <w:spacing w:before="40"/>
+      <w:outlineLvl w:val="9"/>
+    </w:pPr>
+    <w:rPr>
+      <w:rFonts w:ascii="Times New Roman" w:hAnsi="Times New Roman"/>
+      <w:kern w:val="28"/>
+      <w:sz w:val="24"/>
+    </w:rPr>
+  </w:style>
+  <w:style w:type="character" w:styleId="Hyperlink">
+    <w:name w:val="Hyperlink"/>
+    <w:rsid w:val="00480565"/>
+    <w:rPr>
+      <w:color w:val="4173AF"/>
+      <w:sz w:val="20"/>
+      <w:szCs w:val="20"/>
+    </w:rPr>
+  </w:style>
+  <w:style w:type="paragraph" w:customStyle="1" w:styleId="Affiliation">
+    <w:name w:val="Affiliation"/>
+    <w:basedOn w:val="Author"/>
+    <w:link w:val="AffiliationChar"/>
+    <w:rPr>
+      <w:b w:val="0"/>
+    </w:rPr>
+  </w:style>
+  <w:style w:type="paragraph" w:customStyle="1" w:styleId="Figure">
+    <w:name w:val="Figure"/>
+    <w:basedOn w:val="Normal"/>
+    <w:pPr>
+      <w:spacing w:after="0"/>
+    </w:pPr>
+  </w:style>
+  <w:style w:type="paragraph" w:customStyle="1" w:styleId="Copyright">
+    <w:name w:val="Copyright"/>
+    <w:basedOn w:val="Normal"/>
+    <w:pPr>
+      <w:framePr w:w="4680" w:h="1977" w:hRule="exact" w:hSpace="187" w:wrap="auto" w:vAnchor="page" w:hAnchor="page" w:x="1155" w:y="12605" w:anchorLock="1"/>
+      <w:spacing w:after="0"/>
+    </w:pPr>
+    <w:rPr>
+      <w:sz w:val="16"/>
+    </w:rPr>
+  </w:style>
+  <w:style w:type="paragraph" w:customStyle="1" w:styleId="cell">
+    <w:name w:val="cell"/>
+    <w:basedOn w:val="Normal"/>
+    <w:pPr>
+      <w:keepNext/>
+      <w:keepLines/>
+      <w:jc w:val="center"/>
+    </w:pPr>
+    <w:rPr>
+      <w:b/>
+    </w:rPr>
+  </w:style>
+  <w:style w:type="character" w:customStyle="1" w:styleId="v8n000000">
+    <w:name w:val="v8n000000"/>
+    <w:basedOn w:val="DefaultParagraphFont"/>
+  </w:style>
+  <w:style w:type="paragraph" w:customStyle="1" w:styleId="TableText">
+    <w:name w:val="Table Text"/>
+    <w:basedOn w:val="Normal"/>
+    <w:rsid w:val="00D90F52"/>
+    <w:pPr>
+      <w:keepLines/>
+      <w:spacing w:before="40" w:after="40"/>
+      <w:jc w:val="center"/>
+    </w:pPr>
+  </w:style>
+  <w:style w:type="character" w:styleId="FollowedHyperlink">
+    <w:name w:val="FollowedHyperlink"/>
+    <w:basedOn w:val="Hyperlink"/>
+    <w:rsid w:val="004F7A15"/>
+    <w:rPr>
+      <w:color w:val="4F81BD"/>
+      <w:sz w:val="20"/>
+      <w:szCs w:val="20"/>
+    </w:rPr>
+  </w:style>
+  <w:style w:type="paragraph" w:styleId="CommentSubject">
+    <w:name w:val="annotation subject"/>
+    <w:basedOn w:val="CommentText"/>
+    <w:next w:val="CommentText"/>
+    <w:semiHidden/>
+    <w:rsid w:val="006D66A4"/>
+    <w:rPr>
+      <w:b/>
+      <w:bCs/>
+    </w:rPr>
+  </w:style>
+  <w:style w:type="paragraph" w:styleId="BalloonText">
+    <w:name w:val="Balloon Text"/>
+    <w:basedOn w:val="Normal"/>
+    <w:semiHidden/>
+    <w:rsid w:val="006D66A4"/>
+    <w:rPr>
+      <w:rFonts w:ascii="Tahoma" w:hAnsi="Tahoma" w:cs="Tahoma"/>
+      <w:sz w:val="16"/>
+      <w:szCs w:val="16"/>
+    </w:rPr>
+  </w:style>
+  <w:style w:type="character" w:customStyle="1" w:styleId="q">
+    <w:name w:val="q"/>
+    <w:basedOn w:val="DefaultParagraphFont"/>
+    <w:rsid w:val="00F01986"/>
+  </w:style>
+  <w:style w:type="paragraph" w:customStyle="1" w:styleId="Link">
+    <w:name w:val="Link"/>
+    <w:basedOn w:val="Normal"/>
+    <w:link w:val="LinkChar"/>
+    <w:rsid w:val="00F100EF"/>
+    <w:rPr>
+      <w:color w:val="2E74B5"/>
+      <w:sz w:val="18"/>
+      <w:szCs w:val="18"/>
+    </w:rPr>
+  </w:style>
+  <w:style w:type="character" w:customStyle="1" w:styleId="LinkChar">
+    <w:name w:val="Link Char"/>
+    <w:link w:val="Link"/>
+    <w:rsid w:val="00F100EF"/>
+    <w:rPr>
+      <w:rFonts w:ascii="Times New Roman" w:eastAsia="Times New Roman" w:hAnsi="Times New Roman"/>
+      <w:color w:val="2E74B5"/>
+      <w:sz w:val="18"/>
+      <w:szCs w:val="18"/>
+    </w:rPr>
+  </w:style>
+  <w:style w:type="paragraph" w:customStyle="1" w:styleId="AuthorName">
+    <w:name w:val="Author Name"/>
+    <w:basedOn w:val="Author"/>
+    <w:link w:val="AuthorNameChar"/>
+    <w:qFormat/>
+    <w:rsid w:val="005A2C27"/>
+  </w:style>
+  <w:style w:type="paragraph" w:customStyle="1" w:styleId="AuthorAffiliation">
+    <w:name w:val="Author Affiliation"/>
+    <w:basedOn w:val="Affiliation"/>
+    <w:link w:val="AuthorAffiliationChar"/>
+    <w:qFormat/>
+    <w:rsid w:val="005A2C27"/>
+  </w:style>
+  <w:style w:type="character" w:customStyle="1" w:styleId="AuthorChar">
+    <w:name w:val="Author Char"/>
+    <w:basedOn w:val="DefaultParagraphFont"/>
+    <w:link w:val="Author"/>
+    <w:rsid w:val="005A2C27"/>
+    <w:rPr>
+      <w:rFonts w:ascii="Times New Roman" w:eastAsia="Times New Roman" w:hAnsi="Times New Roman"/>
+      <w:b/>
+      <w:color w:val="000000"/>
+      <w:sz w:val="24"/>
+    </w:rPr>
+  </w:style>
+  <w:style w:type="character" w:customStyle="1" w:styleId="AuthorNameChar">
+    <w:name w:val="Author Name Char"/>
+    <w:basedOn w:val="AuthorChar"/>
+    <w:link w:val="AuthorName"/>
+    <w:rsid w:val="005A2C27"/>
+    <w:rPr>
+      <w:rFonts w:ascii="Times New Roman" w:eastAsia="Times New Roman" w:hAnsi="Times New Roman"/>
+      <w:b/>
+      <w:color w:val="000000"/>
+      <w:sz w:val="24"/>
+    </w:rPr>
+  </w:style>
+  <w:style w:type="paragraph" w:customStyle="1" w:styleId="StyleDescription">
+    <w:name w:val="Style Description"/>
+    <w:basedOn w:val="Normal"/>
+    <w:link w:val="StyleDescriptionChar"/>
+    <w:qFormat/>
+    <w:rsid w:val="005A2C27"/>
+    <w:rPr>
+      <w:rFonts w:ascii="Courier New" w:hAnsi="Courier New"/>
+      <w:sz w:val="18"/>
+    </w:rPr>
+  </w:style>
+  <w:style w:type="character" w:customStyle="1" w:styleId="AffiliationChar">
+    <w:name w:val="Affiliation Char"/>
+    <w:basedOn w:val="AuthorChar"/>
+    <w:link w:val="Affiliation"/>
+    <w:rsid w:val="005A2C27"/>
+    <w:rPr>
+      <w:rFonts w:ascii="Times New Roman" w:eastAsia="Times New Roman" w:hAnsi="Times New Roman"/>
+      <w:b w:val="0"/>
+      <w:color w:val="000000"/>
+      <w:sz w:val="24"/>
+    </w:rPr>
+  </w:style>
+  <w:style w:type="character" w:customStyle="1" w:styleId="AuthorAffiliationChar">
+    <w:name w:val="Author Affiliation Char"/>
+    <w:basedOn w:val="AffiliationChar"/>
+    <w:link w:val="AuthorAffiliation"/>
+    <w:rsid w:val="005A2C27"/>
+    <w:rPr>
+      <w:rFonts w:ascii="Times New Roman" w:eastAsia="Times New Roman" w:hAnsi="Times New Roman"/>
+      <w:b w:val="0"/>
+      <w:color w:val="000000"/>
+      <w:sz w:val="24"/>
+    </w:rPr>
+  </w:style>
+  <w:style w:type="character" w:customStyle="1" w:styleId="StyleDescriptionChar">
+    <w:name w:val="Style Description Char"/>
+    <w:basedOn w:val="DefaultParagraphFont"/>
+    <w:link w:val="StyleDescription"/>
+    <w:rsid w:val="005A2C27"/>
+    <w:rPr>
+      <w:rFonts w:ascii="Courier New" w:eastAsia="Times New Roman" w:hAnsi="Courier New"/>
+      <w:sz w:val="18"/>
+    </w:rPr>
+  </w:style>
+  <w:style w:type="paragraph" w:customStyle="1" w:styleId="bulletlist">
+    <w:name w:val="bullet list"/>
+    <w:basedOn w:val="Normal"/>
+    <w:rsid w:val="00103A63"/>
+    <w:pPr>
+      <w:numPr>
+        <w:numId w:val="14"/>
+      </w:numPr>
+      <w:spacing w:before="60" w:after="0" w:line="240" w:lineRule="atLeast"/>
+      <w:jc w:val="left"/>
+    </w:pPr>
+    <w:rPr>
+      <w:rFonts w:ascii="Verdana" w:hAnsi="Verdana"/>
+      <w:kern w:val="18"/>
+      <w:sz w:val="17"/>
+    </w:rPr>
+  </w:style>
+  <w:style w:type="paragraph" w:styleId="ListParagraph">
+    <w:name w:val="List Paragraph"/>
+    <w:basedOn w:val="Normal"/>
+    <w:uiPriority w:val="34"/>
+    <w:qFormat/>
+    <w:rsid w:val="0042466B"/>
+    <w:pPr>
+      <w:ind w:left="720"/>
+      <w:contextualSpacing/>
+    </w:pPr>
+  </w:style>
+  <w:style w:type="paragraph" w:styleId="NormalWeb">
+    <w:name w:val="Normal (Web)"/>
+    <w:basedOn w:val="Normal"/>
+    <w:uiPriority w:val="99"/>
+    <w:semiHidden/>
+    <w:unhideWhenUsed/>
+    <w:rsid w:val="00386AA8"/>
+    <w:pPr>
+      <w:spacing w:before="100" w:beforeAutospacing="1" w:after="100" w:afterAutospacing="1"/>
+      <w:jc w:val="left"/>
+    </w:pPr>
+    <w:rPr>
+      <w:sz w:val="24"/>
+      <w:szCs w:val="24"/>
+      <w:lang w:val="en-CA" w:eastAsia="en-CA"/>
+    </w:rPr>
+  </w:style>
+  <w:style w:type="character" w:customStyle="1" w:styleId="apple-tab-span">
+    <w:name w:val="apple-tab-span"/>
+    <w:basedOn w:val="DefaultParagraphFont"/>
+    <w:rsid w:val="006B6177"/>
+  </w:style>
+  <w:style w:type="character" w:customStyle="1" w:styleId="FooterChar">
+    <w:name w:val="Footer Char"/>
+    <w:basedOn w:val="DefaultParagraphFont"/>
+    <w:link w:val="Footer"/>
+    <w:uiPriority w:val="99"/>
+    <w:rsid w:val="00D42DC4"/>
+    <w:rPr>
+      <w:rFonts w:ascii="Times New Roman" w:eastAsia="Times New Roman" w:hAnsi="Times New Roman"/>
+    </w:rPr>
+  </w:style>
+  <w:style w:type="paragraph" w:styleId="EndnoteText">
+    <w:name w:val="endnote text"/>
+    <w:basedOn w:val="Normal"/>
+    <w:link w:val="EndnoteTextChar"/>
+    <w:uiPriority w:val="99"/>
+    <w:semiHidden/>
+    <w:unhideWhenUsed/>
+    <w:rsid w:val="002C5BC7"/>
+    <w:pPr>
+      <w:spacing w:after="0"/>
+    </w:pPr>
+  </w:style>
+  <w:style w:type="character" w:customStyle="1" w:styleId="EndnoteTextChar">
+    <w:name w:val="Endnote Text Char"/>
+    <w:basedOn w:val="DefaultParagraphFont"/>
+    <w:link w:val="EndnoteText"/>
+    <w:uiPriority w:val="99"/>
+    <w:semiHidden/>
+    <w:rsid w:val="002C5BC7"/>
+    <w:rPr>
+      <w:rFonts w:ascii="Times New Roman" w:eastAsia="Times New Roman" w:hAnsi="Times New Roman"/>
+    </w:rPr>
+  </w:style>
+  <w:style w:type="character" w:styleId="EndnoteReference">
+    <w:name w:val="endnote reference"/>
+    <w:basedOn w:val="DefaultParagraphFont"/>
+    <w:uiPriority w:val="99"/>
+    <w:semiHidden/>
+    <w:unhideWhenUsed/>
+    <w:rsid w:val="002C5BC7"/>
+    <w:rPr>
+      <w:vertAlign w:val="superscript"/>
     </w:rPr>
   </w:style>
 </w:styles>
@@ -4465,7 +5613,7 @@
 </file>
 
 <file path=customXml/itemProps1.xml><?xml version="1.0" encoding="utf-8"?>
-<ds:datastoreItem xmlns:ds="http://schemas.openxmlformats.org/officeDocument/2006/customXml" ds:itemID="{A6FC0EEE-29A1-421B-B8F8-575C1AF4A22D}">
+<ds:datastoreItem xmlns:ds="http://schemas.openxmlformats.org/officeDocument/2006/customXml" ds:itemID="{FAE6887C-075C-44A0-9BEE-AF311D51B90A}">
   <ds:schemaRefs>
     <ds:schemaRef ds:uri="http://schemas.openxmlformats.org/officeDocument/2006/bibliography"/>
   </ds:schemaRefs>

</xml_diff>